<commit_message>
Flat File Systems vs. Relational DB is Done
</commit_message>
<xml_diff>
--- a/Database_Report.docx
+++ b/Database_Report.docx
@@ -3,14 +3,44 @@
 <w:document xmlns:wpc="http://schemas.microsoft.com/office/word/2010/wordprocessingCanvas" xmlns:cx="http://schemas.microsoft.com/office/drawing/2014/chartex" xmlns:cx1="http://schemas.microsoft.com/office/drawing/2015/9/8/chartex" xmlns:cx2="http://schemas.microsoft.com/office/drawing/2015/10/21/chartex" xmlns:cx3="http://schemas.microsoft.com/office/drawing/2016/5/9/chartex" xmlns:cx4="http://schemas.microsoft.com/office/drawing/2016/5/10/chartex" xmlns:cx5="http://schemas.microsoft.com/office/drawing/2016/5/11/chartex" xmlns:cx6="http://schemas.microsoft.com/office/drawing/2016/5/12/chartex" xmlns:cx7="http://schemas.microsoft.com/office/drawing/2016/5/13/chartex" xmlns:cx8="http://schemas.microsoft.com/office/drawing/2016/5/14/chartex" xmlns:mc="http://schemas.openxmlformats.org/markup-compatibility/2006" xmlns:aink="http://schemas.microsoft.com/office/drawing/2016/ink" xmlns:am3d="http://schemas.microsoft.com/office/drawing/2017/model3d" xmlns:o="urn:schemas-microsoft-com:office:office" xmlns:oel="http://schemas.microsoft.com/office/2019/extlst" xmlns:r="http://schemas.openxmlformats.org/officeDocument/2006/relationships" xmlns:m="http://schemas.openxmlformats.org/officeDocument/2006/math" xmlns:v="urn:schemas-microsoft-com:vml" xmlns:wp14="http://schemas.microsoft.com/office/word/2010/wordprocessingDrawing" xmlns:wp="http://schemas.openxmlformats.org/drawingml/2006/wordprocessingDrawing" xmlns:w10="urn:schemas-microsoft-com:office:word" xmlns:w="http://schemas.openxmlformats.org/wordprocessingml/2006/main" xmlns:w14="http://schemas.microsoft.com/office/word/2010/wordml" xmlns:w15="http://schemas.microsoft.com/office/word/2012/wordml" xmlns:w16cex="http://schemas.microsoft.com/office/word/2018/wordml/cex" xmlns:w16cid="http://schemas.microsoft.com/office/word/2016/wordml/cid" xmlns:w16="http://schemas.microsoft.com/office/word/2018/wordml" xmlns:w16du="http://schemas.microsoft.com/office/word/2023/wordml/word16du" xmlns:w16sdtdh="http://schemas.microsoft.com/office/word/2020/wordml/sdtdatahash" xmlns:w16sdtfl="http://schemas.microsoft.com/office/word/2024/wordml/sdtformatlock" xmlns:w16se="http://schemas.microsoft.com/office/word/2015/wordml/symex" xmlns:wpg="http://schemas.microsoft.com/office/word/2010/wordprocessingGroup" xmlns:wpi="http://schemas.microsoft.com/office/word/2010/wordprocessingInk" xmlns:wne="http://schemas.microsoft.com/office/word/2006/wordml" xmlns:wps="http://schemas.microsoft.com/office/word/2010/wordprocessingShape" mc:Ignorable="w14 w15 w16se w16cid w16 w16cex w16sdtdh w16sdtfl w16du wp14">
   <w:body>
     <w:p>
+      <w:pPr>
+        <w:rPr>
+          <w:rFonts w:asciiTheme="majorBidi" w:hAnsiTheme="majorBidi" w:cstheme="majorBidi"/>
+          <w:b/>
+          <w:bCs/>
+        </w:rPr>
+      </w:pPr>
       <w:r>
+        <w:rPr>
+          <w:rFonts w:asciiTheme="majorBidi" w:hAnsiTheme="majorBidi" w:cstheme="majorBidi"/>
+          <w:b/>
+          <w:bCs/>
+        </w:rPr>
         <w:t>Comparison: Flat File Systems vs. Relational Databases</w:t>
       </w:r>
+      <w:r>
+        <w:rPr>
+          <w:rFonts w:asciiTheme="majorBidi" w:hAnsiTheme="majorBidi" w:cstheme="majorBidi"/>
+          <w:b/>
+          <w:bCs/>
+        </w:rPr>
+        <w:t xml:space="preserve">: </w:t>
+      </w:r>
+    </w:p>
+    <w:p>
+      <w:pPr>
+        <w:rPr>
+          <w:rFonts w:asciiTheme="majorBidi" w:hAnsiTheme="majorBidi" w:cstheme="majorBidi"/>
+          <w:b/>
+          <w:bCs/>
+        </w:rPr>
+      </w:pPr>
     </w:p>
     <w:tbl>
       <w:tblPr>
         <w:tblStyle w:val="TableGrid"/>
         <w:tblW w:w="0" w:type="auto"/>
+        <w:jc w:val="center"/>
         <w:tblLook w:val="04A0" w:firstRow="1" w:lastRow="0" w:firstColumn="1" w:lastColumn="0" w:noHBand="0" w:noVBand="1"/>
       </w:tblPr>
       <w:tblGrid>
@@ -19,16 +49,27 @@
         <w:gridCol w:w="3006"/>
       </w:tblGrid>
       <w:tr>
+        <w:trPr>
+          <w:jc w:val="center"/>
+        </w:trPr>
         <w:tc>
           <w:tcPr>
             <w:tcW w:w="3005" w:type="dxa"/>
           </w:tcPr>
           <w:p>
             <w:pPr>
-              <w:rPr>
+              <w:jc w:val="center"/>
+              <w:rPr>
+                <w:rFonts w:asciiTheme="majorBidi" w:hAnsiTheme="majorBidi" w:cstheme="majorBidi"/>
                 <w:lang w:val="en-GB"/>
               </w:rPr>
             </w:pPr>
+            <w:r>
+              <w:rPr>
+                <w:rFonts w:asciiTheme="majorBidi" w:hAnsiTheme="majorBidi" w:cstheme="majorBidi"/>
+              </w:rPr>
+              <w:t>Feature</w:t>
+            </w:r>
           </w:p>
         </w:tc>
         <w:tc>
@@ -39,10 +80,14 @@
             <w:pPr>
               <w:jc w:val="center"/>
               <w:rPr>
+                <w:rFonts w:asciiTheme="majorBidi" w:hAnsiTheme="majorBidi" w:cstheme="majorBidi"/>
                 <w:lang w:val="en-GB"/>
               </w:rPr>
             </w:pPr>
             <w:r>
+              <w:rPr>
+                <w:rFonts w:asciiTheme="majorBidi" w:hAnsiTheme="majorBidi" w:cstheme="majorBidi"/>
+              </w:rPr>
               <w:t>Flat File Systems</w:t>
             </w:r>
           </w:p>
@@ -55,16 +100,23 @@
             <w:pPr>
               <w:jc w:val="center"/>
               <w:rPr>
+                <w:rFonts w:asciiTheme="majorBidi" w:hAnsiTheme="majorBidi" w:cstheme="majorBidi"/>
                 <w:lang w:val="en-GB"/>
               </w:rPr>
             </w:pPr>
             <w:r>
+              <w:rPr>
+                <w:rFonts w:asciiTheme="majorBidi" w:hAnsiTheme="majorBidi" w:cstheme="majorBidi"/>
+              </w:rPr>
               <w:t>Relational Databases</w:t>
             </w:r>
           </w:p>
         </w:tc>
       </w:tr>
       <w:tr>
+        <w:trPr>
+          <w:jc w:val="center"/>
+        </w:trPr>
         <w:tc>
           <w:tcPr>
             <w:tcW w:w="3005" w:type="dxa"/>
@@ -73,10 +125,14 @@
             <w:pPr>
               <w:jc w:val="center"/>
               <w:rPr>
+                <w:rFonts w:asciiTheme="majorBidi" w:hAnsiTheme="majorBidi" w:cstheme="majorBidi"/>
                 <w:lang w:val="en-GB"/>
               </w:rPr>
             </w:pPr>
             <w:r>
+              <w:rPr>
+                <w:rFonts w:asciiTheme="majorBidi" w:hAnsiTheme="majorBidi" w:cstheme="majorBidi"/>
+              </w:rPr>
               <w:t>Structure</w:t>
             </w:r>
           </w:p>
@@ -87,10 +143,19 @@
           </w:tcPr>
           <w:p>
             <w:pPr>
-              <w:rPr>
+              <w:jc w:val="center"/>
+              <w:rPr>
+                <w:rFonts w:asciiTheme="majorBidi" w:hAnsiTheme="majorBidi" w:cstheme="majorBidi"/>
                 <w:lang w:val="en-GB"/>
               </w:rPr>
             </w:pPr>
+            <w:r>
+              <w:rPr>
+                <w:rFonts w:asciiTheme="majorBidi" w:hAnsiTheme="majorBidi" w:cstheme="majorBidi"/>
+                <w:lang w:val="en-GB"/>
+              </w:rPr>
+              <w:t>Data stored in a signal table or text file</w:t>
+            </w:r>
           </w:p>
         </w:tc>
         <w:tc>
@@ -99,14 +164,25 @@
           </w:tcPr>
           <w:p>
             <w:pPr>
-              <w:rPr>
+              <w:jc w:val="center"/>
+              <w:rPr>
+                <w:rFonts w:asciiTheme="majorBidi" w:hAnsiTheme="majorBidi" w:cstheme="majorBidi"/>
                 <w:lang w:val="en-GB"/>
               </w:rPr>
             </w:pPr>
+            <w:r>
+              <w:rPr>
+                <w:rFonts w:asciiTheme="majorBidi" w:hAnsiTheme="majorBidi" w:cstheme="majorBidi"/>
+              </w:rPr>
+              <w:t>Data stored in multiple related tables</w:t>
+            </w:r>
           </w:p>
         </w:tc>
       </w:tr>
       <w:tr>
+        <w:trPr>
+          <w:jc w:val="center"/>
+        </w:trPr>
         <w:tc>
           <w:tcPr>
             <w:tcW w:w="3005" w:type="dxa"/>
@@ -115,10 +191,14 @@
             <w:pPr>
               <w:jc w:val="center"/>
               <w:rPr>
+                <w:rFonts w:asciiTheme="majorBidi" w:hAnsiTheme="majorBidi" w:cstheme="majorBidi"/>
                 <w:lang w:val="en-GB"/>
               </w:rPr>
             </w:pPr>
             <w:r>
+              <w:rPr>
+                <w:rFonts w:asciiTheme="majorBidi" w:hAnsiTheme="majorBidi" w:cstheme="majorBidi"/>
+              </w:rPr>
               <w:t>Data Redundancy</w:t>
             </w:r>
           </w:p>
@@ -129,10 +209,18 @@
           </w:tcPr>
           <w:p>
             <w:pPr>
-              <w:rPr>
+              <w:jc w:val="center"/>
+              <w:rPr>
+                <w:rFonts w:asciiTheme="majorBidi" w:hAnsiTheme="majorBidi" w:cstheme="majorBidi"/>
                 <w:lang w:val="en-GB"/>
               </w:rPr>
             </w:pPr>
+            <w:r>
+              <w:rPr>
+                <w:rFonts w:asciiTheme="majorBidi" w:hAnsiTheme="majorBidi" w:cstheme="majorBidi"/>
+              </w:rPr>
+              <w:t>duplicate data appears in multiple files</w:t>
+            </w:r>
           </w:p>
         </w:tc>
         <w:tc>
@@ -141,14 +229,25 @@
           </w:tcPr>
           <w:p>
             <w:pPr>
-              <w:rPr>
+              <w:jc w:val="center"/>
+              <w:rPr>
+                <w:rFonts w:asciiTheme="majorBidi" w:hAnsiTheme="majorBidi" w:cstheme="majorBidi"/>
                 <w:lang w:val="en-GB"/>
               </w:rPr>
             </w:pPr>
+            <w:r>
+              <w:rPr>
+                <w:rFonts w:asciiTheme="majorBidi" w:hAnsiTheme="majorBidi" w:cstheme="majorBidi"/>
+              </w:rPr>
+              <w:t>normalization minimizes redundancy</w:t>
+            </w:r>
           </w:p>
         </w:tc>
       </w:tr>
       <w:tr>
+        <w:trPr>
+          <w:jc w:val="center"/>
+        </w:trPr>
         <w:tc>
           <w:tcPr>
             <w:tcW w:w="3005" w:type="dxa"/>
@@ -157,10 +256,14 @@
             <w:pPr>
               <w:jc w:val="center"/>
               <w:rPr>
+                <w:rFonts w:asciiTheme="majorBidi" w:hAnsiTheme="majorBidi" w:cstheme="majorBidi"/>
                 <w:lang w:val="en-GB"/>
               </w:rPr>
             </w:pPr>
             <w:r>
+              <w:rPr>
+                <w:rFonts w:asciiTheme="majorBidi" w:hAnsiTheme="majorBidi" w:cstheme="majorBidi"/>
+              </w:rPr>
               <w:t>Relationships</w:t>
             </w:r>
           </w:p>
@@ -171,10 +274,18 @@
           </w:tcPr>
           <w:p>
             <w:pPr>
-              <w:rPr>
+              <w:jc w:val="center"/>
+              <w:rPr>
+                <w:rFonts w:asciiTheme="majorBidi" w:hAnsiTheme="majorBidi" w:cstheme="majorBidi"/>
                 <w:lang w:val="en-GB"/>
               </w:rPr>
             </w:pPr>
+            <w:r>
+              <w:rPr>
+                <w:rFonts w:asciiTheme="majorBidi" w:hAnsiTheme="majorBidi" w:cstheme="majorBidi"/>
+              </w:rPr>
+              <w:t>all data kept separately</w:t>
+            </w:r>
           </w:p>
         </w:tc>
         <w:tc>
@@ -183,14 +294,25 @@
           </w:tcPr>
           <w:p>
             <w:pPr>
-              <w:rPr>
+              <w:jc w:val="center"/>
+              <w:rPr>
+                <w:rFonts w:asciiTheme="majorBidi" w:hAnsiTheme="majorBidi" w:cstheme="majorBidi"/>
                 <w:lang w:val="en-GB"/>
               </w:rPr>
             </w:pPr>
+            <w:r>
+              <w:rPr>
+                <w:rFonts w:asciiTheme="majorBidi" w:hAnsiTheme="majorBidi" w:cstheme="majorBidi"/>
+              </w:rPr>
+              <w:t>Supports relationships using primary and foreign keys</w:t>
+            </w:r>
           </w:p>
         </w:tc>
       </w:tr>
       <w:tr>
+        <w:trPr>
+          <w:jc w:val="center"/>
+        </w:trPr>
         <w:tc>
           <w:tcPr>
             <w:tcW w:w="3005" w:type="dxa"/>
@@ -199,10 +321,14 @@
             <w:pPr>
               <w:jc w:val="center"/>
               <w:rPr>
+                <w:rFonts w:asciiTheme="majorBidi" w:hAnsiTheme="majorBidi" w:cstheme="majorBidi"/>
                 <w:lang w:val="en-GB"/>
               </w:rPr>
             </w:pPr>
             <w:r>
+              <w:rPr>
+                <w:rFonts w:asciiTheme="majorBidi" w:hAnsiTheme="majorBidi" w:cstheme="majorBidi"/>
+              </w:rPr>
               <w:t>Example Usage</w:t>
             </w:r>
           </w:p>
@@ -213,10 +339,36 @@
           </w:tcPr>
           <w:p>
             <w:pPr>
-              <w:rPr>
+              <w:jc w:val="center"/>
+              <w:rPr>
+                <w:rFonts w:asciiTheme="majorBidi" w:hAnsiTheme="majorBidi" w:cstheme="majorBidi"/>
                 <w:lang w:val="en-GB"/>
               </w:rPr>
             </w:pPr>
+            <w:r>
+              <w:rPr>
+                <w:rFonts w:asciiTheme="majorBidi" w:hAnsiTheme="majorBidi" w:cstheme="majorBidi"/>
+              </w:rPr>
+              <w:t>Small applications</w:t>
+            </w:r>
+            <w:r>
+              <w:rPr>
+                <w:rFonts w:asciiTheme="majorBidi" w:hAnsiTheme="majorBidi" w:cstheme="majorBidi"/>
+              </w:rPr>
+              <w:t xml:space="preserve"> (</w:t>
+            </w:r>
+            <w:r>
+              <w:rPr>
+                <w:rFonts w:asciiTheme="majorBidi" w:hAnsiTheme="majorBidi" w:cstheme="majorBidi"/>
+              </w:rPr>
+              <w:t>configuration files</w:t>
+            </w:r>
+            <w:r>
+              <w:rPr>
+                <w:rFonts w:asciiTheme="majorBidi" w:hAnsiTheme="majorBidi" w:cstheme="majorBidi"/>
+              </w:rPr>
+              <w:t>)</w:t>
+            </w:r>
           </w:p>
         </w:tc>
         <w:tc>
@@ -225,14 +377,43 @@
           </w:tcPr>
           <w:p>
             <w:pPr>
-              <w:rPr>
+              <w:jc w:val="center"/>
+              <w:rPr>
+                <w:rFonts w:asciiTheme="majorBidi" w:hAnsiTheme="majorBidi" w:cstheme="majorBidi"/>
                 <w:lang w:val="en-GB"/>
               </w:rPr>
             </w:pPr>
+            <w:r>
+              <w:rPr>
+                <w:rFonts w:asciiTheme="majorBidi" w:hAnsiTheme="majorBidi" w:cstheme="majorBidi"/>
+              </w:rPr>
+              <w:t>Business applications</w:t>
+            </w:r>
+            <w:r>
+              <w:rPr>
+                <w:rFonts w:asciiTheme="majorBidi" w:hAnsiTheme="majorBidi" w:cstheme="majorBidi"/>
+              </w:rPr>
+              <w:t xml:space="preserve"> (</w:t>
+            </w:r>
+            <w:r>
+              <w:rPr>
+                <w:rFonts w:asciiTheme="majorBidi" w:hAnsiTheme="majorBidi" w:cstheme="majorBidi"/>
+              </w:rPr>
+              <w:t>banking systems</w:t>
+            </w:r>
+            <w:r>
+              <w:rPr>
+                <w:rFonts w:asciiTheme="majorBidi" w:hAnsiTheme="majorBidi" w:cstheme="majorBidi"/>
+              </w:rPr>
+              <w:t>)</w:t>
+            </w:r>
           </w:p>
         </w:tc>
       </w:tr>
       <w:tr>
+        <w:trPr>
+          <w:jc w:val="center"/>
+        </w:trPr>
         <w:tc>
           <w:tcPr>
             <w:tcW w:w="3005" w:type="dxa"/>
@@ -241,10 +422,14 @@
             <w:pPr>
               <w:jc w:val="center"/>
               <w:rPr>
+                <w:rFonts w:asciiTheme="majorBidi" w:hAnsiTheme="majorBidi" w:cstheme="majorBidi"/>
                 <w:lang w:val="en-GB"/>
               </w:rPr>
             </w:pPr>
             <w:r>
+              <w:rPr>
+                <w:rFonts w:asciiTheme="majorBidi" w:hAnsiTheme="majorBidi" w:cstheme="majorBidi"/>
+              </w:rPr>
               <w:t>Drawbacks</w:t>
             </w:r>
           </w:p>
@@ -255,10 +440,33 @@
           </w:tcPr>
           <w:p>
             <w:pPr>
-              <w:rPr>
+              <w:tabs>
+                <w:tab w:val="left" w:pos="924"/>
+              </w:tabs>
+              <w:jc w:val="center"/>
+              <w:rPr>
+                <w:rFonts w:asciiTheme="majorBidi" w:hAnsiTheme="majorBidi" w:cstheme="majorBidi"/>
                 <w:lang w:val="en-GB"/>
               </w:rPr>
             </w:pPr>
+            <w:r>
+              <w:rPr>
+                <w:rFonts w:asciiTheme="majorBidi" w:hAnsiTheme="majorBidi" w:cstheme="majorBidi"/>
+              </w:rPr>
+              <w:t>Hard to update, lacks security</w:t>
+            </w:r>
+            <w:r>
+              <w:rPr>
+                <w:rFonts w:asciiTheme="majorBidi" w:hAnsiTheme="majorBidi" w:cstheme="majorBidi"/>
+              </w:rPr>
+              <w:t xml:space="preserve"> and </w:t>
+            </w:r>
+            <w:r>
+              <w:rPr>
+                <w:rFonts w:asciiTheme="majorBidi" w:hAnsiTheme="majorBidi" w:cstheme="majorBidi"/>
+              </w:rPr>
+              <w:t>poor scalability</w:t>
+            </w:r>
           </w:p>
         </w:tc>
         <w:tc>
@@ -267,10 +475,18 @@
           </w:tcPr>
           <w:p>
             <w:pPr>
-              <w:rPr>
+              <w:jc w:val="center"/>
+              <w:rPr>
+                <w:rFonts w:asciiTheme="majorBidi" w:hAnsiTheme="majorBidi" w:cstheme="majorBidi"/>
                 <w:lang w:val="en-GB"/>
               </w:rPr>
             </w:pPr>
+            <w:r>
+              <w:rPr>
+                <w:rFonts w:asciiTheme="majorBidi" w:hAnsiTheme="majorBidi" w:cstheme="majorBidi"/>
+              </w:rPr>
+              <w:t>More complex setup, requires database software and management</w:t>
+            </w:r>
           </w:p>
         </w:tc>
       </w:tr>
@@ -278,6 +494,7 @@
     <w:p>
       <w:pPr>
         <w:rPr>
+          <w:rFonts w:asciiTheme="majorBidi" w:hAnsiTheme="majorBidi" w:cstheme="majorBidi"/>
           <w:lang w:val="en-GB"/>
         </w:rPr>
       </w:pPr>

</xml_diff>

<commit_message>
DBMS Advantages – Mind Map
</commit_message>
<xml_diff>
--- a/Database_Report.docx
+++ b/Database_Report.docx
@@ -4,6 +4,11 @@
   <w:body>
     <w:p>
       <w:pPr>
+        <w:pStyle w:val="ListParagraph"/>
+        <w:numPr>
+          <w:ilvl w:val="0"/>
+          <w:numId w:val="1"/>
+        </w:numPr>
         <w:rPr>
           <w:rFonts w:asciiTheme="majorBidi" w:hAnsiTheme="majorBidi" w:cstheme="majorBidi"/>
           <w:b/>
@@ -499,6 +504,117 @@
         </w:rPr>
       </w:pPr>
     </w:p>
+    <w:p>
+      <w:pPr>
+        <w:rPr>
+          <w:rFonts w:asciiTheme="majorBidi" w:hAnsiTheme="majorBidi" w:cstheme="majorBidi"/>
+          <w:lang w:val="en-GB"/>
+        </w:rPr>
+      </w:pPr>
+    </w:p>
+    <w:p>
+      <w:pPr>
+        <w:pStyle w:val="ListParagraph"/>
+        <w:numPr>
+          <w:ilvl w:val="0"/>
+          <w:numId w:val="1"/>
+        </w:numPr>
+        <w:rPr>
+          <w:rFonts w:asciiTheme="majorBidi" w:hAnsiTheme="majorBidi" w:cstheme="majorBidi"/>
+          <w:lang w:val="en-GB"/>
+        </w:rPr>
+      </w:pPr>
+      <w:r>
+        <w:rPr>
+          <w:rFonts w:asciiTheme="majorBidi" w:hAnsiTheme="majorBidi" w:cstheme="majorBidi"/>
+        </w:rPr>
+        <w:t>DBMS Advantages – Mind Map</w:t>
+      </w:r>
+      <w:r>
+        <w:rPr>
+          <w:rFonts w:asciiTheme="majorBidi" w:hAnsiTheme="majorBidi" w:cstheme="majorBidi"/>
+        </w:rPr>
+        <w:t xml:space="preserve">: </w:t>
+      </w:r>
+    </w:p>
+    <w:p>
+      <w:pPr>
+        <w:rPr>
+          <w:rFonts w:asciiTheme="majorBidi" w:hAnsiTheme="majorBidi" w:cstheme="majorBidi"/>
+          <w:lang w:val="en-GB"/>
+        </w:rPr>
+      </w:pPr>
+      <w:r>
+        <w:rPr>
+          <w:rFonts w:asciiTheme="majorBidi" w:hAnsiTheme="majorBidi" w:cstheme="majorBidi"/>
+          <w:noProof/>
+          <w:lang w:val="en-GB"/>
+        </w:rPr>
+        <w:drawing>
+          <wp:anchor distT="0" distB="0" distL="114300" distR="114300" simplePos="0" relativeHeight="251658240" behindDoc="0" locked="0" layoutInCell="1" allowOverlap="1" wp14:anchorId="647FFCFD" wp14:editId="0928E618">
+            <wp:simplePos x="0" y="0"/>
+            <wp:positionH relativeFrom="column">
+              <wp:posOffset>0</wp:posOffset>
+            </wp:positionH>
+            <wp:positionV relativeFrom="paragraph">
+              <wp:posOffset>2540</wp:posOffset>
+            </wp:positionV>
+            <wp:extent cx="5731510" cy="3223895"/>
+            <wp:effectExtent l="0" t="0" r="2540" b="0"/>
+            <wp:wrapSquare wrapText="bothSides"/>
+            <wp:docPr id="1647983564" name="Picture 1"/>
+            <wp:cNvGraphicFramePr>
+              <a:graphicFrameLocks xmlns:a="http://schemas.openxmlformats.org/drawingml/2006/main" noChangeAspect="1"/>
+            </wp:cNvGraphicFramePr>
+            <a:graphic xmlns:a="http://schemas.openxmlformats.org/drawingml/2006/main">
+              <a:graphicData uri="http://schemas.openxmlformats.org/drawingml/2006/picture">
+                <pic:pic xmlns:pic="http://schemas.openxmlformats.org/drawingml/2006/picture">
+                  <pic:nvPicPr>
+                    <pic:cNvPr id="1647983564" name="Picture 1647983564"/>
+                    <pic:cNvPicPr/>
+                  </pic:nvPicPr>
+                  <pic:blipFill>
+                    <a:blip r:embed="rId5" cstate="print">
+                      <a:extLst>
+                        <a:ext uri="{28A0092B-C50C-407E-A947-70E740481C1C}">
+                          <a14:useLocalDpi xmlns:a14="http://schemas.microsoft.com/office/drawing/2010/main" val="0"/>
+                        </a:ext>
+                      </a:extLst>
+                    </a:blip>
+                    <a:stretch>
+                      <a:fillRect/>
+                    </a:stretch>
+                  </pic:blipFill>
+                  <pic:spPr>
+                    <a:xfrm>
+                      <a:off x="0" y="0"/>
+                      <a:ext cx="5731510" cy="3223895"/>
+                    </a:xfrm>
+                    <a:prstGeom prst="rect">
+                      <a:avLst/>
+                    </a:prstGeom>
+                  </pic:spPr>
+                </pic:pic>
+              </a:graphicData>
+            </a:graphic>
+            <wp14:sizeRelH relativeFrom="page">
+              <wp14:pctWidth>0</wp14:pctWidth>
+            </wp14:sizeRelH>
+            <wp14:sizeRelV relativeFrom="page">
+              <wp14:pctHeight>0</wp14:pctHeight>
+            </wp14:sizeRelV>
+          </wp:anchor>
+        </w:drawing>
+      </w:r>
+    </w:p>
+    <w:p>
+      <w:pPr>
+        <w:rPr>
+          <w:rFonts w:asciiTheme="majorBidi" w:hAnsiTheme="majorBidi" w:cstheme="majorBidi"/>
+          <w:lang w:val="en-GB"/>
+        </w:rPr>
+      </w:pPr>
+    </w:p>
     <w:sectPr>
       <w:pgSz w:w="11906" w:h="16838"/>
       <w:pgMar w:top="1440" w:right="1440" w:bottom="1440" w:left="1440" w:header="708" w:footer="708" w:gutter="0"/>
@@ -507,6 +623,103 @@
     </w:sectPr>
   </w:body>
 </w:document>
+</file>
+
+<file path=word/numbering.xml><?xml version="1.0" encoding="utf-8"?>
+<w:numbering xmlns:wpc="http://schemas.microsoft.com/office/word/2010/wordprocessingCanvas" xmlns:cx="http://schemas.microsoft.com/office/drawing/2014/chartex" xmlns:cx1="http://schemas.microsoft.com/office/drawing/2015/9/8/chartex" xmlns:cx2="http://schemas.microsoft.com/office/drawing/2015/10/21/chartex" xmlns:cx3="http://schemas.microsoft.com/office/drawing/2016/5/9/chartex" xmlns:cx4="http://schemas.microsoft.com/office/drawing/2016/5/10/chartex" xmlns:cx5="http://schemas.microsoft.com/office/drawing/2016/5/11/chartex" xmlns:cx6="http://schemas.microsoft.com/office/drawing/2016/5/12/chartex" xmlns:cx7="http://schemas.microsoft.com/office/drawing/2016/5/13/chartex" xmlns:cx8="http://schemas.microsoft.com/office/drawing/2016/5/14/chartex" xmlns:mc="http://schemas.openxmlformats.org/markup-compatibility/2006" xmlns:aink="http://schemas.microsoft.com/office/drawing/2016/ink" xmlns:am3d="http://schemas.microsoft.com/office/drawing/2017/model3d" xmlns:o="urn:schemas-microsoft-com:office:office" xmlns:oel="http://schemas.microsoft.com/office/2019/extlst" xmlns:r="http://schemas.openxmlformats.org/officeDocument/2006/relationships" xmlns:m="http://schemas.openxmlformats.org/officeDocument/2006/math" xmlns:v="urn:schemas-microsoft-com:vml" xmlns:wp14="http://schemas.microsoft.com/office/word/2010/wordprocessingDrawing" xmlns:wp="http://schemas.openxmlformats.org/drawingml/2006/wordprocessingDrawing" xmlns:w10="urn:schemas-microsoft-com:office:word" xmlns:w="http://schemas.openxmlformats.org/wordprocessingml/2006/main" xmlns:w14="http://schemas.microsoft.com/office/word/2010/wordml" xmlns:w15="http://schemas.microsoft.com/office/word/2012/wordml" xmlns:w16cex="http://schemas.microsoft.com/office/word/2018/wordml/cex" xmlns:w16cid="http://schemas.microsoft.com/office/word/2016/wordml/cid" xmlns:w16="http://schemas.microsoft.com/office/word/2018/wordml" xmlns:w16du="http://schemas.microsoft.com/office/word/2023/wordml/word16du" xmlns:w16sdtdh="http://schemas.microsoft.com/office/word/2020/wordml/sdtdatahash" xmlns:w16sdtfl="http://schemas.microsoft.com/office/word/2024/wordml/sdtformatlock" xmlns:w16se="http://schemas.microsoft.com/office/word/2015/wordml/symex" xmlns:wpg="http://schemas.microsoft.com/office/word/2010/wordprocessingGroup" xmlns:wpi="http://schemas.microsoft.com/office/word/2010/wordprocessingInk" xmlns:wne="http://schemas.microsoft.com/office/word/2006/wordml" xmlns:wps="http://schemas.microsoft.com/office/word/2010/wordprocessingShape" mc:Ignorable="w14 w15 w16se w16cid w16 w16cex w16sdtdh w16sdtfl w16du wp14">
+  <w:abstractNum w:abstractNumId="0" w15:restartNumberingAfterBreak="0">
+    <w:nsid w:val="094009E0"/>
+    <w:multiLevelType w:val="hybridMultilevel"/>
+    <w:tmpl w:val="ACE68386"/>
+    <w:lvl w:ilvl="0" w:tplc="4C090011">
+      <w:start w:val="1"/>
+      <w:numFmt w:val="decimal"/>
+      <w:lvlText w:val="%1)"/>
+      <w:lvlJc w:val="left"/>
+      <w:pPr>
+        <w:ind w:left="720" w:hanging="360"/>
+      </w:pPr>
+      <w:rPr>
+        <w:rFonts w:hint="default"/>
+      </w:rPr>
+    </w:lvl>
+    <w:lvl w:ilvl="1" w:tplc="4C090019" w:tentative="1">
+      <w:start w:val="1"/>
+      <w:numFmt w:val="lowerLetter"/>
+      <w:lvlText w:val="%2."/>
+      <w:lvlJc w:val="left"/>
+      <w:pPr>
+        <w:ind w:left="1440" w:hanging="360"/>
+      </w:pPr>
+    </w:lvl>
+    <w:lvl w:ilvl="2" w:tplc="4C09001B" w:tentative="1">
+      <w:start w:val="1"/>
+      <w:numFmt w:val="lowerRoman"/>
+      <w:lvlText w:val="%3."/>
+      <w:lvlJc w:val="right"/>
+      <w:pPr>
+        <w:ind w:left="2160" w:hanging="180"/>
+      </w:pPr>
+    </w:lvl>
+    <w:lvl w:ilvl="3" w:tplc="4C09000F" w:tentative="1">
+      <w:start w:val="1"/>
+      <w:numFmt w:val="decimal"/>
+      <w:lvlText w:val="%4."/>
+      <w:lvlJc w:val="left"/>
+      <w:pPr>
+        <w:ind w:left="2880" w:hanging="360"/>
+      </w:pPr>
+    </w:lvl>
+    <w:lvl w:ilvl="4" w:tplc="4C090019" w:tentative="1">
+      <w:start w:val="1"/>
+      <w:numFmt w:val="lowerLetter"/>
+      <w:lvlText w:val="%5."/>
+      <w:lvlJc w:val="left"/>
+      <w:pPr>
+        <w:ind w:left="3600" w:hanging="360"/>
+      </w:pPr>
+    </w:lvl>
+    <w:lvl w:ilvl="5" w:tplc="4C09001B" w:tentative="1">
+      <w:start w:val="1"/>
+      <w:numFmt w:val="lowerRoman"/>
+      <w:lvlText w:val="%6."/>
+      <w:lvlJc w:val="right"/>
+      <w:pPr>
+        <w:ind w:left="4320" w:hanging="180"/>
+      </w:pPr>
+    </w:lvl>
+    <w:lvl w:ilvl="6" w:tplc="4C09000F" w:tentative="1">
+      <w:start w:val="1"/>
+      <w:numFmt w:val="decimal"/>
+      <w:lvlText w:val="%7."/>
+      <w:lvlJc w:val="left"/>
+      <w:pPr>
+        <w:ind w:left="5040" w:hanging="360"/>
+      </w:pPr>
+    </w:lvl>
+    <w:lvl w:ilvl="7" w:tplc="4C090019" w:tentative="1">
+      <w:start w:val="1"/>
+      <w:numFmt w:val="lowerLetter"/>
+      <w:lvlText w:val="%8."/>
+      <w:lvlJc w:val="left"/>
+      <w:pPr>
+        <w:ind w:left="5760" w:hanging="360"/>
+      </w:pPr>
+    </w:lvl>
+    <w:lvl w:ilvl="8" w:tplc="4C09001B" w:tentative="1">
+      <w:start w:val="1"/>
+      <w:numFmt w:val="lowerRoman"/>
+      <w:lvlText w:val="%9."/>
+      <w:lvlJc w:val="right"/>
+      <w:pPr>
+        <w:ind w:left="6480" w:hanging="180"/>
+      </w:pPr>
+    </w:lvl>
+  </w:abstractNum>
+  <w:num w:numId="1" w16cid:durableId="917178023">
+    <w:abstractNumId w:val="0"/>
+  </w:num>
+</w:numbering>
 </file>
 
 <file path=word/styles.xml><?xml version="1.0" encoding="utf-8"?>

</xml_diff>

<commit_message>
Roles in a Database System
</commit_message>
<xml_diff>
--- a/Database_Report.docx
+++ b/Database_Report.docx
@@ -43,35 +43,37 @@
     </w:p>
     <w:tbl>
       <w:tblPr>
-        <w:tblStyle w:val="TableGrid"/>
-        <w:tblW w:w="0" w:type="auto"/>
-        <w:jc w:val="center"/>
+        <w:tblStyle w:val="ListTable7Colorful"/>
+        <w:tblW w:w="10336" w:type="dxa"/>
+        <w:tblInd w:w="-647" w:type="dxa"/>
         <w:tblLook w:val="04A0" w:firstRow="1" w:lastRow="0" w:firstColumn="1" w:lastColumn="0" w:noHBand="0" w:noVBand="1"/>
       </w:tblPr>
       <w:tblGrid>
-        <w:gridCol w:w="3005"/>
-        <w:gridCol w:w="3005"/>
-        <w:gridCol w:w="3006"/>
+        <w:gridCol w:w="3445"/>
+        <w:gridCol w:w="3445"/>
+        <w:gridCol w:w="3446"/>
       </w:tblGrid>
       <w:tr>
         <w:trPr>
-          <w:jc w:val="center"/>
+          <w:cnfStyle w:val="100000000000" w:firstRow="1" w:lastRow="0" w:firstColumn="0" w:lastColumn="0" w:oddVBand="0" w:evenVBand="0" w:oddHBand="0" w:evenHBand="0" w:firstRowFirstColumn="0" w:firstRowLastColumn="0" w:lastRowFirstColumn="0" w:lastRowLastColumn="0"/>
+          <w:trHeight w:val="388"/>
         </w:trPr>
         <w:tc>
           <w:tcPr>
-            <w:tcW w:w="3005" w:type="dxa"/>
+            <w:cnfStyle w:val="001000000100" w:firstRow="0" w:lastRow="0" w:firstColumn="1" w:lastColumn="0" w:oddVBand="0" w:evenVBand="0" w:oddHBand="0" w:evenHBand="0" w:firstRowFirstColumn="1" w:firstRowLastColumn="0" w:lastRowFirstColumn="0" w:lastRowLastColumn="0"/>
+            <w:tcW w:w="3445" w:type="dxa"/>
           </w:tcPr>
           <w:p>
             <w:pPr>
               <w:jc w:val="center"/>
               <w:rPr>
-                <w:rFonts w:asciiTheme="majorBidi" w:hAnsiTheme="majorBidi" w:cstheme="majorBidi"/>
+                <w:rFonts w:asciiTheme="majorBidi" w:hAnsiTheme="majorBidi"/>
                 <w:lang w:val="en-GB"/>
               </w:rPr>
             </w:pPr>
             <w:r>
               <w:rPr>
-                <w:rFonts w:asciiTheme="majorBidi" w:hAnsiTheme="majorBidi" w:cstheme="majorBidi"/>
+                <w:rFonts w:asciiTheme="majorBidi" w:hAnsiTheme="majorBidi"/>
               </w:rPr>
               <w:t>Feature</w:t>
             </w:r>
@@ -79,19 +81,20 @@
         </w:tc>
         <w:tc>
           <w:tcPr>
-            <w:tcW w:w="3005" w:type="dxa"/>
+            <w:tcW w:w="3445" w:type="dxa"/>
           </w:tcPr>
           <w:p>
             <w:pPr>
               <w:jc w:val="center"/>
-              <w:rPr>
-                <w:rFonts w:asciiTheme="majorBidi" w:hAnsiTheme="majorBidi" w:cstheme="majorBidi"/>
+              <w:cnfStyle w:val="100000000000" w:firstRow="1" w:lastRow="0" w:firstColumn="0" w:lastColumn="0" w:oddVBand="0" w:evenVBand="0" w:oddHBand="0" w:evenHBand="0" w:firstRowFirstColumn="0" w:firstRowLastColumn="0" w:lastRowFirstColumn="0" w:lastRowLastColumn="0"/>
+              <w:rPr>
+                <w:rFonts w:asciiTheme="majorBidi" w:hAnsiTheme="majorBidi"/>
                 <w:lang w:val="en-GB"/>
               </w:rPr>
             </w:pPr>
             <w:r>
               <w:rPr>
-                <w:rFonts w:asciiTheme="majorBidi" w:hAnsiTheme="majorBidi" w:cstheme="majorBidi"/>
+                <w:rFonts w:asciiTheme="majorBidi" w:hAnsiTheme="majorBidi"/>
               </w:rPr>
               <w:t>Flat File Systems</w:t>
             </w:r>
@@ -99,19 +102,20 @@
         </w:tc>
         <w:tc>
           <w:tcPr>
-            <w:tcW w:w="3006" w:type="dxa"/>
+            <w:tcW w:w="3446" w:type="dxa"/>
           </w:tcPr>
           <w:p>
             <w:pPr>
               <w:jc w:val="center"/>
-              <w:rPr>
-                <w:rFonts w:asciiTheme="majorBidi" w:hAnsiTheme="majorBidi" w:cstheme="majorBidi"/>
+              <w:cnfStyle w:val="100000000000" w:firstRow="1" w:lastRow="0" w:firstColumn="0" w:lastColumn="0" w:oddVBand="0" w:evenVBand="0" w:oddHBand="0" w:evenHBand="0" w:firstRowFirstColumn="0" w:firstRowLastColumn="0" w:lastRowFirstColumn="0" w:lastRowLastColumn="0"/>
+              <w:rPr>
+                <w:rFonts w:asciiTheme="majorBidi" w:hAnsiTheme="majorBidi"/>
                 <w:lang w:val="en-GB"/>
               </w:rPr>
             </w:pPr>
             <w:r>
               <w:rPr>
-                <w:rFonts w:asciiTheme="majorBidi" w:hAnsiTheme="majorBidi" w:cstheme="majorBidi"/>
+                <w:rFonts w:asciiTheme="majorBidi" w:hAnsiTheme="majorBidi"/>
               </w:rPr>
               <w:t>Relational Databases</w:t>
             </w:r>
@@ -120,23 +124,25 @@
       </w:tr>
       <w:tr>
         <w:trPr>
-          <w:jc w:val="center"/>
+          <w:cnfStyle w:val="000000100000" w:firstRow="0" w:lastRow="0" w:firstColumn="0" w:lastColumn="0" w:oddVBand="0" w:evenVBand="0" w:oddHBand="1" w:evenHBand="0" w:firstRowFirstColumn="0" w:firstRowLastColumn="0" w:lastRowFirstColumn="0" w:lastRowLastColumn="0"/>
+          <w:trHeight w:val="714"/>
         </w:trPr>
         <w:tc>
           <w:tcPr>
-            <w:tcW w:w="3005" w:type="dxa"/>
+            <w:cnfStyle w:val="001000000000" w:firstRow="0" w:lastRow="0" w:firstColumn="1" w:lastColumn="0" w:oddVBand="0" w:evenVBand="0" w:oddHBand="0" w:evenHBand="0" w:firstRowFirstColumn="0" w:firstRowLastColumn="0" w:lastRowFirstColumn="0" w:lastRowLastColumn="0"/>
+            <w:tcW w:w="3445" w:type="dxa"/>
           </w:tcPr>
           <w:p>
             <w:pPr>
               <w:jc w:val="center"/>
               <w:rPr>
-                <w:rFonts w:asciiTheme="majorBidi" w:hAnsiTheme="majorBidi" w:cstheme="majorBidi"/>
+                <w:rFonts w:asciiTheme="majorBidi" w:hAnsiTheme="majorBidi"/>
                 <w:lang w:val="en-GB"/>
               </w:rPr>
             </w:pPr>
             <w:r>
               <w:rPr>
-                <w:rFonts w:asciiTheme="majorBidi" w:hAnsiTheme="majorBidi" w:cstheme="majorBidi"/>
+                <w:rFonts w:asciiTheme="majorBidi" w:hAnsiTheme="majorBidi"/>
               </w:rPr>
               <w:t>Structure</w:t>
             </w:r>
@@ -144,11 +150,12 @@
         </w:tc>
         <w:tc>
           <w:tcPr>
-            <w:tcW w:w="3005" w:type="dxa"/>
+            <w:tcW w:w="3445" w:type="dxa"/>
           </w:tcPr>
           <w:p>
             <w:pPr>
               <w:jc w:val="center"/>
+              <w:cnfStyle w:val="000000100000" w:firstRow="0" w:lastRow="0" w:firstColumn="0" w:lastColumn="0" w:oddVBand="0" w:evenVBand="0" w:oddHBand="1" w:evenHBand="0" w:firstRowFirstColumn="0" w:firstRowLastColumn="0" w:lastRowFirstColumn="0" w:lastRowLastColumn="0"/>
               <w:rPr>
                 <w:rFonts w:asciiTheme="majorBidi" w:hAnsiTheme="majorBidi" w:cstheme="majorBidi"/>
                 <w:lang w:val="en-GB"/>
@@ -165,11 +172,12 @@
         </w:tc>
         <w:tc>
           <w:tcPr>
-            <w:tcW w:w="3006" w:type="dxa"/>
+            <w:tcW w:w="3446" w:type="dxa"/>
           </w:tcPr>
           <w:p>
             <w:pPr>
               <w:jc w:val="center"/>
+              <w:cnfStyle w:val="000000100000" w:firstRow="0" w:lastRow="0" w:firstColumn="0" w:lastColumn="0" w:oddVBand="0" w:evenVBand="0" w:oddHBand="1" w:evenHBand="0" w:firstRowFirstColumn="0" w:firstRowLastColumn="0" w:lastRowFirstColumn="0" w:lastRowLastColumn="0"/>
               <w:rPr>
                 <w:rFonts w:asciiTheme="majorBidi" w:hAnsiTheme="majorBidi" w:cstheme="majorBidi"/>
                 <w:lang w:val="en-GB"/>
@@ -186,23 +194,24 @@
       </w:tr>
       <w:tr>
         <w:trPr>
-          <w:jc w:val="center"/>
+          <w:trHeight w:val="714"/>
         </w:trPr>
         <w:tc>
           <w:tcPr>
-            <w:tcW w:w="3005" w:type="dxa"/>
+            <w:cnfStyle w:val="001000000000" w:firstRow="0" w:lastRow="0" w:firstColumn="1" w:lastColumn="0" w:oddVBand="0" w:evenVBand="0" w:oddHBand="0" w:evenHBand="0" w:firstRowFirstColumn="0" w:firstRowLastColumn="0" w:lastRowFirstColumn="0" w:lastRowLastColumn="0"/>
+            <w:tcW w:w="3445" w:type="dxa"/>
           </w:tcPr>
           <w:p>
             <w:pPr>
               <w:jc w:val="center"/>
               <w:rPr>
-                <w:rFonts w:asciiTheme="majorBidi" w:hAnsiTheme="majorBidi" w:cstheme="majorBidi"/>
+                <w:rFonts w:asciiTheme="majorBidi" w:hAnsiTheme="majorBidi"/>
                 <w:lang w:val="en-GB"/>
               </w:rPr>
             </w:pPr>
             <w:r>
               <w:rPr>
-                <w:rFonts w:asciiTheme="majorBidi" w:hAnsiTheme="majorBidi" w:cstheme="majorBidi"/>
+                <w:rFonts w:asciiTheme="majorBidi" w:hAnsiTheme="majorBidi"/>
               </w:rPr>
               <w:t>Data Redundancy</w:t>
             </w:r>
@@ -210,11 +219,12 @@
         </w:tc>
         <w:tc>
           <w:tcPr>
-            <w:tcW w:w="3005" w:type="dxa"/>
+            <w:tcW w:w="3445" w:type="dxa"/>
           </w:tcPr>
           <w:p>
             <w:pPr>
               <w:jc w:val="center"/>
+              <w:cnfStyle w:val="000000000000" w:firstRow="0" w:lastRow="0" w:firstColumn="0" w:lastColumn="0" w:oddVBand="0" w:evenVBand="0" w:oddHBand="0" w:evenHBand="0" w:firstRowFirstColumn="0" w:firstRowLastColumn="0" w:lastRowFirstColumn="0" w:lastRowLastColumn="0"/>
               <w:rPr>
                 <w:rFonts w:asciiTheme="majorBidi" w:hAnsiTheme="majorBidi" w:cstheme="majorBidi"/>
                 <w:lang w:val="en-GB"/>
@@ -230,11 +240,12 @@
         </w:tc>
         <w:tc>
           <w:tcPr>
-            <w:tcW w:w="3006" w:type="dxa"/>
+            <w:tcW w:w="3446" w:type="dxa"/>
           </w:tcPr>
           <w:p>
             <w:pPr>
               <w:jc w:val="center"/>
+              <w:cnfStyle w:val="000000000000" w:firstRow="0" w:lastRow="0" w:firstColumn="0" w:lastColumn="0" w:oddVBand="0" w:evenVBand="0" w:oddHBand="0" w:evenHBand="0" w:firstRowFirstColumn="0" w:firstRowLastColumn="0" w:lastRowFirstColumn="0" w:lastRowLastColumn="0"/>
               <w:rPr>
                 <w:rFonts w:asciiTheme="majorBidi" w:hAnsiTheme="majorBidi" w:cstheme="majorBidi"/>
                 <w:lang w:val="en-GB"/>
@@ -251,23 +262,25 @@
       </w:tr>
       <w:tr>
         <w:trPr>
-          <w:jc w:val="center"/>
+          <w:cnfStyle w:val="000000100000" w:firstRow="0" w:lastRow="0" w:firstColumn="0" w:lastColumn="0" w:oddVBand="0" w:evenVBand="0" w:oddHBand="1" w:evenHBand="0" w:firstRowFirstColumn="0" w:firstRowLastColumn="0" w:lastRowFirstColumn="0" w:lastRowLastColumn="0"/>
+          <w:trHeight w:val="714"/>
         </w:trPr>
         <w:tc>
           <w:tcPr>
-            <w:tcW w:w="3005" w:type="dxa"/>
+            <w:cnfStyle w:val="001000000000" w:firstRow="0" w:lastRow="0" w:firstColumn="1" w:lastColumn="0" w:oddVBand="0" w:evenVBand="0" w:oddHBand="0" w:evenHBand="0" w:firstRowFirstColumn="0" w:firstRowLastColumn="0" w:lastRowFirstColumn="0" w:lastRowLastColumn="0"/>
+            <w:tcW w:w="3445" w:type="dxa"/>
           </w:tcPr>
           <w:p>
             <w:pPr>
               <w:jc w:val="center"/>
               <w:rPr>
-                <w:rFonts w:asciiTheme="majorBidi" w:hAnsiTheme="majorBidi" w:cstheme="majorBidi"/>
+                <w:rFonts w:asciiTheme="majorBidi" w:hAnsiTheme="majorBidi"/>
                 <w:lang w:val="en-GB"/>
               </w:rPr>
             </w:pPr>
             <w:r>
               <w:rPr>
-                <w:rFonts w:asciiTheme="majorBidi" w:hAnsiTheme="majorBidi" w:cstheme="majorBidi"/>
+                <w:rFonts w:asciiTheme="majorBidi" w:hAnsiTheme="majorBidi"/>
               </w:rPr>
               <w:t>Relationships</w:t>
             </w:r>
@@ -275,11 +288,12 @@
         </w:tc>
         <w:tc>
           <w:tcPr>
-            <w:tcW w:w="3005" w:type="dxa"/>
+            <w:tcW w:w="3445" w:type="dxa"/>
           </w:tcPr>
           <w:p>
             <w:pPr>
               <w:jc w:val="center"/>
+              <w:cnfStyle w:val="000000100000" w:firstRow="0" w:lastRow="0" w:firstColumn="0" w:lastColumn="0" w:oddVBand="0" w:evenVBand="0" w:oddHBand="1" w:evenHBand="0" w:firstRowFirstColumn="0" w:firstRowLastColumn="0" w:lastRowFirstColumn="0" w:lastRowLastColumn="0"/>
               <w:rPr>
                 <w:rFonts w:asciiTheme="majorBidi" w:hAnsiTheme="majorBidi" w:cstheme="majorBidi"/>
                 <w:lang w:val="en-GB"/>
@@ -295,11 +309,12 @@
         </w:tc>
         <w:tc>
           <w:tcPr>
-            <w:tcW w:w="3006" w:type="dxa"/>
+            <w:tcW w:w="3446" w:type="dxa"/>
           </w:tcPr>
           <w:p>
             <w:pPr>
               <w:jc w:val="center"/>
+              <w:cnfStyle w:val="000000100000" w:firstRow="0" w:lastRow="0" w:firstColumn="0" w:lastColumn="0" w:oddVBand="0" w:evenVBand="0" w:oddHBand="1" w:evenHBand="0" w:firstRowFirstColumn="0" w:firstRowLastColumn="0" w:lastRowFirstColumn="0" w:lastRowLastColumn="0"/>
               <w:rPr>
                 <w:rFonts w:asciiTheme="majorBidi" w:hAnsiTheme="majorBidi" w:cstheme="majorBidi"/>
                 <w:lang w:val="en-GB"/>
@@ -316,23 +331,24 @@
       </w:tr>
       <w:tr>
         <w:trPr>
-          <w:jc w:val="center"/>
+          <w:trHeight w:val="714"/>
         </w:trPr>
         <w:tc>
           <w:tcPr>
-            <w:tcW w:w="3005" w:type="dxa"/>
+            <w:cnfStyle w:val="001000000000" w:firstRow="0" w:lastRow="0" w:firstColumn="1" w:lastColumn="0" w:oddVBand="0" w:evenVBand="0" w:oddHBand="0" w:evenHBand="0" w:firstRowFirstColumn="0" w:firstRowLastColumn="0" w:lastRowFirstColumn="0" w:lastRowLastColumn="0"/>
+            <w:tcW w:w="3445" w:type="dxa"/>
           </w:tcPr>
           <w:p>
             <w:pPr>
               <w:jc w:val="center"/>
               <w:rPr>
-                <w:rFonts w:asciiTheme="majorBidi" w:hAnsiTheme="majorBidi" w:cstheme="majorBidi"/>
+                <w:rFonts w:asciiTheme="majorBidi" w:hAnsiTheme="majorBidi"/>
                 <w:lang w:val="en-GB"/>
               </w:rPr>
             </w:pPr>
             <w:r>
               <w:rPr>
-                <w:rFonts w:asciiTheme="majorBidi" w:hAnsiTheme="majorBidi" w:cstheme="majorBidi"/>
+                <w:rFonts w:asciiTheme="majorBidi" w:hAnsiTheme="majorBidi"/>
               </w:rPr>
               <w:t>Example Usage</w:t>
             </w:r>
@@ -340,11 +356,12 @@
         </w:tc>
         <w:tc>
           <w:tcPr>
-            <w:tcW w:w="3005" w:type="dxa"/>
+            <w:tcW w:w="3445" w:type="dxa"/>
           </w:tcPr>
           <w:p>
             <w:pPr>
               <w:jc w:val="center"/>
+              <w:cnfStyle w:val="000000000000" w:firstRow="0" w:lastRow="0" w:firstColumn="0" w:lastColumn="0" w:oddVBand="0" w:evenVBand="0" w:oddHBand="0" w:evenHBand="0" w:firstRowFirstColumn="0" w:firstRowLastColumn="0" w:lastRowFirstColumn="0" w:lastRowLastColumn="0"/>
               <w:rPr>
                 <w:rFonts w:asciiTheme="majorBidi" w:hAnsiTheme="majorBidi" w:cstheme="majorBidi"/>
                 <w:lang w:val="en-GB"/>
@@ -378,11 +395,12 @@
         </w:tc>
         <w:tc>
           <w:tcPr>
-            <w:tcW w:w="3006" w:type="dxa"/>
+            <w:tcW w:w="3446" w:type="dxa"/>
           </w:tcPr>
           <w:p>
             <w:pPr>
               <w:jc w:val="center"/>
+              <w:cnfStyle w:val="000000000000" w:firstRow="0" w:lastRow="0" w:firstColumn="0" w:lastColumn="0" w:oddVBand="0" w:evenVBand="0" w:oddHBand="0" w:evenHBand="0" w:firstRowFirstColumn="0" w:firstRowLastColumn="0" w:lastRowFirstColumn="0" w:lastRowLastColumn="0"/>
               <w:rPr>
                 <w:rFonts w:asciiTheme="majorBidi" w:hAnsiTheme="majorBidi" w:cstheme="majorBidi"/>
                 <w:lang w:val="en-GB"/>
@@ -417,23 +435,25 @@
       </w:tr>
       <w:tr>
         <w:trPr>
-          <w:jc w:val="center"/>
+          <w:cnfStyle w:val="000000100000" w:firstRow="0" w:lastRow="0" w:firstColumn="0" w:lastColumn="0" w:oddVBand="0" w:evenVBand="0" w:oddHBand="1" w:evenHBand="0" w:firstRowFirstColumn="0" w:firstRowLastColumn="0" w:lastRowFirstColumn="0" w:lastRowLastColumn="0"/>
+          <w:trHeight w:val="1071"/>
         </w:trPr>
         <w:tc>
           <w:tcPr>
-            <w:tcW w:w="3005" w:type="dxa"/>
+            <w:cnfStyle w:val="001000000000" w:firstRow="0" w:lastRow="0" w:firstColumn="1" w:lastColumn="0" w:oddVBand="0" w:evenVBand="0" w:oddHBand="0" w:evenHBand="0" w:firstRowFirstColumn="0" w:firstRowLastColumn="0" w:lastRowFirstColumn="0" w:lastRowLastColumn="0"/>
+            <w:tcW w:w="3445" w:type="dxa"/>
           </w:tcPr>
           <w:p>
             <w:pPr>
               <w:jc w:val="center"/>
               <w:rPr>
-                <w:rFonts w:asciiTheme="majorBidi" w:hAnsiTheme="majorBidi" w:cstheme="majorBidi"/>
+                <w:rFonts w:asciiTheme="majorBidi" w:hAnsiTheme="majorBidi"/>
                 <w:lang w:val="en-GB"/>
               </w:rPr>
             </w:pPr>
             <w:r>
               <w:rPr>
-                <w:rFonts w:asciiTheme="majorBidi" w:hAnsiTheme="majorBidi" w:cstheme="majorBidi"/>
+                <w:rFonts w:asciiTheme="majorBidi" w:hAnsiTheme="majorBidi"/>
               </w:rPr>
               <w:t>Drawbacks</w:t>
             </w:r>
@@ -441,7 +461,7 @@
         </w:tc>
         <w:tc>
           <w:tcPr>
-            <w:tcW w:w="3005" w:type="dxa"/>
+            <w:tcW w:w="3445" w:type="dxa"/>
           </w:tcPr>
           <w:p>
             <w:pPr>
@@ -449,6 +469,7 @@
                 <w:tab w:val="left" w:pos="924"/>
               </w:tabs>
               <w:jc w:val="center"/>
+              <w:cnfStyle w:val="000000100000" w:firstRow="0" w:lastRow="0" w:firstColumn="0" w:lastColumn="0" w:oddVBand="0" w:evenVBand="0" w:oddHBand="1" w:evenHBand="0" w:firstRowFirstColumn="0" w:firstRowLastColumn="0" w:lastRowFirstColumn="0" w:lastRowLastColumn="0"/>
               <w:rPr>
                 <w:rFonts w:asciiTheme="majorBidi" w:hAnsiTheme="majorBidi" w:cstheme="majorBidi"/>
                 <w:lang w:val="en-GB"/>
@@ -476,11 +497,12 @@
         </w:tc>
         <w:tc>
           <w:tcPr>
-            <w:tcW w:w="3006" w:type="dxa"/>
+            <w:tcW w:w="3446" w:type="dxa"/>
           </w:tcPr>
           <w:p>
             <w:pPr>
               <w:jc w:val="center"/>
+              <w:cnfStyle w:val="000000100000" w:firstRow="0" w:lastRow="0" w:firstColumn="0" w:lastColumn="0" w:oddVBand="0" w:evenVBand="0" w:oddHBand="1" w:evenHBand="0" w:firstRowFirstColumn="0" w:firstRowLastColumn="0" w:lastRowFirstColumn="0" w:lastRowLastColumn="0"/>
               <w:rPr>
                 <w:rFonts w:asciiTheme="majorBidi" w:hAnsiTheme="majorBidi" w:cstheme="majorBidi"/>
                 <w:lang w:val="en-GB"/>
@@ -521,26 +543,8 @@
         </w:numPr>
         <w:rPr>
           <w:rFonts w:asciiTheme="majorBidi" w:hAnsiTheme="majorBidi" w:cstheme="majorBidi"/>
-          <w:lang w:val="en-GB"/>
-        </w:rPr>
-      </w:pPr>
-      <w:r>
-        <w:rPr>
-          <w:rFonts w:asciiTheme="majorBidi" w:hAnsiTheme="majorBidi" w:cstheme="majorBidi"/>
-        </w:rPr>
-        <w:t>DBMS Advantages – Mind Map</w:t>
-      </w:r>
-      <w:r>
-        <w:rPr>
-          <w:rFonts w:asciiTheme="majorBidi" w:hAnsiTheme="majorBidi" w:cstheme="majorBidi"/>
-        </w:rPr>
-        <w:t xml:space="preserve">: </w:t>
-      </w:r>
-    </w:p>
-    <w:p>
-      <w:pPr>
-        <w:rPr>
-          <w:rFonts w:asciiTheme="majorBidi" w:hAnsiTheme="majorBidi" w:cstheme="majorBidi"/>
+          <w:b/>
+          <w:bCs/>
           <w:lang w:val="en-GB"/>
         </w:rPr>
       </w:pPr>
@@ -551,16 +555,16 @@
           <w:lang w:val="en-GB"/>
         </w:rPr>
         <w:drawing>
-          <wp:anchor distT="0" distB="0" distL="114300" distR="114300" simplePos="0" relativeHeight="251658240" behindDoc="0" locked="0" layoutInCell="1" allowOverlap="1" wp14:anchorId="647FFCFD" wp14:editId="0928E618">
+          <wp:anchor distT="0" distB="0" distL="114300" distR="114300" simplePos="0" relativeHeight="251658240" behindDoc="0" locked="0" layoutInCell="1" allowOverlap="1" wp14:anchorId="647FFCFD" wp14:editId="07448EC8">
             <wp:simplePos x="0" y="0"/>
-            <wp:positionH relativeFrom="column">
-              <wp:posOffset>0</wp:posOffset>
+            <wp:positionH relativeFrom="margin">
+              <wp:posOffset>-190500</wp:posOffset>
             </wp:positionH>
             <wp:positionV relativeFrom="paragraph">
-              <wp:posOffset>2540</wp:posOffset>
+              <wp:posOffset>378460</wp:posOffset>
             </wp:positionV>
-            <wp:extent cx="5731510" cy="3223895"/>
-            <wp:effectExtent l="0" t="0" r="2540" b="0"/>
+            <wp:extent cx="5989320" cy="3368675"/>
+            <wp:effectExtent l="0" t="0" r="0" b="3175"/>
             <wp:wrapSquare wrapText="bothSides"/>
             <wp:docPr id="1647983564" name="Picture 1"/>
             <wp:cNvGraphicFramePr>
@@ -588,7 +592,7 @@
                   <pic:spPr>
                     <a:xfrm>
                       <a:off x="0" y="0"/>
-                      <a:ext cx="5731510" cy="3223895"/>
+                      <a:ext cx="5989320" cy="3368675"/>
                     </a:xfrm>
                     <a:prstGeom prst="rect">
                       <a:avLst/>
@@ -606,6 +610,906 @@
           </wp:anchor>
         </w:drawing>
       </w:r>
+      <w:r>
+        <w:rPr>
+          <w:rFonts w:asciiTheme="majorBidi" w:hAnsiTheme="majorBidi" w:cstheme="majorBidi"/>
+          <w:b/>
+          <w:bCs/>
+        </w:rPr>
+        <w:t>DBMS Advantages – Mind Map</w:t>
+      </w:r>
+      <w:r>
+        <w:rPr>
+          <w:rFonts w:asciiTheme="majorBidi" w:hAnsiTheme="majorBidi" w:cstheme="majorBidi"/>
+          <w:b/>
+          <w:bCs/>
+        </w:rPr>
+        <w:t xml:space="preserve">: </w:t>
+      </w:r>
+    </w:p>
+    <w:p>
+      <w:pPr>
+        <w:rPr>
+          <w:rFonts w:asciiTheme="majorBidi" w:hAnsiTheme="majorBidi" w:cstheme="majorBidi"/>
+          <w:lang w:val="en-GB"/>
+        </w:rPr>
+      </w:pPr>
+    </w:p>
+    <w:p>
+      <w:pPr>
+        <w:rPr>
+          <w:rFonts w:asciiTheme="majorBidi" w:hAnsiTheme="majorBidi" w:cstheme="majorBidi"/>
+          <w:lang w:val="en-GB"/>
+        </w:rPr>
+      </w:pPr>
+    </w:p>
+    <w:p>
+      <w:pPr>
+        <w:rPr>
+          <w:rFonts w:asciiTheme="majorBidi" w:hAnsiTheme="majorBidi" w:cstheme="majorBidi"/>
+          <w:lang w:val="en-GB"/>
+        </w:rPr>
+      </w:pPr>
+    </w:p>
+    <w:p>
+      <w:pPr>
+        <w:rPr>
+          <w:rFonts w:asciiTheme="majorBidi" w:hAnsiTheme="majorBidi" w:cstheme="majorBidi"/>
+          <w:lang w:val="en-GB"/>
+        </w:rPr>
+      </w:pPr>
+    </w:p>
+    <w:p>
+      <w:pPr>
+        <w:pStyle w:val="ListParagraph"/>
+        <w:numPr>
+          <w:ilvl w:val="0"/>
+          <w:numId w:val="1"/>
+        </w:numPr>
+        <w:rPr>
+          <w:rFonts w:asciiTheme="majorBidi" w:hAnsiTheme="majorBidi" w:cstheme="majorBidi"/>
+          <w:b/>
+          <w:bCs/>
+        </w:rPr>
+      </w:pPr>
+      <w:r>
+        <w:rPr>
+          <w:rFonts w:asciiTheme="majorBidi" w:hAnsiTheme="majorBidi" w:cstheme="majorBidi"/>
+          <w:b/>
+          <w:bCs/>
+        </w:rPr>
+        <w:lastRenderedPageBreak/>
+        <w:t>Roles in a Database System</w:t>
+      </w:r>
+      <w:r>
+        <w:rPr>
+          <w:rFonts w:asciiTheme="majorBidi" w:hAnsiTheme="majorBidi" w:cstheme="majorBidi"/>
+          <w:b/>
+          <w:bCs/>
+        </w:rPr>
+        <w:t>:</w:t>
+      </w:r>
+    </w:p>
+    <w:p>
+      <w:pPr>
+        <w:pStyle w:val="ListParagraph"/>
+        <w:rPr>
+          <w:rFonts w:asciiTheme="majorBidi" w:hAnsiTheme="majorBidi" w:cstheme="majorBidi"/>
+          <w:b/>
+          <w:bCs/>
+        </w:rPr>
+      </w:pPr>
+    </w:p>
+    <w:tbl>
+      <w:tblPr>
+        <w:tblStyle w:val="GridTable7Colorful"/>
+        <w:tblW w:w="10884" w:type="dxa"/>
+        <w:tblInd w:w="-923" w:type="dxa"/>
+        <w:tblLook w:val="04A0" w:firstRow="1" w:lastRow="0" w:firstColumn="1" w:lastColumn="0" w:noHBand="0" w:noVBand="1"/>
+      </w:tblPr>
+      <w:tblGrid>
+        <w:gridCol w:w="2420"/>
+        <w:gridCol w:w="3032"/>
+        <w:gridCol w:w="5432"/>
+      </w:tblGrid>
+      <w:tr>
+        <w:trPr>
+          <w:cnfStyle w:val="100000000000" w:firstRow="1" w:lastRow="0" w:firstColumn="0" w:lastColumn="0" w:oddVBand="0" w:evenVBand="0" w:oddHBand="0" w:evenHBand="0" w:firstRowFirstColumn="0" w:firstRowLastColumn="0" w:lastRowFirstColumn="0" w:lastRowLastColumn="0"/>
+          <w:trHeight w:val="266"/>
+        </w:trPr>
+        <w:tc>
+          <w:tcPr>
+            <w:cnfStyle w:val="001000000100" w:firstRow="0" w:lastRow="0" w:firstColumn="1" w:lastColumn="0" w:oddVBand="0" w:evenVBand="0" w:oddHBand="0" w:evenHBand="0" w:firstRowFirstColumn="1" w:firstRowLastColumn="0" w:lastRowFirstColumn="0" w:lastRowLastColumn="0"/>
+            <w:tcW w:w="2420" w:type="dxa"/>
+          </w:tcPr>
+          <w:p>
+            <w:pPr>
+              <w:spacing w:line="276" w:lineRule="auto"/>
+              <w:rPr>
+                <w:rFonts w:asciiTheme="majorBidi" w:hAnsiTheme="majorBidi" w:cstheme="majorBidi"/>
+                <w:b w:val="0"/>
+                <w:bCs w:val="0"/>
+              </w:rPr>
+            </w:pPr>
+          </w:p>
+        </w:tc>
+        <w:tc>
+          <w:tcPr>
+            <w:tcW w:w="3032" w:type="dxa"/>
+          </w:tcPr>
+          <w:p>
+            <w:pPr>
+              <w:spacing w:line="276" w:lineRule="auto"/>
+              <w:cnfStyle w:val="100000000000" w:firstRow="1" w:lastRow="0" w:firstColumn="0" w:lastColumn="0" w:oddVBand="0" w:evenVBand="0" w:oddHBand="0" w:evenHBand="0" w:firstRowFirstColumn="0" w:firstRowLastColumn="0" w:lastRowFirstColumn="0" w:lastRowLastColumn="0"/>
+              <w:rPr>
+                <w:rFonts w:asciiTheme="majorBidi" w:hAnsiTheme="majorBidi" w:cstheme="majorBidi"/>
+                <w:b w:val="0"/>
+                <w:bCs w:val="0"/>
+              </w:rPr>
+            </w:pPr>
+            <w:r>
+              <w:rPr>
+                <w:rFonts w:asciiTheme="majorBidi" w:hAnsiTheme="majorBidi" w:cstheme="majorBidi"/>
+                <w:b w:val="0"/>
+                <w:bCs w:val="0"/>
+              </w:rPr>
+              <w:t>Role</w:t>
+            </w:r>
+          </w:p>
+        </w:tc>
+        <w:tc>
+          <w:tcPr>
+            <w:tcW w:w="5432" w:type="dxa"/>
+          </w:tcPr>
+          <w:p>
+            <w:pPr>
+              <w:spacing w:line="276" w:lineRule="auto"/>
+              <w:cnfStyle w:val="100000000000" w:firstRow="1" w:lastRow="0" w:firstColumn="0" w:lastColumn="0" w:oddVBand="0" w:evenVBand="0" w:oddHBand="0" w:evenHBand="0" w:firstRowFirstColumn="0" w:firstRowLastColumn="0" w:lastRowFirstColumn="0" w:lastRowLastColumn="0"/>
+              <w:rPr>
+                <w:rFonts w:asciiTheme="majorBidi" w:hAnsiTheme="majorBidi" w:cstheme="majorBidi"/>
+                <w:b w:val="0"/>
+                <w:bCs w:val="0"/>
+              </w:rPr>
+            </w:pPr>
+            <w:r>
+              <w:rPr>
+                <w:rFonts w:asciiTheme="majorBidi" w:hAnsiTheme="majorBidi" w:cstheme="majorBidi"/>
+                <w:b w:val="0"/>
+                <w:bCs w:val="0"/>
+              </w:rPr>
+              <w:t>Key Responsibilities:</w:t>
+            </w:r>
+          </w:p>
+        </w:tc>
+      </w:tr>
+      <w:tr>
+        <w:trPr>
+          <w:cnfStyle w:val="000000100000" w:firstRow="0" w:lastRow="0" w:firstColumn="0" w:lastColumn="0" w:oddVBand="0" w:evenVBand="0" w:oddHBand="1" w:evenHBand="0" w:firstRowFirstColumn="0" w:firstRowLastColumn="0" w:lastRowFirstColumn="0" w:lastRowLastColumn="0"/>
+          <w:trHeight w:val="2935"/>
+        </w:trPr>
+        <w:tc>
+          <w:tcPr>
+            <w:cnfStyle w:val="001000000000" w:firstRow="0" w:lastRow="0" w:firstColumn="1" w:lastColumn="0" w:oddVBand="0" w:evenVBand="0" w:oddHBand="0" w:evenHBand="0" w:firstRowFirstColumn="0" w:firstRowLastColumn="0" w:lastRowFirstColumn="0" w:lastRowLastColumn="0"/>
+            <w:tcW w:w="2420" w:type="dxa"/>
+          </w:tcPr>
+          <w:p>
+            <w:pPr>
+              <w:spacing w:line="276" w:lineRule="auto"/>
+              <w:rPr>
+                <w:rFonts w:asciiTheme="majorBidi" w:hAnsiTheme="majorBidi" w:cstheme="majorBidi"/>
+              </w:rPr>
+            </w:pPr>
+            <w:r>
+              <w:rPr>
+                <w:rFonts w:asciiTheme="majorBidi" w:hAnsiTheme="majorBidi" w:cstheme="majorBidi"/>
+              </w:rPr>
+              <w:t>System Analyst</w:t>
+            </w:r>
+          </w:p>
+        </w:tc>
+        <w:tc>
+          <w:tcPr>
+            <w:tcW w:w="3032" w:type="dxa"/>
+          </w:tcPr>
+          <w:p>
+            <w:pPr>
+              <w:spacing w:line="276" w:lineRule="auto"/>
+              <w:cnfStyle w:val="000000100000" w:firstRow="0" w:lastRow="0" w:firstColumn="0" w:lastColumn="0" w:oddVBand="0" w:evenVBand="0" w:oddHBand="1" w:evenHBand="0" w:firstRowFirstColumn="0" w:firstRowLastColumn="0" w:lastRowFirstColumn="0" w:lastRowLastColumn="0"/>
+              <w:rPr>
+                <w:rFonts w:asciiTheme="majorBidi" w:hAnsiTheme="majorBidi" w:cstheme="majorBidi"/>
+              </w:rPr>
+            </w:pPr>
+            <w:r>
+              <w:rPr>
+                <w:rFonts w:asciiTheme="majorBidi" w:hAnsiTheme="majorBidi" w:cstheme="majorBidi"/>
+              </w:rPr>
+              <w:t>Bridge between business needs and technical solutions</w:t>
+            </w:r>
+          </w:p>
+        </w:tc>
+        <w:tc>
+          <w:tcPr>
+            <w:tcW w:w="5432" w:type="dxa"/>
+          </w:tcPr>
+          <w:p>
+            <w:pPr>
+              <w:numPr>
+                <w:ilvl w:val="0"/>
+                <w:numId w:val="2"/>
+              </w:numPr>
+              <w:spacing w:line="276" w:lineRule="auto"/>
+              <w:cnfStyle w:val="000000100000" w:firstRow="0" w:lastRow="0" w:firstColumn="0" w:lastColumn="0" w:oddVBand="0" w:evenVBand="0" w:oddHBand="1" w:evenHBand="0" w:firstRowFirstColumn="0" w:firstRowLastColumn="0" w:lastRowFirstColumn="0" w:lastRowLastColumn="0"/>
+              <w:rPr>
+                <w:rFonts w:asciiTheme="majorBidi" w:hAnsiTheme="majorBidi" w:cstheme="majorBidi"/>
+              </w:rPr>
+            </w:pPr>
+            <w:r>
+              <w:rPr>
+                <w:rFonts w:asciiTheme="majorBidi" w:hAnsiTheme="majorBidi" w:cstheme="majorBidi"/>
+              </w:rPr>
+              <w:t xml:space="preserve">Gathers and </w:t>
+            </w:r>
+            <w:r>
+              <w:rPr>
+                <w:rFonts w:asciiTheme="majorBidi" w:hAnsiTheme="majorBidi" w:cstheme="majorBidi"/>
+              </w:rPr>
+              <w:t>analyses</w:t>
+            </w:r>
+            <w:r>
+              <w:rPr>
+                <w:rFonts w:asciiTheme="majorBidi" w:hAnsiTheme="majorBidi" w:cstheme="majorBidi"/>
+              </w:rPr>
+              <w:t xml:space="preserve"> business requirements from stakeholders</w:t>
+            </w:r>
+          </w:p>
+          <w:p>
+            <w:pPr>
+              <w:numPr>
+                <w:ilvl w:val="0"/>
+                <w:numId w:val="2"/>
+              </w:numPr>
+              <w:spacing w:line="276" w:lineRule="auto"/>
+              <w:cnfStyle w:val="000000100000" w:firstRow="0" w:lastRow="0" w:firstColumn="0" w:lastColumn="0" w:oddVBand="0" w:evenVBand="0" w:oddHBand="1" w:evenHBand="0" w:firstRowFirstColumn="0" w:firstRowLastColumn="0" w:lastRowFirstColumn="0" w:lastRowLastColumn="0"/>
+              <w:rPr>
+                <w:rFonts w:asciiTheme="majorBidi" w:hAnsiTheme="majorBidi" w:cstheme="majorBidi"/>
+              </w:rPr>
+            </w:pPr>
+            <w:r>
+              <w:rPr>
+                <w:rFonts w:asciiTheme="majorBidi" w:hAnsiTheme="majorBidi" w:cstheme="majorBidi"/>
+              </w:rPr>
+              <w:t>Identifies data needs and system workflows</w:t>
+            </w:r>
+          </w:p>
+          <w:p>
+            <w:pPr>
+              <w:numPr>
+                <w:ilvl w:val="0"/>
+                <w:numId w:val="2"/>
+              </w:numPr>
+              <w:spacing w:line="276" w:lineRule="auto"/>
+              <w:cnfStyle w:val="000000100000" w:firstRow="0" w:lastRow="0" w:firstColumn="0" w:lastColumn="0" w:oddVBand="0" w:evenVBand="0" w:oddHBand="1" w:evenHBand="0" w:firstRowFirstColumn="0" w:firstRowLastColumn="0" w:lastRowFirstColumn="0" w:lastRowLastColumn="0"/>
+              <w:rPr>
+                <w:rFonts w:asciiTheme="majorBidi" w:hAnsiTheme="majorBidi" w:cstheme="majorBidi"/>
+              </w:rPr>
+            </w:pPr>
+            <w:r>
+              <w:rPr>
+                <w:rFonts w:asciiTheme="majorBidi" w:hAnsiTheme="majorBidi" w:cstheme="majorBidi"/>
+              </w:rPr>
+              <w:t>Creates functional specifications and use cases</w:t>
+            </w:r>
+          </w:p>
+          <w:p>
+            <w:pPr>
+              <w:spacing w:line="276" w:lineRule="auto"/>
+              <w:cnfStyle w:val="000000100000" w:firstRow="0" w:lastRow="0" w:firstColumn="0" w:lastColumn="0" w:oddVBand="0" w:evenVBand="0" w:oddHBand="1" w:evenHBand="0" w:firstRowFirstColumn="0" w:firstRowLastColumn="0" w:lastRowFirstColumn="0" w:lastRowLastColumn="0"/>
+              <w:rPr>
+                <w:rFonts w:asciiTheme="majorBidi" w:hAnsiTheme="majorBidi" w:cstheme="majorBidi"/>
+              </w:rPr>
+            </w:pPr>
+          </w:p>
+        </w:tc>
+      </w:tr>
+      <w:tr>
+        <w:trPr>
+          <w:trHeight w:val="255"/>
+        </w:trPr>
+        <w:tc>
+          <w:tcPr>
+            <w:cnfStyle w:val="001000000000" w:firstRow="0" w:lastRow="0" w:firstColumn="1" w:lastColumn="0" w:oddVBand="0" w:evenVBand="0" w:oddHBand="0" w:evenHBand="0" w:firstRowFirstColumn="0" w:firstRowLastColumn="0" w:lastRowFirstColumn="0" w:lastRowLastColumn="0"/>
+            <w:tcW w:w="2420" w:type="dxa"/>
+          </w:tcPr>
+          <w:p>
+            <w:pPr>
+              <w:spacing w:line="276" w:lineRule="auto"/>
+              <w:rPr>
+                <w:rFonts w:asciiTheme="majorBidi" w:hAnsiTheme="majorBidi" w:cstheme="majorBidi"/>
+              </w:rPr>
+            </w:pPr>
+            <w:r>
+              <w:rPr>
+                <w:rFonts w:asciiTheme="majorBidi" w:hAnsiTheme="majorBidi" w:cstheme="majorBidi"/>
+              </w:rPr>
+              <w:t>Database Designer</w:t>
+            </w:r>
+          </w:p>
+        </w:tc>
+        <w:tc>
+          <w:tcPr>
+            <w:tcW w:w="3032" w:type="dxa"/>
+          </w:tcPr>
+          <w:p>
+            <w:pPr>
+              <w:spacing w:line="276" w:lineRule="auto"/>
+              <w:cnfStyle w:val="000000000000" w:firstRow="0" w:lastRow="0" w:firstColumn="0" w:lastColumn="0" w:oddVBand="0" w:evenVBand="0" w:oddHBand="0" w:evenHBand="0" w:firstRowFirstColumn="0" w:firstRowLastColumn="0" w:lastRowFirstColumn="0" w:lastRowLastColumn="0"/>
+              <w:rPr>
+                <w:rFonts w:asciiTheme="majorBidi" w:hAnsiTheme="majorBidi" w:cstheme="majorBidi"/>
+              </w:rPr>
+            </w:pPr>
+            <w:r>
+              <w:rPr>
+                <w:rFonts w:asciiTheme="majorBidi" w:hAnsiTheme="majorBidi" w:cstheme="majorBidi"/>
+              </w:rPr>
+              <w:t>Architect of the database structure</w:t>
+            </w:r>
+          </w:p>
+        </w:tc>
+        <w:tc>
+          <w:tcPr>
+            <w:tcW w:w="5432" w:type="dxa"/>
+          </w:tcPr>
+          <w:p>
+            <w:pPr>
+              <w:pStyle w:val="ListParagraph"/>
+              <w:numPr>
+                <w:ilvl w:val="0"/>
+                <w:numId w:val="3"/>
+              </w:numPr>
+              <w:spacing w:line="276" w:lineRule="auto"/>
+              <w:cnfStyle w:val="000000000000" w:firstRow="0" w:lastRow="0" w:firstColumn="0" w:lastColumn="0" w:oddVBand="0" w:evenVBand="0" w:oddHBand="0" w:evenHBand="0" w:firstRowFirstColumn="0" w:firstRowLastColumn="0" w:lastRowFirstColumn="0" w:lastRowLastColumn="0"/>
+              <w:rPr>
+                <w:rFonts w:asciiTheme="majorBidi" w:hAnsiTheme="majorBidi" w:cstheme="majorBidi"/>
+              </w:rPr>
+            </w:pPr>
+            <w:r>
+              <w:rPr>
+                <w:rFonts w:asciiTheme="majorBidi" w:hAnsiTheme="majorBidi" w:cstheme="majorBidi"/>
+              </w:rPr>
+              <w:t>Designs the logical and physical data model</w:t>
+            </w:r>
+          </w:p>
+          <w:p>
+            <w:pPr>
+              <w:pStyle w:val="ListParagraph"/>
+              <w:numPr>
+                <w:ilvl w:val="0"/>
+                <w:numId w:val="3"/>
+              </w:numPr>
+              <w:spacing w:line="276" w:lineRule="auto"/>
+              <w:cnfStyle w:val="000000000000" w:firstRow="0" w:lastRow="0" w:firstColumn="0" w:lastColumn="0" w:oddVBand="0" w:evenVBand="0" w:oddHBand="0" w:evenHBand="0" w:firstRowFirstColumn="0" w:firstRowLastColumn="0" w:lastRowFirstColumn="0" w:lastRowLastColumn="0"/>
+              <w:rPr>
+                <w:rFonts w:asciiTheme="majorBidi" w:hAnsiTheme="majorBidi" w:cstheme="majorBidi"/>
+              </w:rPr>
+            </w:pPr>
+            <w:r>
+              <w:rPr>
+                <w:rFonts w:asciiTheme="majorBidi" w:hAnsiTheme="majorBidi" w:cstheme="majorBidi"/>
+              </w:rPr>
+              <w:t>Applies normalization to reduce redundancy</w:t>
+            </w:r>
+          </w:p>
+          <w:p>
+            <w:pPr>
+              <w:pStyle w:val="ListParagraph"/>
+              <w:numPr>
+                <w:ilvl w:val="0"/>
+                <w:numId w:val="3"/>
+              </w:numPr>
+              <w:spacing w:line="276" w:lineRule="auto"/>
+              <w:cnfStyle w:val="000000000000" w:firstRow="0" w:lastRow="0" w:firstColumn="0" w:lastColumn="0" w:oddVBand="0" w:evenVBand="0" w:oddHBand="0" w:evenHBand="0" w:firstRowFirstColumn="0" w:firstRowLastColumn="0" w:lastRowFirstColumn="0" w:lastRowLastColumn="0"/>
+              <w:rPr>
+                <w:rFonts w:asciiTheme="majorBidi" w:hAnsiTheme="majorBidi" w:cstheme="majorBidi"/>
+              </w:rPr>
+            </w:pPr>
+            <w:r>
+              <w:rPr>
+                <w:rFonts w:asciiTheme="majorBidi" w:hAnsiTheme="majorBidi" w:cstheme="majorBidi"/>
+              </w:rPr>
+              <w:t>Defines constraints, data types, and referential integrity rule</w:t>
+            </w:r>
+            <w:r>
+              <w:rPr>
+                <w:rFonts w:asciiTheme="majorBidi" w:hAnsiTheme="majorBidi" w:cstheme="majorBidi"/>
+              </w:rPr>
+              <w:t>s</w:t>
+            </w:r>
+          </w:p>
+          <w:p>
+            <w:pPr>
+              <w:pStyle w:val="ListParagraph"/>
+              <w:spacing w:line="276" w:lineRule="auto"/>
+              <w:cnfStyle w:val="000000000000" w:firstRow="0" w:lastRow="0" w:firstColumn="0" w:lastColumn="0" w:oddVBand="0" w:evenVBand="0" w:oddHBand="0" w:evenHBand="0" w:firstRowFirstColumn="0" w:firstRowLastColumn="0" w:lastRowFirstColumn="0" w:lastRowLastColumn="0"/>
+              <w:rPr>
+                <w:rFonts w:asciiTheme="majorBidi" w:hAnsiTheme="majorBidi" w:cstheme="majorBidi"/>
+              </w:rPr>
+            </w:pPr>
+          </w:p>
+        </w:tc>
+      </w:tr>
+      <w:tr>
+        <w:trPr>
+          <w:cnfStyle w:val="000000100000" w:firstRow="0" w:lastRow="0" w:firstColumn="0" w:lastColumn="0" w:oddVBand="0" w:evenVBand="0" w:oddHBand="1" w:evenHBand="0" w:firstRowFirstColumn="0" w:firstRowLastColumn="0" w:lastRowFirstColumn="0" w:lastRowLastColumn="0"/>
+          <w:trHeight w:val="266"/>
+        </w:trPr>
+        <w:tc>
+          <w:tcPr>
+            <w:cnfStyle w:val="001000000000" w:firstRow="0" w:lastRow="0" w:firstColumn="1" w:lastColumn="0" w:oddVBand="0" w:evenVBand="0" w:oddHBand="0" w:evenHBand="0" w:firstRowFirstColumn="0" w:firstRowLastColumn="0" w:lastRowFirstColumn="0" w:lastRowLastColumn="0"/>
+            <w:tcW w:w="2420" w:type="dxa"/>
+          </w:tcPr>
+          <w:p>
+            <w:pPr>
+              <w:spacing w:line="276" w:lineRule="auto"/>
+              <w:rPr>
+                <w:rFonts w:asciiTheme="majorBidi" w:hAnsiTheme="majorBidi" w:cstheme="majorBidi"/>
+              </w:rPr>
+            </w:pPr>
+            <w:r>
+              <w:rPr>
+                <w:rFonts w:asciiTheme="majorBidi" w:hAnsiTheme="majorBidi" w:cstheme="majorBidi"/>
+              </w:rPr>
+              <w:t>Database Developer</w:t>
+            </w:r>
+          </w:p>
+        </w:tc>
+        <w:tc>
+          <w:tcPr>
+            <w:tcW w:w="3032" w:type="dxa"/>
+          </w:tcPr>
+          <w:p>
+            <w:pPr>
+              <w:spacing w:line="276" w:lineRule="auto"/>
+              <w:cnfStyle w:val="000000100000" w:firstRow="0" w:lastRow="0" w:firstColumn="0" w:lastColumn="0" w:oddVBand="0" w:evenVBand="0" w:oddHBand="1" w:evenHBand="0" w:firstRowFirstColumn="0" w:firstRowLastColumn="0" w:lastRowFirstColumn="0" w:lastRowLastColumn="0"/>
+              <w:rPr>
+                <w:rFonts w:asciiTheme="majorBidi" w:hAnsiTheme="majorBidi" w:cstheme="majorBidi"/>
+              </w:rPr>
+            </w:pPr>
+            <w:r>
+              <w:rPr>
+                <w:rFonts w:asciiTheme="majorBidi" w:hAnsiTheme="majorBidi" w:cstheme="majorBidi"/>
+              </w:rPr>
+              <w:t>Builder of database logic and objects</w:t>
+            </w:r>
+          </w:p>
+        </w:tc>
+        <w:tc>
+          <w:tcPr>
+            <w:tcW w:w="5432" w:type="dxa"/>
+          </w:tcPr>
+          <w:p>
+            <w:pPr>
+              <w:pStyle w:val="ListParagraph"/>
+              <w:numPr>
+                <w:ilvl w:val="0"/>
+                <w:numId w:val="4"/>
+              </w:numPr>
+              <w:spacing w:line="276" w:lineRule="auto"/>
+              <w:cnfStyle w:val="000000100000" w:firstRow="0" w:lastRow="0" w:firstColumn="0" w:lastColumn="0" w:oddVBand="0" w:evenVBand="0" w:oddHBand="1" w:evenHBand="0" w:firstRowFirstColumn="0" w:firstRowLastColumn="0" w:lastRowFirstColumn="0" w:lastRowLastColumn="0"/>
+              <w:rPr>
+                <w:rFonts w:asciiTheme="majorBidi" w:hAnsiTheme="majorBidi" w:cstheme="majorBidi"/>
+              </w:rPr>
+            </w:pPr>
+            <w:r>
+              <w:rPr>
+                <w:rFonts w:asciiTheme="majorBidi" w:hAnsiTheme="majorBidi" w:cstheme="majorBidi"/>
+              </w:rPr>
+              <w:t>Writes and optimizes SQL scripts</w:t>
+            </w:r>
+          </w:p>
+          <w:p>
+            <w:pPr>
+              <w:pStyle w:val="ListParagraph"/>
+              <w:numPr>
+                <w:ilvl w:val="0"/>
+                <w:numId w:val="4"/>
+              </w:numPr>
+              <w:spacing w:line="276" w:lineRule="auto"/>
+              <w:cnfStyle w:val="000000100000" w:firstRow="0" w:lastRow="0" w:firstColumn="0" w:lastColumn="0" w:oddVBand="0" w:evenVBand="0" w:oddHBand="1" w:evenHBand="0" w:firstRowFirstColumn="0" w:firstRowLastColumn="0" w:lastRowFirstColumn="0" w:lastRowLastColumn="0"/>
+              <w:rPr>
+                <w:rFonts w:asciiTheme="majorBidi" w:hAnsiTheme="majorBidi" w:cstheme="majorBidi"/>
+              </w:rPr>
+            </w:pPr>
+            <w:r>
+              <w:rPr>
+                <w:rFonts w:asciiTheme="majorBidi" w:hAnsiTheme="majorBidi" w:cstheme="majorBidi"/>
+              </w:rPr>
+              <w:t>Implements the database schema designed</w:t>
+            </w:r>
+          </w:p>
+          <w:p>
+            <w:pPr>
+              <w:pStyle w:val="ListParagraph"/>
+              <w:spacing w:line="276" w:lineRule="auto"/>
+              <w:cnfStyle w:val="000000100000" w:firstRow="0" w:lastRow="0" w:firstColumn="0" w:lastColumn="0" w:oddVBand="0" w:evenVBand="0" w:oddHBand="1" w:evenHBand="0" w:firstRowFirstColumn="0" w:firstRowLastColumn="0" w:lastRowFirstColumn="0" w:lastRowLastColumn="0"/>
+              <w:rPr>
+                <w:rFonts w:asciiTheme="majorBidi" w:hAnsiTheme="majorBidi" w:cstheme="majorBidi"/>
+              </w:rPr>
+            </w:pPr>
+          </w:p>
+        </w:tc>
+      </w:tr>
+      <w:tr>
+        <w:trPr>
+          <w:trHeight w:val="533"/>
+        </w:trPr>
+        <w:tc>
+          <w:tcPr>
+            <w:cnfStyle w:val="001000000000" w:firstRow="0" w:lastRow="0" w:firstColumn="1" w:lastColumn="0" w:oddVBand="0" w:evenVBand="0" w:oddHBand="0" w:evenHBand="0" w:firstRowFirstColumn="0" w:firstRowLastColumn="0" w:lastRowFirstColumn="0" w:lastRowLastColumn="0"/>
+            <w:tcW w:w="2420" w:type="dxa"/>
+          </w:tcPr>
+          <w:p>
+            <w:pPr>
+              <w:spacing w:line="276" w:lineRule="auto"/>
+              <w:rPr>
+                <w:rFonts w:asciiTheme="majorBidi" w:hAnsiTheme="majorBidi" w:cstheme="majorBidi"/>
+              </w:rPr>
+            </w:pPr>
+            <w:r>
+              <w:rPr>
+                <w:rFonts w:asciiTheme="majorBidi" w:hAnsiTheme="majorBidi" w:cstheme="majorBidi"/>
+              </w:rPr>
+              <w:t>Database Administrator (DBA)</w:t>
+            </w:r>
+          </w:p>
+        </w:tc>
+        <w:tc>
+          <w:tcPr>
+            <w:tcW w:w="3032" w:type="dxa"/>
+          </w:tcPr>
+          <w:p>
+            <w:pPr>
+              <w:spacing w:line="276" w:lineRule="auto"/>
+              <w:cnfStyle w:val="000000000000" w:firstRow="0" w:lastRow="0" w:firstColumn="0" w:lastColumn="0" w:oddVBand="0" w:evenVBand="0" w:oddHBand="0" w:evenHBand="0" w:firstRowFirstColumn="0" w:firstRowLastColumn="0" w:lastRowFirstColumn="0" w:lastRowLastColumn="0"/>
+              <w:rPr>
+                <w:rFonts w:asciiTheme="majorBidi" w:hAnsiTheme="majorBidi" w:cstheme="majorBidi"/>
+              </w:rPr>
+            </w:pPr>
+            <w:r>
+              <w:rPr>
+                <w:rFonts w:asciiTheme="majorBidi" w:hAnsiTheme="majorBidi" w:cstheme="majorBidi"/>
+              </w:rPr>
+              <w:t>Guardian of the database environment</w:t>
+            </w:r>
+          </w:p>
+        </w:tc>
+        <w:tc>
+          <w:tcPr>
+            <w:tcW w:w="5432" w:type="dxa"/>
+          </w:tcPr>
+          <w:p>
+            <w:pPr>
+              <w:pStyle w:val="ListParagraph"/>
+              <w:numPr>
+                <w:ilvl w:val="0"/>
+                <w:numId w:val="5"/>
+              </w:numPr>
+              <w:spacing w:line="276" w:lineRule="auto"/>
+              <w:cnfStyle w:val="000000000000" w:firstRow="0" w:lastRow="0" w:firstColumn="0" w:lastColumn="0" w:oddVBand="0" w:evenVBand="0" w:oddHBand="0" w:evenHBand="0" w:firstRowFirstColumn="0" w:firstRowLastColumn="0" w:lastRowFirstColumn="0" w:lastRowLastColumn="0"/>
+              <w:rPr>
+                <w:rFonts w:asciiTheme="majorBidi" w:hAnsiTheme="majorBidi" w:cstheme="majorBidi"/>
+              </w:rPr>
+            </w:pPr>
+            <w:r>
+              <w:rPr>
+                <w:rFonts w:asciiTheme="majorBidi" w:hAnsiTheme="majorBidi" w:cstheme="majorBidi"/>
+              </w:rPr>
+              <w:t>Installs, configures, and maintains DBMS software</w:t>
+            </w:r>
+          </w:p>
+          <w:p>
+            <w:pPr>
+              <w:pStyle w:val="ListParagraph"/>
+              <w:numPr>
+                <w:ilvl w:val="0"/>
+                <w:numId w:val="5"/>
+              </w:numPr>
+              <w:spacing w:line="276" w:lineRule="auto"/>
+              <w:cnfStyle w:val="000000000000" w:firstRow="0" w:lastRow="0" w:firstColumn="0" w:lastColumn="0" w:oddVBand="0" w:evenVBand="0" w:oddHBand="0" w:evenHBand="0" w:firstRowFirstColumn="0" w:firstRowLastColumn="0" w:lastRowFirstColumn="0" w:lastRowLastColumn="0"/>
+              <w:rPr>
+                <w:rFonts w:asciiTheme="majorBidi" w:hAnsiTheme="majorBidi" w:cstheme="majorBidi"/>
+              </w:rPr>
+            </w:pPr>
+            <w:r>
+              <w:rPr>
+                <w:rFonts w:asciiTheme="majorBidi" w:hAnsiTheme="majorBidi" w:cstheme="majorBidi"/>
+              </w:rPr>
+              <w:t>Manages user accounts, roles, and security permission</w:t>
+            </w:r>
+            <w:r>
+              <w:rPr>
+                <w:rFonts w:asciiTheme="majorBidi" w:hAnsiTheme="majorBidi" w:cstheme="majorBidi"/>
+              </w:rPr>
+              <w:t>s</w:t>
+            </w:r>
+          </w:p>
+          <w:p>
+            <w:pPr>
+              <w:pStyle w:val="ListParagraph"/>
+              <w:numPr>
+                <w:ilvl w:val="0"/>
+                <w:numId w:val="5"/>
+              </w:numPr>
+              <w:spacing w:line="276" w:lineRule="auto"/>
+              <w:cnfStyle w:val="000000000000" w:firstRow="0" w:lastRow="0" w:firstColumn="0" w:lastColumn="0" w:oddVBand="0" w:evenVBand="0" w:oddHBand="0" w:evenHBand="0" w:firstRowFirstColumn="0" w:firstRowLastColumn="0" w:lastRowFirstColumn="0" w:lastRowLastColumn="0"/>
+              <w:rPr>
+                <w:rFonts w:asciiTheme="majorBidi" w:hAnsiTheme="majorBidi" w:cstheme="majorBidi"/>
+              </w:rPr>
+            </w:pPr>
+            <w:r>
+              <w:rPr>
+                <w:rFonts w:asciiTheme="majorBidi" w:hAnsiTheme="majorBidi" w:cstheme="majorBidi"/>
+              </w:rPr>
+              <w:t>Performs backups, recovery, and disaster plannin</w:t>
+            </w:r>
+            <w:r>
+              <w:rPr>
+                <w:rFonts w:asciiTheme="majorBidi" w:hAnsiTheme="majorBidi" w:cstheme="majorBidi"/>
+              </w:rPr>
+              <w:t>g</w:t>
+            </w:r>
+          </w:p>
+          <w:p>
+            <w:pPr>
+              <w:pStyle w:val="ListParagraph"/>
+              <w:spacing w:line="276" w:lineRule="auto"/>
+              <w:cnfStyle w:val="000000000000" w:firstRow="0" w:lastRow="0" w:firstColumn="0" w:lastColumn="0" w:oddVBand="0" w:evenVBand="0" w:oddHBand="0" w:evenHBand="0" w:firstRowFirstColumn="0" w:firstRowLastColumn="0" w:lastRowFirstColumn="0" w:lastRowLastColumn="0"/>
+              <w:rPr>
+                <w:rFonts w:asciiTheme="majorBidi" w:hAnsiTheme="majorBidi" w:cstheme="majorBidi"/>
+              </w:rPr>
+            </w:pPr>
+          </w:p>
+        </w:tc>
+      </w:tr>
+      <w:tr>
+        <w:trPr>
+          <w:cnfStyle w:val="000000100000" w:firstRow="0" w:lastRow="0" w:firstColumn="0" w:lastColumn="0" w:oddVBand="0" w:evenVBand="0" w:oddHBand="1" w:evenHBand="0" w:firstRowFirstColumn="0" w:firstRowLastColumn="0" w:lastRowFirstColumn="0" w:lastRowLastColumn="0"/>
+          <w:trHeight w:val="266"/>
+        </w:trPr>
+        <w:tc>
+          <w:tcPr>
+            <w:cnfStyle w:val="001000000000" w:firstRow="0" w:lastRow="0" w:firstColumn="1" w:lastColumn="0" w:oddVBand="0" w:evenVBand="0" w:oddHBand="0" w:evenHBand="0" w:firstRowFirstColumn="0" w:firstRowLastColumn="0" w:lastRowFirstColumn="0" w:lastRowLastColumn="0"/>
+            <w:tcW w:w="2420" w:type="dxa"/>
+          </w:tcPr>
+          <w:p>
+            <w:pPr>
+              <w:spacing w:line="276" w:lineRule="auto"/>
+              <w:rPr>
+                <w:rFonts w:asciiTheme="majorBidi" w:hAnsiTheme="majorBidi" w:cstheme="majorBidi"/>
+              </w:rPr>
+            </w:pPr>
+            <w:r>
+              <w:rPr>
+                <w:rFonts w:asciiTheme="majorBidi" w:hAnsiTheme="majorBidi" w:cstheme="majorBidi"/>
+              </w:rPr>
+              <w:t>Application Developer</w:t>
+            </w:r>
+          </w:p>
+        </w:tc>
+        <w:tc>
+          <w:tcPr>
+            <w:tcW w:w="3032" w:type="dxa"/>
+          </w:tcPr>
+          <w:p>
+            <w:pPr>
+              <w:spacing w:line="276" w:lineRule="auto"/>
+              <w:cnfStyle w:val="000000100000" w:firstRow="0" w:lastRow="0" w:firstColumn="0" w:lastColumn="0" w:oddVBand="0" w:evenVBand="0" w:oddHBand="1" w:evenHBand="0" w:firstRowFirstColumn="0" w:firstRowLastColumn="0" w:lastRowFirstColumn="0" w:lastRowLastColumn="0"/>
+              <w:rPr>
+                <w:rFonts w:asciiTheme="majorBidi" w:hAnsiTheme="majorBidi" w:cstheme="majorBidi"/>
+              </w:rPr>
+            </w:pPr>
+            <w:r>
+              <w:rPr>
+                <w:rFonts w:asciiTheme="majorBidi" w:hAnsiTheme="majorBidi" w:cstheme="majorBidi"/>
+              </w:rPr>
+              <w:t>Creator of software that uses the database</w:t>
+            </w:r>
+          </w:p>
+        </w:tc>
+        <w:tc>
+          <w:tcPr>
+            <w:tcW w:w="5432" w:type="dxa"/>
+          </w:tcPr>
+          <w:p>
+            <w:pPr>
+              <w:pStyle w:val="ListParagraph"/>
+              <w:numPr>
+                <w:ilvl w:val="0"/>
+                <w:numId w:val="6"/>
+              </w:numPr>
+              <w:spacing w:line="276" w:lineRule="auto"/>
+              <w:cnfStyle w:val="000000100000" w:firstRow="0" w:lastRow="0" w:firstColumn="0" w:lastColumn="0" w:oddVBand="0" w:evenVBand="0" w:oddHBand="1" w:evenHBand="0" w:firstRowFirstColumn="0" w:firstRowLastColumn="0" w:lastRowFirstColumn="0" w:lastRowLastColumn="0"/>
+              <w:rPr>
+                <w:rFonts w:asciiTheme="majorBidi" w:hAnsiTheme="majorBidi" w:cstheme="majorBidi"/>
+              </w:rPr>
+            </w:pPr>
+            <w:r>
+              <w:rPr>
+                <w:rFonts w:asciiTheme="majorBidi" w:hAnsiTheme="majorBidi" w:cstheme="majorBidi"/>
+              </w:rPr>
+              <w:t>Develops front-end or back-end applications</w:t>
+            </w:r>
+          </w:p>
+          <w:p>
+            <w:pPr>
+              <w:pStyle w:val="ListParagraph"/>
+              <w:numPr>
+                <w:ilvl w:val="0"/>
+                <w:numId w:val="6"/>
+              </w:numPr>
+              <w:spacing w:line="276" w:lineRule="auto"/>
+              <w:cnfStyle w:val="000000100000" w:firstRow="0" w:lastRow="0" w:firstColumn="0" w:lastColumn="0" w:oddVBand="0" w:evenVBand="0" w:oddHBand="1" w:evenHBand="0" w:firstRowFirstColumn="0" w:firstRowLastColumn="0" w:lastRowFirstColumn="0" w:lastRowLastColumn="0"/>
+              <w:rPr>
+                <w:rFonts w:asciiTheme="majorBidi" w:hAnsiTheme="majorBidi" w:cstheme="majorBidi"/>
+              </w:rPr>
+            </w:pPr>
+            <w:r>
+              <w:rPr>
+                <w:rFonts w:asciiTheme="majorBidi" w:hAnsiTheme="majorBidi" w:cstheme="majorBidi"/>
+              </w:rPr>
+              <w:t>Writes code to query, insert, update, or delete data</w:t>
+            </w:r>
+          </w:p>
+          <w:p>
+            <w:pPr>
+              <w:pStyle w:val="ListParagraph"/>
+              <w:numPr>
+                <w:ilvl w:val="0"/>
+                <w:numId w:val="6"/>
+              </w:numPr>
+              <w:spacing w:line="276" w:lineRule="auto"/>
+              <w:cnfStyle w:val="000000100000" w:firstRow="0" w:lastRow="0" w:firstColumn="0" w:lastColumn="0" w:oddVBand="0" w:evenVBand="0" w:oddHBand="1" w:evenHBand="0" w:firstRowFirstColumn="0" w:firstRowLastColumn="0" w:lastRowFirstColumn="0" w:lastRowLastColumn="0"/>
+              <w:rPr>
+                <w:rFonts w:asciiTheme="majorBidi" w:hAnsiTheme="majorBidi" w:cstheme="majorBidi"/>
+              </w:rPr>
+            </w:pPr>
+            <w:r>
+              <w:rPr>
+                <w:rFonts w:asciiTheme="majorBidi" w:hAnsiTheme="majorBidi" w:cstheme="majorBidi"/>
+              </w:rPr>
+              <w:t>Collaborates with Database Developers</w:t>
+            </w:r>
+          </w:p>
+          <w:p>
+            <w:pPr>
+              <w:pStyle w:val="ListParagraph"/>
+              <w:spacing w:line="276" w:lineRule="auto"/>
+              <w:cnfStyle w:val="000000100000" w:firstRow="0" w:lastRow="0" w:firstColumn="0" w:lastColumn="0" w:oddVBand="0" w:evenVBand="0" w:oddHBand="1" w:evenHBand="0" w:firstRowFirstColumn="0" w:firstRowLastColumn="0" w:lastRowFirstColumn="0" w:lastRowLastColumn="0"/>
+              <w:rPr>
+                <w:rFonts w:asciiTheme="majorBidi" w:hAnsiTheme="majorBidi" w:cstheme="majorBidi"/>
+              </w:rPr>
+            </w:pPr>
+          </w:p>
+        </w:tc>
+      </w:tr>
+      <w:tr>
+        <w:trPr>
+          <w:trHeight w:val="533"/>
+        </w:trPr>
+        <w:tc>
+          <w:tcPr>
+            <w:cnfStyle w:val="001000000000" w:firstRow="0" w:lastRow="0" w:firstColumn="1" w:lastColumn="0" w:oddVBand="0" w:evenVBand="0" w:oddHBand="0" w:evenHBand="0" w:firstRowFirstColumn="0" w:firstRowLastColumn="0" w:lastRowFirstColumn="0" w:lastRowLastColumn="0"/>
+            <w:tcW w:w="2420" w:type="dxa"/>
+          </w:tcPr>
+          <w:p>
+            <w:pPr>
+              <w:spacing w:line="276" w:lineRule="auto"/>
+              <w:rPr>
+                <w:rFonts w:asciiTheme="majorBidi" w:hAnsiTheme="majorBidi" w:cstheme="majorBidi"/>
+              </w:rPr>
+            </w:pPr>
+            <w:r>
+              <w:rPr>
+                <w:rFonts w:asciiTheme="majorBidi" w:hAnsiTheme="majorBidi" w:cstheme="majorBidi"/>
+              </w:rPr>
+              <w:t>BI (Business Intelligence) Developer</w:t>
+            </w:r>
+          </w:p>
+        </w:tc>
+        <w:tc>
+          <w:tcPr>
+            <w:tcW w:w="3032" w:type="dxa"/>
+          </w:tcPr>
+          <w:p>
+            <w:pPr>
+              <w:spacing w:line="276" w:lineRule="auto"/>
+              <w:cnfStyle w:val="000000000000" w:firstRow="0" w:lastRow="0" w:firstColumn="0" w:lastColumn="0" w:oddVBand="0" w:evenVBand="0" w:oddHBand="0" w:evenHBand="0" w:firstRowFirstColumn="0" w:firstRowLastColumn="0" w:lastRowFirstColumn="0" w:lastRowLastColumn="0"/>
+              <w:rPr>
+                <w:rFonts w:asciiTheme="majorBidi" w:hAnsiTheme="majorBidi" w:cstheme="majorBidi"/>
+              </w:rPr>
+            </w:pPr>
+            <w:r>
+              <w:rPr>
+                <w:rFonts w:asciiTheme="majorBidi" w:hAnsiTheme="majorBidi" w:cstheme="majorBidi"/>
+              </w:rPr>
+              <w:t>Data storyteller and analytics enabler</w:t>
+            </w:r>
+          </w:p>
+        </w:tc>
+        <w:tc>
+          <w:tcPr>
+            <w:tcW w:w="5432" w:type="dxa"/>
+          </w:tcPr>
+          <w:p>
+            <w:pPr>
+              <w:pStyle w:val="ListParagraph"/>
+              <w:numPr>
+                <w:ilvl w:val="0"/>
+                <w:numId w:val="7"/>
+              </w:numPr>
+              <w:spacing w:line="276" w:lineRule="auto"/>
+              <w:cnfStyle w:val="000000000000" w:firstRow="0" w:lastRow="0" w:firstColumn="0" w:lastColumn="0" w:oddVBand="0" w:evenVBand="0" w:oddHBand="0" w:evenHBand="0" w:firstRowFirstColumn="0" w:firstRowLastColumn="0" w:lastRowFirstColumn="0" w:lastRowLastColumn="0"/>
+              <w:rPr>
+                <w:rFonts w:asciiTheme="majorBidi" w:hAnsiTheme="majorBidi" w:cstheme="majorBidi"/>
+              </w:rPr>
+            </w:pPr>
+            <w:r>
+              <w:rPr>
+                <w:rFonts w:asciiTheme="majorBidi" w:hAnsiTheme="majorBidi" w:cstheme="majorBidi"/>
+              </w:rPr>
+              <w:t>Creates dashboards, reports, and visualizations</w:t>
+            </w:r>
+          </w:p>
+          <w:p>
+            <w:pPr>
+              <w:pStyle w:val="ListParagraph"/>
+              <w:numPr>
+                <w:ilvl w:val="0"/>
+                <w:numId w:val="7"/>
+              </w:numPr>
+              <w:spacing w:line="276" w:lineRule="auto"/>
+              <w:cnfStyle w:val="000000000000" w:firstRow="0" w:lastRow="0" w:firstColumn="0" w:lastColumn="0" w:oddVBand="0" w:evenVBand="0" w:oddHBand="0" w:evenHBand="0" w:firstRowFirstColumn="0" w:firstRowLastColumn="0" w:lastRowFirstColumn="0" w:lastRowLastColumn="0"/>
+              <w:rPr>
+                <w:rFonts w:asciiTheme="majorBidi" w:hAnsiTheme="majorBidi" w:cstheme="majorBidi"/>
+              </w:rPr>
+            </w:pPr>
+            <w:r>
+              <w:rPr>
+                <w:rFonts w:asciiTheme="majorBidi" w:hAnsiTheme="majorBidi" w:cstheme="majorBidi"/>
+              </w:rPr>
+              <w:t>Transforms raw operational data into actionable business insights</w:t>
+            </w:r>
+          </w:p>
+          <w:p>
+            <w:pPr>
+              <w:pStyle w:val="ListParagraph"/>
+              <w:numPr>
+                <w:ilvl w:val="0"/>
+                <w:numId w:val="7"/>
+              </w:numPr>
+              <w:spacing w:line="276" w:lineRule="auto"/>
+              <w:cnfStyle w:val="000000000000" w:firstRow="0" w:lastRow="0" w:firstColumn="0" w:lastColumn="0" w:oddVBand="0" w:evenVBand="0" w:oddHBand="0" w:evenHBand="0" w:firstRowFirstColumn="0" w:firstRowLastColumn="0" w:lastRowFirstColumn="0" w:lastRowLastColumn="0"/>
+              <w:rPr>
+                <w:rFonts w:asciiTheme="majorBidi" w:hAnsiTheme="majorBidi" w:cstheme="majorBidi"/>
+              </w:rPr>
+            </w:pPr>
+            <w:r>
+              <w:rPr>
+                <w:rFonts w:asciiTheme="majorBidi" w:hAnsiTheme="majorBidi" w:cstheme="majorBidi"/>
+              </w:rPr>
+              <w:t>Works with aggregated, historical, and dimensional data models</w:t>
+            </w:r>
+          </w:p>
+        </w:tc>
+      </w:tr>
+    </w:tbl>
+    <w:p>
+      <w:pPr>
+        <w:rPr>
+          <w:rFonts w:asciiTheme="majorBidi" w:hAnsiTheme="majorBidi" w:cstheme="majorBidi"/>
+          <w:b/>
+          <w:bCs/>
+        </w:rPr>
+      </w:pPr>
     </w:p>
     <w:p>
       <w:pPr>
@@ -716,8 +1620,740 @@
       </w:pPr>
     </w:lvl>
   </w:abstractNum>
+  <w:abstractNum w:abstractNumId="1" w15:restartNumberingAfterBreak="0">
+    <w:nsid w:val="11CA14AD"/>
+    <w:multiLevelType w:val="hybridMultilevel"/>
+    <w:tmpl w:val="AFDADA0C"/>
+    <w:lvl w:ilvl="0" w:tplc="4C090001">
+      <w:start w:val="1"/>
+      <w:numFmt w:val="bullet"/>
+      <w:lvlText w:val=""/>
+      <w:lvlJc w:val="left"/>
+      <w:pPr>
+        <w:ind w:left="720" w:hanging="360"/>
+      </w:pPr>
+      <w:rPr>
+        <w:rFonts w:ascii="Symbol" w:hAnsi="Symbol" w:hint="default"/>
+      </w:rPr>
+    </w:lvl>
+    <w:lvl w:ilvl="1" w:tplc="4C090003" w:tentative="1">
+      <w:start w:val="1"/>
+      <w:numFmt w:val="bullet"/>
+      <w:lvlText w:val="o"/>
+      <w:lvlJc w:val="left"/>
+      <w:pPr>
+        <w:ind w:left="1440" w:hanging="360"/>
+      </w:pPr>
+      <w:rPr>
+        <w:rFonts w:ascii="Courier New" w:hAnsi="Courier New" w:cs="Courier New" w:hint="default"/>
+      </w:rPr>
+    </w:lvl>
+    <w:lvl w:ilvl="2" w:tplc="4C090005" w:tentative="1">
+      <w:start w:val="1"/>
+      <w:numFmt w:val="bullet"/>
+      <w:lvlText w:val=""/>
+      <w:lvlJc w:val="left"/>
+      <w:pPr>
+        <w:ind w:left="2160" w:hanging="360"/>
+      </w:pPr>
+      <w:rPr>
+        <w:rFonts w:ascii="Wingdings" w:hAnsi="Wingdings" w:hint="default"/>
+      </w:rPr>
+    </w:lvl>
+    <w:lvl w:ilvl="3" w:tplc="4C090001" w:tentative="1">
+      <w:start w:val="1"/>
+      <w:numFmt w:val="bullet"/>
+      <w:lvlText w:val=""/>
+      <w:lvlJc w:val="left"/>
+      <w:pPr>
+        <w:ind w:left="2880" w:hanging="360"/>
+      </w:pPr>
+      <w:rPr>
+        <w:rFonts w:ascii="Symbol" w:hAnsi="Symbol" w:hint="default"/>
+      </w:rPr>
+    </w:lvl>
+    <w:lvl w:ilvl="4" w:tplc="4C090003" w:tentative="1">
+      <w:start w:val="1"/>
+      <w:numFmt w:val="bullet"/>
+      <w:lvlText w:val="o"/>
+      <w:lvlJc w:val="left"/>
+      <w:pPr>
+        <w:ind w:left="3600" w:hanging="360"/>
+      </w:pPr>
+      <w:rPr>
+        <w:rFonts w:ascii="Courier New" w:hAnsi="Courier New" w:cs="Courier New" w:hint="default"/>
+      </w:rPr>
+    </w:lvl>
+    <w:lvl w:ilvl="5" w:tplc="4C090005" w:tentative="1">
+      <w:start w:val="1"/>
+      <w:numFmt w:val="bullet"/>
+      <w:lvlText w:val=""/>
+      <w:lvlJc w:val="left"/>
+      <w:pPr>
+        <w:ind w:left="4320" w:hanging="360"/>
+      </w:pPr>
+      <w:rPr>
+        <w:rFonts w:ascii="Wingdings" w:hAnsi="Wingdings" w:hint="default"/>
+      </w:rPr>
+    </w:lvl>
+    <w:lvl w:ilvl="6" w:tplc="4C090001" w:tentative="1">
+      <w:start w:val="1"/>
+      <w:numFmt w:val="bullet"/>
+      <w:lvlText w:val=""/>
+      <w:lvlJc w:val="left"/>
+      <w:pPr>
+        <w:ind w:left="5040" w:hanging="360"/>
+      </w:pPr>
+      <w:rPr>
+        <w:rFonts w:ascii="Symbol" w:hAnsi="Symbol" w:hint="default"/>
+      </w:rPr>
+    </w:lvl>
+    <w:lvl w:ilvl="7" w:tplc="4C090003" w:tentative="1">
+      <w:start w:val="1"/>
+      <w:numFmt w:val="bullet"/>
+      <w:lvlText w:val="o"/>
+      <w:lvlJc w:val="left"/>
+      <w:pPr>
+        <w:ind w:left="5760" w:hanging="360"/>
+      </w:pPr>
+      <w:rPr>
+        <w:rFonts w:ascii="Courier New" w:hAnsi="Courier New" w:cs="Courier New" w:hint="default"/>
+      </w:rPr>
+    </w:lvl>
+    <w:lvl w:ilvl="8" w:tplc="4C090005" w:tentative="1">
+      <w:start w:val="1"/>
+      <w:numFmt w:val="bullet"/>
+      <w:lvlText w:val=""/>
+      <w:lvlJc w:val="left"/>
+      <w:pPr>
+        <w:ind w:left="6480" w:hanging="360"/>
+      </w:pPr>
+      <w:rPr>
+        <w:rFonts w:ascii="Wingdings" w:hAnsi="Wingdings" w:hint="default"/>
+      </w:rPr>
+    </w:lvl>
+  </w:abstractNum>
+  <w:abstractNum w:abstractNumId="2" w15:restartNumberingAfterBreak="0">
+    <w:nsid w:val="18E53E8F"/>
+    <w:multiLevelType w:val="hybridMultilevel"/>
+    <w:tmpl w:val="67B89798"/>
+    <w:lvl w:ilvl="0" w:tplc="4C090001">
+      <w:start w:val="1"/>
+      <w:numFmt w:val="bullet"/>
+      <w:lvlText w:val=""/>
+      <w:lvlJc w:val="left"/>
+      <w:pPr>
+        <w:ind w:left="720" w:hanging="360"/>
+      </w:pPr>
+      <w:rPr>
+        <w:rFonts w:ascii="Symbol" w:hAnsi="Symbol" w:hint="default"/>
+      </w:rPr>
+    </w:lvl>
+    <w:lvl w:ilvl="1" w:tplc="4C090003" w:tentative="1">
+      <w:start w:val="1"/>
+      <w:numFmt w:val="bullet"/>
+      <w:lvlText w:val="o"/>
+      <w:lvlJc w:val="left"/>
+      <w:pPr>
+        <w:ind w:left="1440" w:hanging="360"/>
+      </w:pPr>
+      <w:rPr>
+        <w:rFonts w:ascii="Courier New" w:hAnsi="Courier New" w:cs="Courier New" w:hint="default"/>
+      </w:rPr>
+    </w:lvl>
+    <w:lvl w:ilvl="2" w:tplc="4C090005" w:tentative="1">
+      <w:start w:val="1"/>
+      <w:numFmt w:val="bullet"/>
+      <w:lvlText w:val=""/>
+      <w:lvlJc w:val="left"/>
+      <w:pPr>
+        <w:ind w:left="2160" w:hanging="360"/>
+      </w:pPr>
+      <w:rPr>
+        <w:rFonts w:ascii="Wingdings" w:hAnsi="Wingdings" w:hint="default"/>
+      </w:rPr>
+    </w:lvl>
+    <w:lvl w:ilvl="3" w:tplc="4C090001" w:tentative="1">
+      <w:start w:val="1"/>
+      <w:numFmt w:val="bullet"/>
+      <w:lvlText w:val=""/>
+      <w:lvlJc w:val="left"/>
+      <w:pPr>
+        <w:ind w:left="2880" w:hanging="360"/>
+      </w:pPr>
+      <w:rPr>
+        <w:rFonts w:ascii="Symbol" w:hAnsi="Symbol" w:hint="default"/>
+      </w:rPr>
+    </w:lvl>
+    <w:lvl w:ilvl="4" w:tplc="4C090003" w:tentative="1">
+      <w:start w:val="1"/>
+      <w:numFmt w:val="bullet"/>
+      <w:lvlText w:val="o"/>
+      <w:lvlJc w:val="left"/>
+      <w:pPr>
+        <w:ind w:left="3600" w:hanging="360"/>
+      </w:pPr>
+      <w:rPr>
+        <w:rFonts w:ascii="Courier New" w:hAnsi="Courier New" w:cs="Courier New" w:hint="default"/>
+      </w:rPr>
+    </w:lvl>
+    <w:lvl w:ilvl="5" w:tplc="4C090005" w:tentative="1">
+      <w:start w:val="1"/>
+      <w:numFmt w:val="bullet"/>
+      <w:lvlText w:val=""/>
+      <w:lvlJc w:val="left"/>
+      <w:pPr>
+        <w:ind w:left="4320" w:hanging="360"/>
+      </w:pPr>
+      <w:rPr>
+        <w:rFonts w:ascii="Wingdings" w:hAnsi="Wingdings" w:hint="default"/>
+      </w:rPr>
+    </w:lvl>
+    <w:lvl w:ilvl="6" w:tplc="4C090001" w:tentative="1">
+      <w:start w:val="1"/>
+      <w:numFmt w:val="bullet"/>
+      <w:lvlText w:val=""/>
+      <w:lvlJc w:val="left"/>
+      <w:pPr>
+        <w:ind w:left="5040" w:hanging="360"/>
+      </w:pPr>
+      <w:rPr>
+        <w:rFonts w:ascii="Symbol" w:hAnsi="Symbol" w:hint="default"/>
+      </w:rPr>
+    </w:lvl>
+    <w:lvl w:ilvl="7" w:tplc="4C090003" w:tentative="1">
+      <w:start w:val="1"/>
+      <w:numFmt w:val="bullet"/>
+      <w:lvlText w:val="o"/>
+      <w:lvlJc w:val="left"/>
+      <w:pPr>
+        <w:ind w:left="5760" w:hanging="360"/>
+      </w:pPr>
+      <w:rPr>
+        <w:rFonts w:ascii="Courier New" w:hAnsi="Courier New" w:cs="Courier New" w:hint="default"/>
+      </w:rPr>
+    </w:lvl>
+    <w:lvl w:ilvl="8" w:tplc="4C090005" w:tentative="1">
+      <w:start w:val="1"/>
+      <w:numFmt w:val="bullet"/>
+      <w:lvlText w:val=""/>
+      <w:lvlJc w:val="left"/>
+      <w:pPr>
+        <w:ind w:left="6480" w:hanging="360"/>
+      </w:pPr>
+      <w:rPr>
+        <w:rFonts w:ascii="Wingdings" w:hAnsi="Wingdings" w:hint="default"/>
+      </w:rPr>
+    </w:lvl>
+  </w:abstractNum>
+  <w:abstractNum w:abstractNumId="3" w15:restartNumberingAfterBreak="0">
+    <w:nsid w:val="2F40661D"/>
+    <w:multiLevelType w:val="hybridMultilevel"/>
+    <w:tmpl w:val="7BD87FFC"/>
+    <w:lvl w:ilvl="0" w:tplc="4C090001">
+      <w:start w:val="1"/>
+      <w:numFmt w:val="bullet"/>
+      <w:lvlText w:val=""/>
+      <w:lvlJc w:val="left"/>
+      <w:pPr>
+        <w:ind w:left="720" w:hanging="360"/>
+      </w:pPr>
+      <w:rPr>
+        <w:rFonts w:ascii="Symbol" w:hAnsi="Symbol" w:hint="default"/>
+      </w:rPr>
+    </w:lvl>
+    <w:lvl w:ilvl="1" w:tplc="4C090003" w:tentative="1">
+      <w:start w:val="1"/>
+      <w:numFmt w:val="bullet"/>
+      <w:lvlText w:val="o"/>
+      <w:lvlJc w:val="left"/>
+      <w:pPr>
+        <w:ind w:left="1440" w:hanging="360"/>
+      </w:pPr>
+      <w:rPr>
+        <w:rFonts w:ascii="Courier New" w:hAnsi="Courier New" w:cs="Courier New" w:hint="default"/>
+      </w:rPr>
+    </w:lvl>
+    <w:lvl w:ilvl="2" w:tplc="4C090005" w:tentative="1">
+      <w:start w:val="1"/>
+      <w:numFmt w:val="bullet"/>
+      <w:lvlText w:val=""/>
+      <w:lvlJc w:val="left"/>
+      <w:pPr>
+        <w:ind w:left="2160" w:hanging="360"/>
+      </w:pPr>
+      <w:rPr>
+        <w:rFonts w:ascii="Wingdings" w:hAnsi="Wingdings" w:hint="default"/>
+      </w:rPr>
+    </w:lvl>
+    <w:lvl w:ilvl="3" w:tplc="4C090001" w:tentative="1">
+      <w:start w:val="1"/>
+      <w:numFmt w:val="bullet"/>
+      <w:lvlText w:val=""/>
+      <w:lvlJc w:val="left"/>
+      <w:pPr>
+        <w:ind w:left="2880" w:hanging="360"/>
+      </w:pPr>
+      <w:rPr>
+        <w:rFonts w:ascii="Symbol" w:hAnsi="Symbol" w:hint="default"/>
+      </w:rPr>
+    </w:lvl>
+    <w:lvl w:ilvl="4" w:tplc="4C090003" w:tentative="1">
+      <w:start w:val="1"/>
+      <w:numFmt w:val="bullet"/>
+      <w:lvlText w:val="o"/>
+      <w:lvlJc w:val="left"/>
+      <w:pPr>
+        <w:ind w:left="3600" w:hanging="360"/>
+      </w:pPr>
+      <w:rPr>
+        <w:rFonts w:ascii="Courier New" w:hAnsi="Courier New" w:cs="Courier New" w:hint="default"/>
+      </w:rPr>
+    </w:lvl>
+    <w:lvl w:ilvl="5" w:tplc="4C090005" w:tentative="1">
+      <w:start w:val="1"/>
+      <w:numFmt w:val="bullet"/>
+      <w:lvlText w:val=""/>
+      <w:lvlJc w:val="left"/>
+      <w:pPr>
+        <w:ind w:left="4320" w:hanging="360"/>
+      </w:pPr>
+      <w:rPr>
+        <w:rFonts w:ascii="Wingdings" w:hAnsi="Wingdings" w:hint="default"/>
+      </w:rPr>
+    </w:lvl>
+    <w:lvl w:ilvl="6" w:tplc="4C090001" w:tentative="1">
+      <w:start w:val="1"/>
+      <w:numFmt w:val="bullet"/>
+      <w:lvlText w:val=""/>
+      <w:lvlJc w:val="left"/>
+      <w:pPr>
+        <w:ind w:left="5040" w:hanging="360"/>
+      </w:pPr>
+      <w:rPr>
+        <w:rFonts w:ascii="Symbol" w:hAnsi="Symbol" w:hint="default"/>
+      </w:rPr>
+    </w:lvl>
+    <w:lvl w:ilvl="7" w:tplc="4C090003" w:tentative="1">
+      <w:start w:val="1"/>
+      <w:numFmt w:val="bullet"/>
+      <w:lvlText w:val="o"/>
+      <w:lvlJc w:val="left"/>
+      <w:pPr>
+        <w:ind w:left="5760" w:hanging="360"/>
+      </w:pPr>
+      <w:rPr>
+        <w:rFonts w:ascii="Courier New" w:hAnsi="Courier New" w:cs="Courier New" w:hint="default"/>
+      </w:rPr>
+    </w:lvl>
+    <w:lvl w:ilvl="8" w:tplc="4C090005" w:tentative="1">
+      <w:start w:val="1"/>
+      <w:numFmt w:val="bullet"/>
+      <w:lvlText w:val=""/>
+      <w:lvlJc w:val="left"/>
+      <w:pPr>
+        <w:ind w:left="6480" w:hanging="360"/>
+      </w:pPr>
+      <w:rPr>
+        <w:rFonts w:ascii="Wingdings" w:hAnsi="Wingdings" w:hint="default"/>
+      </w:rPr>
+    </w:lvl>
+  </w:abstractNum>
+  <w:abstractNum w:abstractNumId="4" w15:restartNumberingAfterBreak="0">
+    <w:nsid w:val="4E514970"/>
+    <w:multiLevelType w:val="multilevel"/>
+    <w:tmpl w:val="1968036C"/>
+    <w:lvl w:ilvl="0">
+      <w:start w:val="1"/>
+      <w:numFmt w:val="bullet"/>
+      <w:lvlText w:val=""/>
+      <w:lvlJc w:val="left"/>
+      <w:pPr>
+        <w:tabs>
+          <w:tab w:val="num" w:pos="720"/>
+        </w:tabs>
+        <w:ind w:left="720" w:hanging="360"/>
+      </w:pPr>
+      <w:rPr>
+        <w:rFonts w:ascii="Symbol" w:hAnsi="Symbol" w:hint="default"/>
+        <w:sz w:val="20"/>
+      </w:rPr>
+    </w:lvl>
+    <w:lvl w:ilvl="1" w:tentative="1">
+      <w:start w:val="1"/>
+      <w:numFmt w:val="bullet"/>
+      <w:lvlText w:val=""/>
+      <w:lvlJc w:val="left"/>
+      <w:pPr>
+        <w:tabs>
+          <w:tab w:val="num" w:pos="1440"/>
+        </w:tabs>
+        <w:ind w:left="1440" w:hanging="360"/>
+      </w:pPr>
+      <w:rPr>
+        <w:rFonts w:ascii="Symbol" w:hAnsi="Symbol" w:hint="default"/>
+        <w:sz w:val="20"/>
+      </w:rPr>
+    </w:lvl>
+    <w:lvl w:ilvl="2" w:tentative="1">
+      <w:start w:val="1"/>
+      <w:numFmt w:val="bullet"/>
+      <w:lvlText w:val=""/>
+      <w:lvlJc w:val="left"/>
+      <w:pPr>
+        <w:tabs>
+          <w:tab w:val="num" w:pos="2160"/>
+        </w:tabs>
+        <w:ind w:left="2160" w:hanging="360"/>
+      </w:pPr>
+      <w:rPr>
+        <w:rFonts w:ascii="Symbol" w:hAnsi="Symbol" w:hint="default"/>
+        <w:sz w:val="20"/>
+      </w:rPr>
+    </w:lvl>
+    <w:lvl w:ilvl="3" w:tentative="1">
+      <w:start w:val="1"/>
+      <w:numFmt w:val="bullet"/>
+      <w:lvlText w:val=""/>
+      <w:lvlJc w:val="left"/>
+      <w:pPr>
+        <w:tabs>
+          <w:tab w:val="num" w:pos="2880"/>
+        </w:tabs>
+        <w:ind w:left="2880" w:hanging="360"/>
+      </w:pPr>
+      <w:rPr>
+        <w:rFonts w:ascii="Symbol" w:hAnsi="Symbol" w:hint="default"/>
+        <w:sz w:val="20"/>
+      </w:rPr>
+    </w:lvl>
+    <w:lvl w:ilvl="4" w:tentative="1">
+      <w:start w:val="1"/>
+      <w:numFmt w:val="bullet"/>
+      <w:lvlText w:val=""/>
+      <w:lvlJc w:val="left"/>
+      <w:pPr>
+        <w:tabs>
+          <w:tab w:val="num" w:pos="3600"/>
+        </w:tabs>
+        <w:ind w:left="3600" w:hanging="360"/>
+      </w:pPr>
+      <w:rPr>
+        <w:rFonts w:ascii="Symbol" w:hAnsi="Symbol" w:hint="default"/>
+        <w:sz w:val="20"/>
+      </w:rPr>
+    </w:lvl>
+    <w:lvl w:ilvl="5" w:tentative="1">
+      <w:start w:val="1"/>
+      <w:numFmt w:val="bullet"/>
+      <w:lvlText w:val=""/>
+      <w:lvlJc w:val="left"/>
+      <w:pPr>
+        <w:tabs>
+          <w:tab w:val="num" w:pos="4320"/>
+        </w:tabs>
+        <w:ind w:left="4320" w:hanging="360"/>
+      </w:pPr>
+      <w:rPr>
+        <w:rFonts w:ascii="Symbol" w:hAnsi="Symbol" w:hint="default"/>
+        <w:sz w:val="20"/>
+      </w:rPr>
+    </w:lvl>
+    <w:lvl w:ilvl="6" w:tentative="1">
+      <w:start w:val="1"/>
+      <w:numFmt w:val="bullet"/>
+      <w:lvlText w:val=""/>
+      <w:lvlJc w:val="left"/>
+      <w:pPr>
+        <w:tabs>
+          <w:tab w:val="num" w:pos="5040"/>
+        </w:tabs>
+        <w:ind w:left="5040" w:hanging="360"/>
+      </w:pPr>
+      <w:rPr>
+        <w:rFonts w:ascii="Symbol" w:hAnsi="Symbol" w:hint="default"/>
+        <w:sz w:val="20"/>
+      </w:rPr>
+    </w:lvl>
+    <w:lvl w:ilvl="7" w:tentative="1">
+      <w:start w:val="1"/>
+      <w:numFmt w:val="bullet"/>
+      <w:lvlText w:val=""/>
+      <w:lvlJc w:val="left"/>
+      <w:pPr>
+        <w:tabs>
+          <w:tab w:val="num" w:pos="5760"/>
+        </w:tabs>
+        <w:ind w:left="5760" w:hanging="360"/>
+      </w:pPr>
+      <w:rPr>
+        <w:rFonts w:ascii="Symbol" w:hAnsi="Symbol" w:hint="default"/>
+        <w:sz w:val="20"/>
+      </w:rPr>
+    </w:lvl>
+    <w:lvl w:ilvl="8" w:tentative="1">
+      <w:start w:val="1"/>
+      <w:numFmt w:val="bullet"/>
+      <w:lvlText w:val=""/>
+      <w:lvlJc w:val="left"/>
+      <w:pPr>
+        <w:tabs>
+          <w:tab w:val="num" w:pos="6480"/>
+        </w:tabs>
+        <w:ind w:left="6480" w:hanging="360"/>
+      </w:pPr>
+      <w:rPr>
+        <w:rFonts w:ascii="Symbol" w:hAnsi="Symbol" w:hint="default"/>
+        <w:sz w:val="20"/>
+      </w:rPr>
+    </w:lvl>
+  </w:abstractNum>
+  <w:abstractNum w:abstractNumId="5" w15:restartNumberingAfterBreak="0">
+    <w:nsid w:val="4F4B2D0C"/>
+    <w:multiLevelType w:val="hybridMultilevel"/>
+    <w:tmpl w:val="A7E6CC6E"/>
+    <w:lvl w:ilvl="0" w:tplc="4C090001">
+      <w:start w:val="1"/>
+      <w:numFmt w:val="bullet"/>
+      <w:lvlText w:val=""/>
+      <w:lvlJc w:val="left"/>
+      <w:pPr>
+        <w:ind w:left="720" w:hanging="360"/>
+      </w:pPr>
+      <w:rPr>
+        <w:rFonts w:ascii="Symbol" w:hAnsi="Symbol" w:hint="default"/>
+      </w:rPr>
+    </w:lvl>
+    <w:lvl w:ilvl="1" w:tplc="4C090003" w:tentative="1">
+      <w:start w:val="1"/>
+      <w:numFmt w:val="bullet"/>
+      <w:lvlText w:val="o"/>
+      <w:lvlJc w:val="left"/>
+      <w:pPr>
+        <w:ind w:left="1440" w:hanging="360"/>
+      </w:pPr>
+      <w:rPr>
+        <w:rFonts w:ascii="Courier New" w:hAnsi="Courier New" w:cs="Courier New" w:hint="default"/>
+      </w:rPr>
+    </w:lvl>
+    <w:lvl w:ilvl="2" w:tplc="4C090005" w:tentative="1">
+      <w:start w:val="1"/>
+      <w:numFmt w:val="bullet"/>
+      <w:lvlText w:val=""/>
+      <w:lvlJc w:val="left"/>
+      <w:pPr>
+        <w:ind w:left="2160" w:hanging="360"/>
+      </w:pPr>
+      <w:rPr>
+        <w:rFonts w:ascii="Wingdings" w:hAnsi="Wingdings" w:hint="default"/>
+      </w:rPr>
+    </w:lvl>
+    <w:lvl w:ilvl="3" w:tplc="4C090001" w:tentative="1">
+      <w:start w:val="1"/>
+      <w:numFmt w:val="bullet"/>
+      <w:lvlText w:val=""/>
+      <w:lvlJc w:val="left"/>
+      <w:pPr>
+        <w:ind w:left="2880" w:hanging="360"/>
+      </w:pPr>
+      <w:rPr>
+        <w:rFonts w:ascii="Symbol" w:hAnsi="Symbol" w:hint="default"/>
+      </w:rPr>
+    </w:lvl>
+    <w:lvl w:ilvl="4" w:tplc="4C090003" w:tentative="1">
+      <w:start w:val="1"/>
+      <w:numFmt w:val="bullet"/>
+      <w:lvlText w:val="o"/>
+      <w:lvlJc w:val="left"/>
+      <w:pPr>
+        <w:ind w:left="3600" w:hanging="360"/>
+      </w:pPr>
+      <w:rPr>
+        <w:rFonts w:ascii="Courier New" w:hAnsi="Courier New" w:cs="Courier New" w:hint="default"/>
+      </w:rPr>
+    </w:lvl>
+    <w:lvl w:ilvl="5" w:tplc="4C090005" w:tentative="1">
+      <w:start w:val="1"/>
+      <w:numFmt w:val="bullet"/>
+      <w:lvlText w:val=""/>
+      <w:lvlJc w:val="left"/>
+      <w:pPr>
+        <w:ind w:left="4320" w:hanging="360"/>
+      </w:pPr>
+      <w:rPr>
+        <w:rFonts w:ascii="Wingdings" w:hAnsi="Wingdings" w:hint="default"/>
+      </w:rPr>
+    </w:lvl>
+    <w:lvl w:ilvl="6" w:tplc="4C090001" w:tentative="1">
+      <w:start w:val="1"/>
+      <w:numFmt w:val="bullet"/>
+      <w:lvlText w:val=""/>
+      <w:lvlJc w:val="left"/>
+      <w:pPr>
+        <w:ind w:left="5040" w:hanging="360"/>
+      </w:pPr>
+      <w:rPr>
+        <w:rFonts w:ascii="Symbol" w:hAnsi="Symbol" w:hint="default"/>
+      </w:rPr>
+    </w:lvl>
+    <w:lvl w:ilvl="7" w:tplc="4C090003" w:tentative="1">
+      <w:start w:val="1"/>
+      <w:numFmt w:val="bullet"/>
+      <w:lvlText w:val="o"/>
+      <w:lvlJc w:val="left"/>
+      <w:pPr>
+        <w:ind w:left="5760" w:hanging="360"/>
+      </w:pPr>
+      <w:rPr>
+        <w:rFonts w:ascii="Courier New" w:hAnsi="Courier New" w:cs="Courier New" w:hint="default"/>
+      </w:rPr>
+    </w:lvl>
+    <w:lvl w:ilvl="8" w:tplc="4C090005" w:tentative="1">
+      <w:start w:val="1"/>
+      <w:numFmt w:val="bullet"/>
+      <w:lvlText w:val=""/>
+      <w:lvlJc w:val="left"/>
+      <w:pPr>
+        <w:ind w:left="6480" w:hanging="360"/>
+      </w:pPr>
+      <w:rPr>
+        <w:rFonts w:ascii="Wingdings" w:hAnsi="Wingdings" w:hint="default"/>
+      </w:rPr>
+    </w:lvl>
+  </w:abstractNum>
+  <w:abstractNum w:abstractNumId="6" w15:restartNumberingAfterBreak="0">
+    <w:nsid w:val="6D1B78F7"/>
+    <w:multiLevelType w:val="hybridMultilevel"/>
+    <w:tmpl w:val="CBDA1688"/>
+    <w:lvl w:ilvl="0" w:tplc="4C090001">
+      <w:start w:val="1"/>
+      <w:numFmt w:val="bullet"/>
+      <w:lvlText w:val=""/>
+      <w:lvlJc w:val="left"/>
+      <w:pPr>
+        <w:ind w:left="720" w:hanging="360"/>
+      </w:pPr>
+      <w:rPr>
+        <w:rFonts w:ascii="Symbol" w:hAnsi="Symbol" w:hint="default"/>
+      </w:rPr>
+    </w:lvl>
+    <w:lvl w:ilvl="1" w:tplc="4C090003" w:tentative="1">
+      <w:start w:val="1"/>
+      <w:numFmt w:val="bullet"/>
+      <w:lvlText w:val="o"/>
+      <w:lvlJc w:val="left"/>
+      <w:pPr>
+        <w:ind w:left="1440" w:hanging="360"/>
+      </w:pPr>
+      <w:rPr>
+        <w:rFonts w:ascii="Courier New" w:hAnsi="Courier New" w:cs="Courier New" w:hint="default"/>
+      </w:rPr>
+    </w:lvl>
+    <w:lvl w:ilvl="2" w:tplc="4C090005" w:tentative="1">
+      <w:start w:val="1"/>
+      <w:numFmt w:val="bullet"/>
+      <w:lvlText w:val=""/>
+      <w:lvlJc w:val="left"/>
+      <w:pPr>
+        <w:ind w:left="2160" w:hanging="360"/>
+      </w:pPr>
+      <w:rPr>
+        <w:rFonts w:ascii="Wingdings" w:hAnsi="Wingdings" w:hint="default"/>
+      </w:rPr>
+    </w:lvl>
+    <w:lvl w:ilvl="3" w:tplc="4C090001" w:tentative="1">
+      <w:start w:val="1"/>
+      <w:numFmt w:val="bullet"/>
+      <w:lvlText w:val=""/>
+      <w:lvlJc w:val="left"/>
+      <w:pPr>
+        <w:ind w:left="2880" w:hanging="360"/>
+      </w:pPr>
+      <w:rPr>
+        <w:rFonts w:ascii="Symbol" w:hAnsi="Symbol" w:hint="default"/>
+      </w:rPr>
+    </w:lvl>
+    <w:lvl w:ilvl="4" w:tplc="4C090003" w:tentative="1">
+      <w:start w:val="1"/>
+      <w:numFmt w:val="bullet"/>
+      <w:lvlText w:val="o"/>
+      <w:lvlJc w:val="left"/>
+      <w:pPr>
+        <w:ind w:left="3600" w:hanging="360"/>
+      </w:pPr>
+      <w:rPr>
+        <w:rFonts w:ascii="Courier New" w:hAnsi="Courier New" w:cs="Courier New" w:hint="default"/>
+      </w:rPr>
+    </w:lvl>
+    <w:lvl w:ilvl="5" w:tplc="4C090005" w:tentative="1">
+      <w:start w:val="1"/>
+      <w:numFmt w:val="bullet"/>
+      <w:lvlText w:val=""/>
+      <w:lvlJc w:val="left"/>
+      <w:pPr>
+        <w:ind w:left="4320" w:hanging="360"/>
+      </w:pPr>
+      <w:rPr>
+        <w:rFonts w:ascii="Wingdings" w:hAnsi="Wingdings" w:hint="default"/>
+      </w:rPr>
+    </w:lvl>
+    <w:lvl w:ilvl="6" w:tplc="4C090001" w:tentative="1">
+      <w:start w:val="1"/>
+      <w:numFmt w:val="bullet"/>
+      <w:lvlText w:val=""/>
+      <w:lvlJc w:val="left"/>
+      <w:pPr>
+        <w:ind w:left="5040" w:hanging="360"/>
+      </w:pPr>
+      <w:rPr>
+        <w:rFonts w:ascii="Symbol" w:hAnsi="Symbol" w:hint="default"/>
+      </w:rPr>
+    </w:lvl>
+    <w:lvl w:ilvl="7" w:tplc="4C090003" w:tentative="1">
+      <w:start w:val="1"/>
+      <w:numFmt w:val="bullet"/>
+      <w:lvlText w:val="o"/>
+      <w:lvlJc w:val="left"/>
+      <w:pPr>
+        <w:ind w:left="5760" w:hanging="360"/>
+      </w:pPr>
+      <w:rPr>
+        <w:rFonts w:ascii="Courier New" w:hAnsi="Courier New" w:cs="Courier New" w:hint="default"/>
+      </w:rPr>
+    </w:lvl>
+    <w:lvl w:ilvl="8" w:tplc="4C090005" w:tentative="1">
+      <w:start w:val="1"/>
+      <w:numFmt w:val="bullet"/>
+      <w:lvlText w:val=""/>
+      <w:lvlJc w:val="left"/>
+      <w:pPr>
+        <w:ind w:left="6480" w:hanging="360"/>
+      </w:pPr>
+      <w:rPr>
+        <w:rFonts w:ascii="Wingdings" w:hAnsi="Wingdings" w:hint="default"/>
+      </w:rPr>
+    </w:lvl>
+  </w:abstractNum>
   <w:num w:numId="1" w16cid:durableId="917178023">
     <w:abstractNumId w:val="0"/>
+  </w:num>
+  <w:num w:numId="2" w16cid:durableId="1507593731">
+    <w:abstractNumId w:val="4"/>
+  </w:num>
+  <w:num w:numId="3" w16cid:durableId="1766220376">
+    <w:abstractNumId w:val="2"/>
+  </w:num>
+  <w:num w:numId="4" w16cid:durableId="1776705481">
+    <w:abstractNumId w:val="6"/>
+  </w:num>
+  <w:num w:numId="5" w16cid:durableId="1488595220">
+    <w:abstractNumId w:val="3"/>
+  </w:num>
+  <w:num w:numId="6" w16cid:durableId="684937561">
+    <w:abstractNumId w:val="1"/>
+  </w:num>
+  <w:num w:numId="7" w16cid:durableId="508182660">
+    <w:abstractNumId w:val="5"/>
   </w:num>
 </w:numbering>
 </file>
@@ -1657,6 +3293,268 @@
       </w:tblBorders>
     </w:tblPr>
   </w:style>
+  <w:style w:type="table" w:styleId="ListTable7Colorful">
+    <w:name w:val="List Table 7 Colorful"/>
+    <w:basedOn w:val="TableNormal"/>
+    <w:uiPriority w:val="52"/>
+    <w:rsid w:val="00AD27BC"/>
+    <w:pPr>
+      <w:spacing w:after="0" w:line="240" w:lineRule="auto"/>
+    </w:pPr>
+    <w:rPr>
+      <w:color w:val="000000" w:themeColor="text1"/>
+    </w:rPr>
+    <w:tblPr>
+      <w:tblStyleRowBandSize w:val="1"/>
+      <w:tblStyleColBandSize w:val="1"/>
+    </w:tblPr>
+    <w:tblStylePr w:type="firstRow">
+      <w:rPr>
+        <w:rFonts w:asciiTheme="majorHAnsi" w:eastAsiaTheme="majorEastAsia" w:hAnsiTheme="majorHAnsi" w:cstheme="majorBidi"/>
+        <w:i/>
+        <w:iCs/>
+        <w:sz w:val="26"/>
+      </w:rPr>
+      <w:tblPr/>
+      <w:tcPr>
+        <w:tcBorders>
+          <w:bottom w:val="single" w:sz="4" w:space="0" w:color="000000" w:themeColor="text1"/>
+        </w:tcBorders>
+        <w:shd w:val="clear" w:color="auto" w:fill="FFFFFF" w:themeFill="background1"/>
+      </w:tcPr>
+    </w:tblStylePr>
+    <w:tblStylePr w:type="lastRow">
+      <w:rPr>
+        <w:rFonts w:asciiTheme="majorHAnsi" w:eastAsiaTheme="majorEastAsia" w:hAnsiTheme="majorHAnsi" w:cstheme="majorBidi"/>
+        <w:i/>
+        <w:iCs/>
+        <w:sz w:val="26"/>
+      </w:rPr>
+      <w:tblPr/>
+      <w:tcPr>
+        <w:tcBorders>
+          <w:top w:val="single" w:sz="4" w:space="0" w:color="000000" w:themeColor="text1"/>
+        </w:tcBorders>
+        <w:shd w:val="clear" w:color="auto" w:fill="FFFFFF" w:themeFill="background1"/>
+      </w:tcPr>
+    </w:tblStylePr>
+    <w:tblStylePr w:type="firstCol">
+      <w:pPr>
+        <w:jc w:val="right"/>
+      </w:pPr>
+      <w:rPr>
+        <w:rFonts w:asciiTheme="majorHAnsi" w:eastAsiaTheme="majorEastAsia" w:hAnsiTheme="majorHAnsi" w:cstheme="majorBidi"/>
+        <w:i/>
+        <w:iCs/>
+        <w:sz w:val="26"/>
+      </w:rPr>
+      <w:tblPr/>
+      <w:tcPr>
+        <w:tcBorders>
+          <w:right w:val="single" w:sz="4" w:space="0" w:color="000000" w:themeColor="text1"/>
+        </w:tcBorders>
+        <w:shd w:val="clear" w:color="auto" w:fill="FFFFFF" w:themeFill="background1"/>
+      </w:tcPr>
+    </w:tblStylePr>
+    <w:tblStylePr w:type="lastCol">
+      <w:rPr>
+        <w:rFonts w:asciiTheme="majorHAnsi" w:eastAsiaTheme="majorEastAsia" w:hAnsiTheme="majorHAnsi" w:cstheme="majorBidi"/>
+        <w:i/>
+        <w:iCs/>
+        <w:sz w:val="26"/>
+      </w:rPr>
+      <w:tblPr/>
+      <w:tcPr>
+        <w:tcBorders>
+          <w:left w:val="single" w:sz="4" w:space="0" w:color="000000" w:themeColor="text1"/>
+        </w:tcBorders>
+        <w:shd w:val="clear" w:color="auto" w:fill="FFFFFF" w:themeFill="background1"/>
+      </w:tcPr>
+    </w:tblStylePr>
+    <w:tblStylePr w:type="band1Vert">
+      <w:tblPr/>
+      <w:tcPr>
+        <w:shd w:val="clear" w:color="auto" w:fill="CCCCCC" w:themeFill="text1" w:themeFillTint="33"/>
+      </w:tcPr>
+    </w:tblStylePr>
+    <w:tblStylePr w:type="band1Horz">
+      <w:tblPr/>
+      <w:tcPr>
+        <w:shd w:val="clear" w:color="auto" w:fill="CCCCCC" w:themeFill="text1" w:themeFillTint="33"/>
+      </w:tcPr>
+    </w:tblStylePr>
+    <w:tblStylePr w:type="neCell">
+      <w:tblPr/>
+      <w:tcPr>
+        <w:tcBorders>
+          <w:left w:val="nil"/>
+        </w:tcBorders>
+      </w:tcPr>
+    </w:tblStylePr>
+    <w:tblStylePr w:type="nwCell">
+      <w:tblPr/>
+      <w:tcPr>
+        <w:tcBorders>
+          <w:right w:val="nil"/>
+        </w:tcBorders>
+      </w:tcPr>
+    </w:tblStylePr>
+    <w:tblStylePr w:type="seCell">
+      <w:tblPr/>
+      <w:tcPr>
+        <w:tcBorders>
+          <w:left w:val="nil"/>
+        </w:tcBorders>
+      </w:tcPr>
+    </w:tblStylePr>
+    <w:tblStylePr w:type="swCell">
+      <w:tblPr/>
+      <w:tcPr>
+        <w:tcBorders>
+          <w:right w:val="nil"/>
+        </w:tcBorders>
+      </w:tcPr>
+    </w:tblStylePr>
+  </w:style>
+  <w:style w:type="table" w:styleId="GridTable7Colorful">
+    <w:name w:val="Grid Table 7 Colorful"/>
+    <w:basedOn w:val="TableNormal"/>
+    <w:uiPriority w:val="52"/>
+    <w:rsid w:val="00A073DE"/>
+    <w:pPr>
+      <w:spacing w:after="0" w:line="240" w:lineRule="auto"/>
+    </w:pPr>
+    <w:rPr>
+      <w:color w:val="000000" w:themeColor="text1"/>
+    </w:rPr>
+    <w:tblPr>
+      <w:tblStyleRowBandSize w:val="1"/>
+      <w:tblStyleColBandSize w:val="1"/>
+      <w:tblBorders>
+        <w:top w:val="single" w:sz="4" w:space="0" w:color="666666" w:themeColor="text1" w:themeTint="99"/>
+        <w:left w:val="single" w:sz="4" w:space="0" w:color="666666" w:themeColor="text1" w:themeTint="99"/>
+        <w:bottom w:val="single" w:sz="4" w:space="0" w:color="666666" w:themeColor="text1" w:themeTint="99"/>
+        <w:right w:val="single" w:sz="4" w:space="0" w:color="666666" w:themeColor="text1" w:themeTint="99"/>
+        <w:insideH w:val="single" w:sz="4" w:space="0" w:color="666666" w:themeColor="text1" w:themeTint="99"/>
+        <w:insideV w:val="single" w:sz="4" w:space="0" w:color="666666" w:themeColor="text1" w:themeTint="99"/>
+      </w:tblBorders>
+    </w:tblPr>
+    <w:tblStylePr w:type="firstRow">
+      <w:rPr>
+        <w:b/>
+        <w:bCs/>
+      </w:rPr>
+      <w:tblPr/>
+      <w:tcPr>
+        <w:tcBorders>
+          <w:top w:val="nil"/>
+          <w:left w:val="nil"/>
+          <w:right w:val="nil"/>
+          <w:insideH w:val="nil"/>
+          <w:insideV w:val="nil"/>
+        </w:tcBorders>
+        <w:shd w:val="clear" w:color="auto" w:fill="FFFFFF" w:themeFill="background1"/>
+      </w:tcPr>
+    </w:tblStylePr>
+    <w:tblStylePr w:type="lastRow">
+      <w:rPr>
+        <w:b/>
+        <w:bCs/>
+      </w:rPr>
+      <w:tblPr/>
+      <w:tcPr>
+        <w:tcBorders>
+          <w:left w:val="nil"/>
+          <w:bottom w:val="nil"/>
+          <w:right w:val="nil"/>
+          <w:insideH w:val="nil"/>
+          <w:insideV w:val="nil"/>
+        </w:tcBorders>
+        <w:shd w:val="clear" w:color="auto" w:fill="FFFFFF" w:themeFill="background1"/>
+      </w:tcPr>
+    </w:tblStylePr>
+    <w:tblStylePr w:type="firstCol">
+      <w:pPr>
+        <w:jc w:val="right"/>
+      </w:pPr>
+      <w:rPr>
+        <w:i/>
+        <w:iCs/>
+      </w:rPr>
+      <w:tblPr/>
+      <w:tcPr>
+        <w:tcBorders>
+          <w:top w:val="nil"/>
+          <w:left w:val="nil"/>
+          <w:bottom w:val="nil"/>
+          <w:insideH w:val="nil"/>
+          <w:insideV w:val="nil"/>
+        </w:tcBorders>
+        <w:shd w:val="clear" w:color="auto" w:fill="FFFFFF" w:themeFill="background1"/>
+      </w:tcPr>
+    </w:tblStylePr>
+    <w:tblStylePr w:type="lastCol">
+      <w:rPr>
+        <w:i/>
+        <w:iCs/>
+      </w:rPr>
+      <w:tblPr/>
+      <w:tcPr>
+        <w:tcBorders>
+          <w:top w:val="nil"/>
+          <w:bottom w:val="nil"/>
+          <w:right w:val="nil"/>
+          <w:insideH w:val="nil"/>
+          <w:insideV w:val="nil"/>
+        </w:tcBorders>
+        <w:shd w:val="clear" w:color="auto" w:fill="FFFFFF" w:themeFill="background1"/>
+      </w:tcPr>
+    </w:tblStylePr>
+    <w:tblStylePr w:type="band1Vert">
+      <w:tblPr/>
+      <w:tcPr>
+        <w:shd w:val="clear" w:color="auto" w:fill="CCCCCC" w:themeFill="text1" w:themeFillTint="33"/>
+      </w:tcPr>
+    </w:tblStylePr>
+    <w:tblStylePr w:type="band1Horz">
+      <w:tblPr/>
+      <w:tcPr>
+        <w:shd w:val="clear" w:color="auto" w:fill="CCCCCC" w:themeFill="text1" w:themeFillTint="33"/>
+      </w:tcPr>
+    </w:tblStylePr>
+    <w:tblStylePr w:type="neCell">
+      <w:tblPr/>
+      <w:tcPr>
+        <w:tcBorders>
+          <w:bottom w:val="single" w:sz="4" w:space="0" w:color="666666" w:themeColor="text1" w:themeTint="99"/>
+        </w:tcBorders>
+      </w:tcPr>
+    </w:tblStylePr>
+    <w:tblStylePr w:type="nwCell">
+      <w:tblPr/>
+      <w:tcPr>
+        <w:tcBorders>
+          <w:bottom w:val="single" w:sz="4" w:space="0" w:color="666666" w:themeColor="text1" w:themeTint="99"/>
+        </w:tcBorders>
+      </w:tcPr>
+    </w:tblStylePr>
+    <w:tblStylePr w:type="seCell">
+      <w:tblPr/>
+      <w:tcPr>
+        <w:tcBorders>
+          <w:top w:val="single" w:sz="4" w:space="0" w:color="666666" w:themeColor="text1" w:themeTint="99"/>
+        </w:tcBorders>
+      </w:tcPr>
+    </w:tblStylePr>
+    <w:tblStylePr w:type="swCell">
+      <w:tblPr/>
+      <w:tcPr>
+        <w:tcBorders>
+          <w:top w:val="single" w:sz="4" w:space="0" w:color="666666" w:themeColor="text1" w:themeTint="99"/>
+        </w:tcBorders>
+      </w:tcPr>
+    </w:tblStylePr>
+  </w:style>
 </w:styles>
 </file>
 

</xml_diff>

<commit_message>
Cloud Storage and Databases:
</commit_message>
<xml_diff>
--- a/Database_Report.docx
+++ b/Database_Report.docx
@@ -4300,6 +4300,734 @@
         </w:rPr>
       </w:pPr>
     </w:p>
+    <w:p>
+      <w:pPr>
+        <w:rPr>
+          <w:rFonts w:asciiTheme="majorBidi" w:hAnsiTheme="majorBidi" w:cstheme="majorBidi"/>
+          <w:lang w:val="en-GB"/>
+        </w:rPr>
+      </w:pPr>
+    </w:p>
+    <w:p>
+      <w:pPr>
+        <w:rPr>
+          <w:rFonts w:asciiTheme="majorBidi" w:hAnsiTheme="majorBidi" w:cstheme="majorBidi"/>
+          <w:lang w:val="en-GB"/>
+        </w:rPr>
+      </w:pPr>
+    </w:p>
+    <w:p>
+      <w:pPr>
+        <w:rPr>
+          <w:rFonts w:asciiTheme="majorBidi" w:hAnsiTheme="majorBidi" w:cstheme="majorBidi"/>
+          <w:lang w:val="en-GB"/>
+        </w:rPr>
+      </w:pPr>
+    </w:p>
+    <w:p>
+      <w:pPr>
+        <w:pStyle w:val="ListParagraph"/>
+        <w:numPr>
+          <w:ilvl w:val="0"/>
+          <w:numId w:val="1"/>
+        </w:numPr>
+        <w:rPr>
+          <w:rFonts w:asciiTheme="majorBidi" w:hAnsiTheme="majorBidi" w:cstheme="majorBidi"/>
+          <w:b/>
+          <w:bCs/>
+        </w:rPr>
+      </w:pPr>
+      <w:r>
+        <w:rPr>
+          <w:rFonts w:asciiTheme="majorBidi" w:hAnsiTheme="majorBidi" w:cstheme="majorBidi"/>
+          <w:b/>
+          <w:bCs/>
+        </w:rPr>
+        <w:lastRenderedPageBreak/>
+        <w:t>Cloud Storage and Databases</w:t>
+      </w:r>
+      <w:r>
+        <w:rPr>
+          <w:rFonts w:asciiTheme="majorBidi" w:hAnsiTheme="majorBidi" w:cstheme="majorBidi"/>
+          <w:b/>
+          <w:bCs/>
+        </w:rPr>
+        <w:t>:</w:t>
+      </w:r>
+    </w:p>
+    <w:tbl>
+      <w:tblPr>
+        <w:tblStyle w:val="GridTable7Colorful"/>
+        <w:tblpPr w:leftFromText="180" w:rightFromText="180" w:vertAnchor="page" w:horzAnchor="margin" w:tblpXSpec="center" w:tblpY="2305"/>
+        <w:tblW w:w="10253" w:type="dxa"/>
+        <w:tblLook w:val="04A0" w:firstRow="1" w:lastRow="0" w:firstColumn="1" w:lastColumn="0" w:noHBand="0" w:noVBand="1"/>
+      </w:tblPr>
+      <w:tblGrid>
+        <w:gridCol w:w="3332"/>
+        <w:gridCol w:w="6921"/>
+      </w:tblGrid>
+      <w:tr>
+        <w:trPr>
+          <w:cnfStyle w:val="100000000000" w:firstRow="1" w:lastRow="0" w:firstColumn="0" w:lastColumn="0" w:oddVBand="0" w:evenVBand="0" w:oddHBand="0" w:evenHBand="0" w:firstRowFirstColumn="0" w:firstRowLastColumn="0" w:lastRowFirstColumn="0" w:lastRowLastColumn="0"/>
+          <w:trHeight w:val="339"/>
+        </w:trPr>
+        <w:tc>
+          <w:tcPr>
+            <w:cnfStyle w:val="001000000100" w:firstRow="0" w:lastRow="0" w:firstColumn="1" w:lastColumn="0" w:oddVBand="0" w:evenVBand="0" w:oddHBand="0" w:evenHBand="0" w:firstRowFirstColumn="1" w:firstRowLastColumn="0" w:lastRowFirstColumn="0" w:lastRowLastColumn="0"/>
+            <w:tcW w:w="3332" w:type="dxa"/>
+          </w:tcPr>
+          <w:p>
+            <w:pPr>
+              <w:spacing w:line="360" w:lineRule="auto"/>
+              <w:jc w:val="center"/>
+              <w:rPr>
+                <w:rFonts w:asciiTheme="majorBidi" w:hAnsiTheme="majorBidi" w:cstheme="majorBidi"/>
+                <w:b w:val="0"/>
+                <w:bCs w:val="0"/>
+              </w:rPr>
+            </w:pPr>
+            <w:r>
+              <w:rPr>
+                <w:rFonts w:asciiTheme="majorBidi" w:hAnsiTheme="majorBidi" w:cstheme="majorBidi"/>
+              </w:rPr>
+              <w:t>Concept</w:t>
+            </w:r>
+          </w:p>
+        </w:tc>
+        <w:tc>
+          <w:tcPr>
+            <w:tcW w:w="6921" w:type="dxa"/>
+          </w:tcPr>
+          <w:p>
+            <w:pPr>
+              <w:spacing w:line="360" w:lineRule="auto"/>
+              <w:jc w:val="center"/>
+              <w:cnfStyle w:val="100000000000" w:firstRow="1" w:lastRow="0" w:firstColumn="0" w:lastColumn="0" w:oddVBand="0" w:evenVBand="0" w:oddHBand="0" w:evenHBand="0" w:firstRowFirstColumn="0" w:firstRowLastColumn="0" w:lastRowFirstColumn="0" w:lastRowLastColumn="0"/>
+              <w:rPr>
+                <w:rFonts w:asciiTheme="majorBidi" w:hAnsiTheme="majorBidi" w:cstheme="majorBidi"/>
+                <w:b w:val="0"/>
+                <w:bCs w:val="0"/>
+              </w:rPr>
+            </w:pPr>
+            <w:r>
+              <w:rPr>
+                <w:rFonts w:asciiTheme="majorBidi" w:hAnsiTheme="majorBidi" w:cstheme="majorBidi"/>
+              </w:rPr>
+              <w:t>Explanation</w:t>
+            </w:r>
+          </w:p>
+        </w:tc>
+      </w:tr>
+      <w:tr>
+        <w:trPr>
+          <w:cnfStyle w:val="000000100000" w:firstRow="0" w:lastRow="0" w:firstColumn="0" w:lastColumn="0" w:oddVBand="0" w:evenVBand="0" w:oddHBand="1" w:evenHBand="0" w:firstRowFirstColumn="0" w:firstRowLastColumn="0" w:lastRowFirstColumn="0" w:lastRowLastColumn="0"/>
+          <w:trHeight w:val="1019"/>
+        </w:trPr>
+        <w:tc>
+          <w:tcPr>
+            <w:cnfStyle w:val="001000000000" w:firstRow="0" w:lastRow="0" w:firstColumn="1" w:lastColumn="0" w:oddVBand="0" w:evenVBand="0" w:oddHBand="0" w:evenHBand="0" w:firstRowFirstColumn="0" w:firstRowLastColumn="0" w:lastRowFirstColumn="0" w:lastRowLastColumn="0"/>
+            <w:tcW w:w="3332" w:type="dxa"/>
+          </w:tcPr>
+          <w:p>
+            <w:pPr>
+              <w:spacing w:line="360" w:lineRule="auto"/>
+              <w:jc w:val="center"/>
+              <w:rPr>
+                <w:rFonts w:asciiTheme="majorBidi" w:hAnsiTheme="majorBidi" w:cstheme="majorBidi"/>
+                <w:b/>
+                <w:bCs/>
+              </w:rPr>
+            </w:pPr>
+            <w:r>
+              <w:rPr>
+                <w:rFonts w:asciiTheme="majorBidi" w:hAnsiTheme="majorBidi" w:cstheme="majorBidi"/>
+                <w:b/>
+                <w:bCs/>
+              </w:rPr>
+              <w:t>What is Cloud Storage</w:t>
+            </w:r>
+          </w:p>
+        </w:tc>
+        <w:tc>
+          <w:tcPr>
+            <w:tcW w:w="6921" w:type="dxa"/>
+          </w:tcPr>
+          <w:p>
+            <w:pPr>
+              <w:spacing w:line="360" w:lineRule="auto"/>
+              <w:jc w:val="center"/>
+              <w:cnfStyle w:val="000000100000" w:firstRow="0" w:lastRow="0" w:firstColumn="0" w:lastColumn="0" w:oddVBand="0" w:evenVBand="0" w:oddHBand="1" w:evenHBand="0" w:firstRowFirstColumn="0" w:firstRowLastColumn="0" w:lastRowFirstColumn="0" w:lastRowLastColumn="0"/>
+              <w:rPr>
+                <w:rFonts w:asciiTheme="majorBidi" w:hAnsiTheme="majorBidi" w:cstheme="majorBidi"/>
+              </w:rPr>
+            </w:pPr>
+            <w:r>
+              <w:rPr>
+                <w:rFonts w:asciiTheme="majorBidi" w:hAnsiTheme="majorBidi" w:cstheme="majorBidi"/>
+              </w:rPr>
+              <w:t>A service that stores data online, accessible via the internet (e.g., Google Drive, Amazon S3).</w:t>
+            </w:r>
+          </w:p>
+        </w:tc>
+      </w:tr>
+      <w:tr>
+        <w:trPr>
+          <w:trHeight w:val="1345"/>
+        </w:trPr>
+        <w:tc>
+          <w:tcPr>
+            <w:cnfStyle w:val="001000000000" w:firstRow="0" w:lastRow="0" w:firstColumn="1" w:lastColumn="0" w:oddVBand="0" w:evenVBand="0" w:oddHBand="0" w:evenHBand="0" w:firstRowFirstColumn="0" w:firstRowLastColumn="0" w:lastRowFirstColumn="0" w:lastRowLastColumn="0"/>
+            <w:tcW w:w="3332" w:type="dxa"/>
+          </w:tcPr>
+          <w:p>
+            <w:pPr>
+              <w:spacing w:line="360" w:lineRule="auto"/>
+              <w:jc w:val="center"/>
+              <w:rPr>
+                <w:rFonts w:asciiTheme="majorBidi" w:hAnsiTheme="majorBidi" w:cstheme="majorBidi"/>
+                <w:b/>
+                <w:bCs/>
+              </w:rPr>
+            </w:pPr>
+            <w:r>
+              <w:rPr>
+                <w:rFonts w:asciiTheme="majorBidi" w:hAnsiTheme="majorBidi" w:cstheme="majorBidi"/>
+                <w:b/>
+                <w:bCs/>
+              </w:rPr>
+              <w:t>How it supports databases</w:t>
+            </w:r>
+            <w:r>
+              <w:rPr>
+                <w:rFonts w:asciiTheme="majorBidi" w:hAnsiTheme="majorBidi" w:cstheme="majorBidi"/>
+                <w:b/>
+                <w:bCs/>
+              </w:rPr>
+              <w:t>?</w:t>
+            </w:r>
+          </w:p>
+        </w:tc>
+        <w:tc>
+          <w:tcPr>
+            <w:tcW w:w="6921" w:type="dxa"/>
+          </w:tcPr>
+          <w:p>
+            <w:pPr>
+              <w:spacing w:line="360" w:lineRule="auto"/>
+              <w:jc w:val="center"/>
+              <w:cnfStyle w:val="000000000000" w:firstRow="0" w:lastRow="0" w:firstColumn="0" w:lastColumn="0" w:oddVBand="0" w:evenVBand="0" w:oddHBand="0" w:evenHBand="0" w:firstRowFirstColumn="0" w:firstRowLastColumn="0" w:lastRowFirstColumn="0" w:lastRowLastColumn="0"/>
+              <w:rPr>
+                <w:rFonts w:asciiTheme="majorBidi" w:hAnsiTheme="majorBidi" w:cstheme="majorBidi"/>
+              </w:rPr>
+            </w:pPr>
+            <w:r>
+              <w:rPr>
+                <w:rFonts w:asciiTheme="majorBidi" w:hAnsiTheme="majorBidi" w:cstheme="majorBidi"/>
+              </w:rPr>
+              <w:t>Cloud storage provides the infrastructure for hosting cloud databases, ensuring scalability, availability, and remote access.</w:t>
+            </w:r>
+          </w:p>
+        </w:tc>
+      </w:tr>
+      <w:tr>
+        <w:trPr>
+          <w:cnfStyle w:val="000000100000" w:firstRow="0" w:lastRow="0" w:firstColumn="0" w:lastColumn="0" w:oddVBand="0" w:evenVBand="0" w:oddHBand="1" w:evenHBand="0" w:firstRowFirstColumn="0" w:firstRowLastColumn="0" w:lastRowFirstColumn="0" w:lastRowLastColumn="0"/>
+          <w:trHeight w:val="339"/>
+        </w:trPr>
+        <w:tc>
+          <w:tcPr>
+            <w:cnfStyle w:val="001000000000" w:firstRow="0" w:lastRow="0" w:firstColumn="1" w:lastColumn="0" w:oddVBand="0" w:evenVBand="0" w:oddHBand="0" w:evenHBand="0" w:firstRowFirstColumn="0" w:firstRowLastColumn="0" w:lastRowFirstColumn="0" w:lastRowLastColumn="0"/>
+            <w:tcW w:w="3332" w:type="dxa"/>
+          </w:tcPr>
+          <w:p>
+            <w:pPr>
+              <w:spacing w:line="360" w:lineRule="auto"/>
+              <w:jc w:val="center"/>
+              <w:rPr>
+                <w:rFonts w:asciiTheme="majorBidi" w:hAnsiTheme="majorBidi" w:cstheme="majorBidi"/>
+                <w:b/>
+                <w:bCs/>
+              </w:rPr>
+            </w:pPr>
+            <w:r>
+              <w:rPr>
+                <w:rFonts w:asciiTheme="majorBidi" w:hAnsiTheme="majorBidi" w:cstheme="majorBidi"/>
+                <w:b/>
+                <w:bCs/>
+              </w:rPr>
+              <w:t>Advantages</w:t>
+            </w:r>
+          </w:p>
+        </w:tc>
+        <w:tc>
+          <w:tcPr>
+            <w:tcW w:w="6921" w:type="dxa"/>
+          </w:tcPr>
+          <w:p>
+            <w:pPr>
+              <w:pStyle w:val="ListParagraph"/>
+              <w:numPr>
+                <w:ilvl w:val="0"/>
+                <w:numId w:val="13"/>
+              </w:numPr>
+              <w:spacing w:line="360" w:lineRule="auto"/>
+              <w:jc w:val="center"/>
+              <w:cnfStyle w:val="000000100000" w:firstRow="0" w:lastRow="0" w:firstColumn="0" w:lastColumn="0" w:oddVBand="0" w:evenVBand="0" w:oddHBand="1" w:evenHBand="0" w:firstRowFirstColumn="0" w:firstRowLastColumn="0" w:lastRowFirstColumn="0" w:lastRowLastColumn="0"/>
+              <w:rPr>
+                <w:rFonts w:asciiTheme="majorBidi" w:hAnsiTheme="majorBidi" w:cstheme="majorBidi"/>
+                <w:b/>
+                <w:bCs/>
+              </w:rPr>
+            </w:pPr>
+            <w:r>
+              <w:rPr>
+                <w:rFonts w:asciiTheme="majorBidi" w:hAnsiTheme="majorBidi" w:cstheme="majorBidi"/>
+                <w:b/>
+                <w:bCs/>
+              </w:rPr>
+              <w:t>Rapid Deployment</w:t>
+            </w:r>
+            <w:r>
+              <w:rPr>
+                <w:rFonts w:asciiTheme="majorBidi" w:hAnsiTheme="majorBidi" w:cstheme="majorBidi"/>
+                <w:b/>
+                <w:bCs/>
+              </w:rPr>
+              <w:t xml:space="preserve">: </w:t>
+            </w:r>
+            <w:r>
+              <w:rPr>
+                <w:rFonts w:ascii="Arial" w:hAnsi="Arial" w:cs="Arial"/>
+                <w:color w:val="F7F8FC"/>
+                <w:spacing w:val="-4"/>
+                <w:sz w:val="21"/>
+                <w:szCs w:val="21"/>
+                <w:shd w:val="clear" w:color="auto" w:fill="2B2B31"/>
+              </w:rPr>
+              <w:t xml:space="preserve"> </w:t>
+            </w:r>
+            <w:r>
+              <w:rPr>
+                <w:rFonts w:asciiTheme="majorBidi" w:hAnsiTheme="majorBidi" w:cstheme="majorBidi"/>
+              </w:rPr>
+              <w:t>Launch a production-ready database in minutes—no hardware setup or software installation.</w:t>
+            </w:r>
+          </w:p>
+          <w:p>
+            <w:pPr>
+              <w:pStyle w:val="ListParagraph"/>
+              <w:numPr>
+                <w:ilvl w:val="0"/>
+                <w:numId w:val="13"/>
+              </w:numPr>
+              <w:spacing w:line="360" w:lineRule="auto"/>
+              <w:jc w:val="center"/>
+              <w:cnfStyle w:val="000000100000" w:firstRow="0" w:lastRow="0" w:firstColumn="0" w:lastColumn="0" w:oddVBand="0" w:evenVBand="0" w:oddHBand="1" w:evenHBand="0" w:firstRowFirstColumn="0" w:firstRowLastColumn="0" w:lastRowFirstColumn="0" w:lastRowLastColumn="0"/>
+              <w:rPr>
+                <w:rFonts w:asciiTheme="majorBidi" w:hAnsiTheme="majorBidi" w:cstheme="majorBidi"/>
+              </w:rPr>
+            </w:pPr>
+            <w:r>
+              <w:rPr>
+                <w:rFonts w:asciiTheme="majorBidi" w:hAnsiTheme="majorBidi" w:cstheme="majorBidi"/>
+                <w:b/>
+                <w:bCs/>
+              </w:rPr>
+              <w:t>Elastic Scalability</w:t>
+            </w:r>
+            <w:r>
+              <w:rPr>
+                <w:rFonts w:asciiTheme="majorBidi" w:hAnsiTheme="majorBidi" w:cstheme="majorBidi"/>
+                <w:b/>
+                <w:bCs/>
+              </w:rPr>
+              <w:t xml:space="preserve">: </w:t>
+            </w:r>
+            <w:r>
+              <w:t xml:space="preserve"> </w:t>
+            </w:r>
+            <w:r>
+              <w:rPr>
+                <w:rFonts w:asciiTheme="majorBidi" w:hAnsiTheme="majorBidi" w:cstheme="majorBidi"/>
+              </w:rPr>
+              <w:t>Easily scale compute and storage up or down based on demand (e.g., handle Black Friday traffic spikes).</w:t>
+            </w:r>
+          </w:p>
+          <w:p>
+            <w:pPr>
+              <w:pStyle w:val="ListParagraph"/>
+              <w:numPr>
+                <w:ilvl w:val="0"/>
+                <w:numId w:val="13"/>
+              </w:numPr>
+              <w:spacing w:line="360" w:lineRule="auto"/>
+              <w:jc w:val="center"/>
+              <w:cnfStyle w:val="000000100000" w:firstRow="0" w:lastRow="0" w:firstColumn="0" w:lastColumn="0" w:oddVBand="0" w:evenVBand="0" w:oddHBand="1" w:evenHBand="0" w:firstRowFirstColumn="0" w:firstRowLastColumn="0" w:lastRowFirstColumn="0" w:lastRowLastColumn="0"/>
+              <w:rPr>
+                <w:rFonts w:asciiTheme="majorBidi" w:hAnsiTheme="majorBidi" w:cstheme="majorBidi"/>
+                <w:b/>
+                <w:bCs/>
+              </w:rPr>
+            </w:pPr>
+            <w:r>
+              <w:rPr>
+                <w:rFonts w:asciiTheme="majorBidi" w:hAnsiTheme="majorBidi" w:cstheme="majorBidi"/>
+                <w:b/>
+                <w:bCs/>
+              </w:rPr>
+              <w:t>Automated Management</w:t>
+            </w:r>
+            <w:r>
+              <w:rPr>
+                <w:rFonts w:asciiTheme="majorBidi" w:hAnsiTheme="majorBidi" w:cstheme="majorBidi"/>
+                <w:b/>
+                <w:bCs/>
+              </w:rPr>
+              <w:t xml:space="preserve">: </w:t>
+            </w:r>
+            <w:r>
+              <w:rPr>
+                <w:rFonts w:asciiTheme="majorBidi" w:hAnsiTheme="majorBidi" w:cstheme="majorBidi"/>
+              </w:rPr>
+              <w:t>patching, backups, monitoring, and updates</w:t>
+            </w:r>
+            <w:r>
+              <w:rPr>
+                <w:rFonts w:asciiTheme="majorBidi" w:hAnsiTheme="majorBidi" w:cstheme="majorBidi"/>
+                <w:b/>
+                <w:bCs/>
+              </w:rPr>
+              <w:t>.</w:t>
+            </w:r>
+          </w:p>
+          <w:p>
+            <w:pPr>
+              <w:pStyle w:val="ListParagraph"/>
+              <w:numPr>
+                <w:ilvl w:val="0"/>
+                <w:numId w:val="13"/>
+              </w:numPr>
+              <w:spacing w:line="360" w:lineRule="auto"/>
+              <w:jc w:val="center"/>
+              <w:cnfStyle w:val="000000100000" w:firstRow="0" w:lastRow="0" w:firstColumn="0" w:lastColumn="0" w:oddVBand="0" w:evenVBand="0" w:oddHBand="1" w:evenHBand="0" w:firstRowFirstColumn="0" w:firstRowLastColumn="0" w:lastRowFirstColumn="0" w:lastRowLastColumn="0"/>
+              <w:rPr>
+                <w:rFonts w:asciiTheme="majorBidi" w:hAnsiTheme="majorBidi" w:cstheme="majorBidi"/>
+                <w:b/>
+                <w:bCs/>
+              </w:rPr>
+            </w:pPr>
+            <w:r>
+              <w:rPr>
+                <w:rFonts w:asciiTheme="majorBidi" w:hAnsiTheme="majorBidi" w:cstheme="majorBidi"/>
+                <w:b/>
+                <w:bCs/>
+              </w:rPr>
+              <w:t>Integrated Security</w:t>
+            </w:r>
+            <w:r>
+              <w:rPr>
+                <w:rFonts w:asciiTheme="majorBidi" w:hAnsiTheme="majorBidi" w:cstheme="majorBidi"/>
+                <w:b/>
+                <w:bCs/>
+              </w:rPr>
+              <w:t xml:space="preserve">: </w:t>
+            </w:r>
+            <w:r>
+              <w:rPr>
+                <w:rFonts w:ascii="Arial" w:hAnsi="Arial" w:cs="Arial"/>
+                <w:color w:val="F7F8FC"/>
+                <w:spacing w:val="-4"/>
+                <w:sz w:val="21"/>
+                <w:szCs w:val="21"/>
+                <w:shd w:val="clear" w:color="auto" w:fill="2B2B31"/>
+              </w:rPr>
+              <w:t xml:space="preserve"> </w:t>
+            </w:r>
+            <w:r>
+              <w:rPr>
+                <w:rFonts w:asciiTheme="majorBidi" w:hAnsiTheme="majorBidi" w:cstheme="majorBidi"/>
+              </w:rPr>
+              <w:t xml:space="preserve">Built-in features </w:t>
+            </w:r>
+            <w:r>
+              <w:rPr>
+                <w:rFonts w:asciiTheme="majorBidi" w:hAnsiTheme="majorBidi" w:cstheme="majorBidi"/>
+              </w:rPr>
+              <w:t>like encryption</w:t>
+            </w:r>
+            <w:r>
+              <w:rPr>
+                <w:rFonts w:asciiTheme="majorBidi" w:hAnsiTheme="majorBidi" w:cstheme="majorBidi"/>
+              </w:rPr>
+              <w:t xml:space="preserve"> at rest/in transit</w:t>
+            </w:r>
+            <w:r>
+              <w:rPr>
+                <w:rFonts w:asciiTheme="majorBidi" w:hAnsiTheme="majorBidi" w:cstheme="majorBidi"/>
+              </w:rPr>
+              <w:t>.</w:t>
+            </w:r>
+          </w:p>
+          <w:p>
+            <w:pPr>
+              <w:spacing w:line="360" w:lineRule="auto"/>
+              <w:ind w:left="360"/>
+              <w:cnfStyle w:val="000000100000" w:firstRow="0" w:lastRow="0" w:firstColumn="0" w:lastColumn="0" w:oddVBand="0" w:evenVBand="0" w:oddHBand="1" w:evenHBand="0" w:firstRowFirstColumn="0" w:firstRowLastColumn="0" w:lastRowFirstColumn="0" w:lastRowLastColumn="0"/>
+              <w:rPr>
+                <w:rFonts w:asciiTheme="majorBidi" w:hAnsiTheme="majorBidi" w:cstheme="majorBidi"/>
+                <w:b/>
+                <w:bCs/>
+              </w:rPr>
+            </w:pPr>
+          </w:p>
+        </w:tc>
+      </w:tr>
+      <w:tr>
+        <w:trPr>
+          <w:trHeight w:val="339"/>
+        </w:trPr>
+        <w:tc>
+          <w:tcPr>
+            <w:cnfStyle w:val="001000000000" w:firstRow="0" w:lastRow="0" w:firstColumn="1" w:lastColumn="0" w:oddVBand="0" w:evenVBand="0" w:oddHBand="0" w:evenHBand="0" w:firstRowFirstColumn="0" w:firstRowLastColumn="0" w:lastRowFirstColumn="0" w:lastRowLastColumn="0"/>
+            <w:tcW w:w="3332" w:type="dxa"/>
+          </w:tcPr>
+          <w:p>
+            <w:pPr>
+              <w:spacing w:line="360" w:lineRule="auto"/>
+              <w:jc w:val="center"/>
+              <w:rPr>
+                <w:rFonts w:asciiTheme="majorBidi" w:hAnsiTheme="majorBidi" w:cstheme="majorBidi"/>
+                <w:b/>
+                <w:bCs/>
+              </w:rPr>
+            </w:pPr>
+            <w:r>
+              <w:rPr>
+                <w:rFonts w:asciiTheme="majorBidi" w:hAnsiTheme="majorBidi" w:cstheme="majorBidi"/>
+                <w:b/>
+                <w:bCs/>
+              </w:rPr>
+              <w:t>Disadvantages</w:t>
+            </w:r>
+          </w:p>
+        </w:tc>
+        <w:tc>
+          <w:tcPr>
+            <w:tcW w:w="6921" w:type="dxa"/>
+          </w:tcPr>
+          <w:p>
+            <w:pPr>
+              <w:pStyle w:val="ListParagraph"/>
+              <w:numPr>
+                <w:ilvl w:val="0"/>
+                <w:numId w:val="14"/>
+              </w:numPr>
+              <w:spacing w:line="360" w:lineRule="auto"/>
+              <w:jc w:val="center"/>
+              <w:cnfStyle w:val="000000000000" w:firstRow="0" w:lastRow="0" w:firstColumn="0" w:lastColumn="0" w:oddVBand="0" w:evenVBand="0" w:oddHBand="0" w:evenHBand="0" w:firstRowFirstColumn="0" w:firstRowLastColumn="0" w:lastRowFirstColumn="0" w:lastRowLastColumn="0"/>
+              <w:rPr>
+                <w:rFonts w:asciiTheme="majorBidi" w:hAnsiTheme="majorBidi" w:cstheme="majorBidi"/>
+                <w:b/>
+                <w:bCs/>
+              </w:rPr>
+            </w:pPr>
+            <w:r>
+              <w:rPr>
+                <w:rFonts w:asciiTheme="majorBidi" w:hAnsiTheme="majorBidi" w:cstheme="majorBidi"/>
+                <w:b/>
+                <w:bCs/>
+              </w:rPr>
+              <w:t>Ongoing Costs</w:t>
+            </w:r>
+            <w:r>
+              <w:rPr>
+                <w:rFonts w:asciiTheme="majorBidi" w:hAnsiTheme="majorBidi" w:cstheme="majorBidi"/>
+                <w:b/>
+                <w:bCs/>
+              </w:rPr>
+              <w:t xml:space="preserve">: </w:t>
+            </w:r>
+            <w:r>
+              <w:t xml:space="preserve"> </w:t>
+            </w:r>
+            <w:r>
+              <w:rPr>
+                <w:rFonts w:asciiTheme="majorBidi" w:hAnsiTheme="majorBidi" w:cstheme="majorBidi"/>
+              </w:rPr>
+              <w:t>Can become expensive over time—especially with egress fees, premium features, or idle resources.</w:t>
+            </w:r>
+          </w:p>
+          <w:p>
+            <w:pPr>
+              <w:pStyle w:val="ListParagraph"/>
+              <w:numPr>
+                <w:ilvl w:val="0"/>
+                <w:numId w:val="14"/>
+              </w:numPr>
+              <w:spacing w:line="360" w:lineRule="auto"/>
+              <w:jc w:val="center"/>
+              <w:cnfStyle w:val="000000000000" w:firstRow="0" w:lastRow="0" w:firstColumn="0" w:lastColumn="0" w:oddVBand="0" w:evenVBand="0" w:oddHBand="0" w:evenHBand="0" w:firstRowFirstColumn="0" w:firstRowLastColumn="0" w:lastRowFirstColumn="0" w:lastRowLastColumn="0"/>
+              <w:rPr>
+                <w:rFonts w:asciiTheme="majorBidi" w:hAnsiTheme="majorBidi" w:cstheme="majorBidi"/>
+                <w:b/>
+                <w:bCs/>
+              </w:rPr>
+            </w:pPr>
+            <w:r>
+              <w:rPr>
+                <w:rFonts w:asciiTheme="majorBidi" w:hAnsiTheme="majorBidi" w:cstheme="majorBidi"/>
+                <w:b/>
+                <w:bCs/>
+              </w:rPr>
+              <w:t>Limited Control</w:t>
+            </w:r>
+            <w:r>
+              <w:rPr>
+                <w:rFonts w:asciiTheme="majorBidi" w:hAnsiTheme="majorBidi" w:cstheme="majorBidi"/>
+                <w:b/>
+                <w:bCs/>
+              </w:rPr>
+              <w:t xml:space="preserve">: </w:t>
+            </w:r>
+            <w:r>
+              <w:t xml:space="preserve"> </w:t>
+            </w:r>
+            <w:r>
+              <w:rPr>
+                <w:rFonts w:asciiTheme="majorBidi" w:hAnsiTheme="majorBidi" w:cstheme="majorBidi"/>
+              </w:rPr>
+              <w:t>Less access to OS, file system, or low-level tuning (in fully managed services like RDS).</w:t>
+            </w:r>
+          </w:p>
+          <w:p>
+            <w:pPr>
+              <w:pStyle w:val="ListParagraph"/>
+              <w:numPr>
+                <w:ilvl w:val="0"/>
+                <w:numId w:val="14"/>
+              </w:numPr>
+              <w:spacing w:line="360" w:lineRule="auto"/>
+              <w:jc w:val="center"/>
+              <w:cnfStyle w:val="000000000000" w:firstRow="0" w:lastRow="0" w:firstColumn="0" w:lastColumn="0" w:oddVBand="0" w:evenVBand="0" w:oddHBand="0" w:evenHBand="0" w:firstRowFirstColumn="0" w:firstRowLastColumn="0" w:lastRowFirstColumn="0" w:lastRowLastColumn="0"/>
+              <w:rPr>
+                <w:rFonts w:asciiTheme="majorBidi" w:hAnsiTheme="majorBidi" w:cstheme="majorBidi"/>
+              </w:rPr>
+            </w:pPr>
+            <w:r>
+              <w:rPr>
+                <w:rFonts w:asciiTheme="majorBidi" w:hAnsiTheme="majorBidi" w:cstheme="majorBidi"/>
+                <w:b/>
+                <w:bCs/>
+              </w:rPr>
+              <w:t>Network Dependency</w:t>
+            </w:r>
+            <w:r>
+              <w:rPr>
+                <w:rFonts w:asciiTheme="majorBidi" w:hAnsiTheme="majorBidi" w:cstheme="majorBidi"/>
+                <w:b/>
+                <w:bCs/>
+              </w:rPr>
+              <w:t xml:space="preserve">: </w:t>
+            </w:r>
+            <w:r>
+              <w:rPr>
+                <w:rFonts w:asciiTheme="majorBidi" w:hAnsiTheme="majorBidi" w:cstheme="majorBidi"/>
+              </w:rPr>
+              <w:t xml:space="preserve">Performance and availability depend </w:t>
+            </w:r>
+            <w:r>
+              <w:rPr>
+                <w:rFonts w:asciiTheme="majorBidi" w:hAnsiTheme="majorBidi" w:cstheme="majorBidi"/>
+              </w:rPr>
+              <w:t>on internet</w:t>
+            </w:r>
+            <w:r>
+              <w:rPr>
+                <w:rFonts w:asciiTheme="majorBidi" w:hAnsiTheme="majorBidi" w:cstheme="majorBidi"/>
+              </w:rPr>
+              <w:t xml:space="preserve"> </w:t>
+            </w:r>
+            <w:r>
+              <w:rPr>
+                <w:rFonts w:asciiTheme="majorBidi" w:hAnsiTheme="majorBidi" w:cstheme="majorBidi"/>
+              </w:rPr>
+              <w:t>connectivity and</w:t>
+            </w:r>
+            <w:r>
+              <w:rPr>
+                <w:rFonts w:asciiTheme="majorBidi" w:hAnsiTheme="majorBidi" w:cstheme="majorBidi"/>
+              </w:rPr>
+              <w:t xml:space="preserve"> cloud provider uptime</w:t>
+            </w:r>
+            <w:r>
+              <w:rPr>
+                <w:rFonts w:asciiTheme="majorBidi" w:hAnsiTheme="majorBidi" w:cstheme="majorBidi"/>
+              </w:rPr>
+              <w:t>.</w:t>
+            </w:r>
+          </w:p>
+          <w:p>
+            <w:pPr>
+              <w:pStyle w:val="ListParagraph"/>
+              <w:numPr>
+                <w:ilvl w:val="0"/>
+                <w:numId w:val="14"/>
+              </w:numPr>
+              <w:spacing w:line="360" w:lineRule="auto"/>
+              <w:jc w:val="center"/>
+              <w:cnfStyle w:val="000000000000" w:firstRow="0" w:lastRow="0" w:firstColumn="0" w:lastColumn="0" w:oddVBand="0" w:evenVBand="0" w:oddHBand="0" w:evenHBand="0" w:firstRowFirstColumn="0" w:firstRowLastColumn="0" w:lastRowFirstColumn="0" w:lastRowLastColumn="0"/>
+              <w:rPr>
+                <w:rFonts w:asciiTheme="majorBidi" w:hAnsiTheme="majorBidi" w:cstheme="majorBidi"/>
+                <w:b/>
+                <w:bCs/>
+              </w:rPr>
+            </w:pPr>
+            <w:r>
+              <w:rPr>
+                <w:rFonts w:asciiTheme="majorBidi" w:hAnsiTheme="majorBidi" w:cstheme="majorBidi"/>
+                <w:b/>
+                <w:bCs/>
+              </w:rPr>
+              <w:t>Latency for Global Apps</w:t>
+            </w:r>
+            <w:r>
+              <w:rPr>
+                <w:rFonts w:asciiTheme="majorBidi" w:hAnsiTheme="majorBidi" w:cstheme="majorBidi"/>
+                <w:b/>
+                <w:bCs/>
+              </w:rPr>
+              <w:t xml:space="preserve">: </w:t>
+            </w:r>
+            <w:r>
+              <w:t xml:space="preserve"> </w:t>
+            </w:r>
+            <w:r>
+              <w:rPr>
+                <w:rFonts w:asciiTheme="majorBidi" w:hAnsiTheme="majorBidi" w:cstheme="majorBidi"/>
+              </w:rPr>
+              <w:t>Even with replication, cross-region queries may introduce latency unless using globally distributed databases (e.g., Spanner).</w:t>
+            </w:r>
+          </w:p>
+        </w:tc>
+      </w:tr>
+    </w:tbl>
+    <w:p>
+      <w:pPr>
+        <w:rPr>
+          <w:rFonts w:asciiTheme="majorBidi" w:hAnsiTheme="majorBidi" w:cstheme="majorBidi"/>
+          <w:b/>
+          <w:bCs/>
+        </w:rPr>
+      </w:pPr>
+    </w:p>
+    <w:p>
+      <w:pPr>
+        <w:rPr>
+          <w:rFonts w:asciiTheme="majorBidi" w:hAnsiTheme="majorBidi" w:cstheme="majorBidi"/>
+          <w:lang w:val="en-GB"/>
+        </w:rPr>
+      </w:pPr>
+    </w:p>
     <w:sectPr>
       <w:pgSz w:w="11906" w:h="16838"/>
       <w:pgMar w:top="1440" w:right="1440" w:bottom="1440" w:left="1440" w:header="708" w:footer="708" w:gutter="0"/>
@@ -5169,6 +5897,232 @@
     </w:lvl>
   </w:abstractNum>
   <w:abstractNum w:abstractNumId="8" w15:restartNumberingAfterBreak="0">
+    <w:nsid w:val="339067D2"/>
+    <w:multiLevelType w:val="hybridMultilevel"/>
+    <w:tmpl w:val="54222E0A"/>
+    <w:lvl w:ilvl="0" w:tplc="4C090001">
+      <w:start w:val="1"/>
+      <w:numFmt w:val="bullet"/>
+      <w:lvlText w:val=""/>
+      <w:lvlJc w:val="left"/>
+      <w:pPr>
+        <w:ind w:left="720" w:hanging="360"/>
+      </w:pPr>
+      <w:rPr>
+        <w:rFonts w:ascii="Symbol" w:hAnsi="Symbol" w:hint="default"/>
+      </w:rPr>
+    </w:lvl>
+    <w:lvl w:ilvl="1" w:tplc="4C090003" w:tentative="1">
+      <w:start w:val="1"/>
+      <w:numFmt w:val="bullet"/>
+      <w:lvlText w:val="o"/>
+      <w:lvlJc w:val="left"/>
+      <w:pPr>
+        <w:ind w:left="1440" w:hanging="360"/>
+      </w:pPr>
+      <w:rPr>
+        <w:rFonts w:ascii="Courier New" w:hAnsi="Courier New" w:cs="Courier New" w:hint="default"/>
+      </w:rPr>
+    </w:lvl>
+    <w:lvl w:ilvl="2" w:tplc="4C090005" w:tentative="1">
+      <w:start w:val="1"/>
+      <w:numFmt w:val="bullet"/>
+      <w:lvlText w:val=""/>
+      <w:lvlJc w:val="left"/>
+      <w:pPr>
+        <w:ind w:left="2160" w:hanging="360"/>
+      </w:pPr>
+      <w:rPr>
+        <w:rFonts w:ascii="Wingdings" w:hAnsi="Wingdings" w:hint="default"/>
+      </w:rPr>
+    </w:lvl>
+    <w:lvl w:ilvl="3" w:tplc="4C090001" w:tentative="1">
+      <w:start w:val="1"/>
+      <w:numFmt w:val="bullet"/>
+      <w:lvlText w:val=""/>
+      <w:lvlJc w:val="left"/>
+      <w:pPr>
+        <w:ind w:left="2880" w:hanging="360"/>
+      </w:pPr>
+      <w:rPr>
+        <w:rFonts w:ascii="Symbol" w:hAnsi="Symbol" w:hint="default"/>
+      </w:rPr>
+    </w:lvl>
+    <w:lvl w:ilvl="4" w:tplc="4C090003" w:tentative="1">
+      <w:start w:val="1"/>
+      <w:numFmt w:val="bullet"/>
+      <w:lvlText w:val="o"/>
+      <w:lvlJc w:val="left"/>
+      <w:pPr>
+        <w:ind w:left="3600" w:hanging="360"/>
+      </w:pPr>
+      <w:rPr>
+        <w:rFonts w:ascii="Courier New" w:hAnsi="Courier New" w:cs="Courier New" w:hint="default"/>
+      </w:rPr>
+    </w:lvl>
+    <w:lvl w:ilvl="5" w:tplc="4C090005" w:tentative="1">
+      <w:start w:val="1"/>
+      <w:numFmt w:val="bullet"/>
+      <w:lvlText w:val=""/>
+      <w:lvlJc w:val="left"/>
+      <w:pPr>
+        <w:ind w:left="4320" w:hanging="360"/>
+      </w:pPr>
+      <w:rPr>
+        <w:rFonts w:ascii="Wingdings" w:hAnsi="Wingdings" w:hint="default"/>
+      </w:rPr>
+    </w:lvl>
+    <w:lvl w:ilvl="6" w:tplc="4C090001" w:tentative="1">
+      <w:start w:val="1"/>
+      <w:numFmt w:val="bullet"/>
+      <w:lvlText w:val=""/>
+      <w:lvlJc w:val="left"/>
+      <w:pPr>
+        <w:ind w:left="5040" w:hanging="360"/>
+      </w:pPr>
+      <w:rPr>
+        <w:rFonts w:ascii="Symbol" w:hAnsi="Symbol" w:hint="default"/>
+      </w:rPr>
+    </w:lvl>
+    <w:lvl w:ilvl="7" w:tplc="4C090003" w:tentative="1">
+      <w:start w:val="1"/>
+      <w:numFmt w:val="bullet"/>
+      <w:lvlText w:val="o"/>
+      <w:lvlJc w:val="left"/>
+      <w:pPr>
+        <w:ind w:left="5760" w:hanging="360"/>
+      </w:pPr>
+      <w:rPr>
+        <w:rFonts w:ascii="Courier New" w:hAnsi="Courier New" w:cs="Courier New" w:hint="default"/>
+      </w:rPr>
+    </w:lvl>
+    <w:lvl w:ilvl="8" w:tplc="4C090005" w:tentative="1">
+      <w:start w:val="1"/>
+      <w:numFmt w:val="bullet"/>
+      <w:lvlText w:val=""/>
+      <w:lvlJc w:val="left"/>
+      <w:pPr>
+        <w:ind w:left="6480" w:hanging="360"/>
+      </w:pPr>
+      <w:rPr>
+        <w:rFonts w:ascii="Wingdings" w:hAnsi="Wingdings" w:hint="default"/>
+      </w:rPr>
+    </w:lvl>
+  </w:abstractNum>
+  <w:abstractNum w:abstractNumId="9" w15:restartNumberingAfterBreak="0">
+    <w:nsid w:val="475F5102"/>
+    <w:multiLevelType w:val="hybridMultilevel"/>
+    <w:tmpl w:val="F94C9D5E"/>
+    <w:lvl w:ilvl="0" w:tplc="4C090001">
+      <w:start w:val="1"/>
+      <w:numFmt w:val="bullet"/>
+      <w:lvlText w:val=""/>
+      <w:lvlJc w:val="left"/>
+      <w:pPr>
+        <w:ind w:left="720" w:hanging="360"/>
+      </w:pPr>
+      <w:rPr>
+        <w:rFonts w:ascii="Symbol" w:hAnsi="Symbol" w:hint="default"/>
+      </w:rPr>
+    </w:lvl>
+    <w:lvl w:ilvl="1" w:tplc="4C090003" w:tentative="1">
+      <w:start w:val="1"/>
+      <w:numFmt w:val="bullet"/>
+      <w:lvlText w:val="o"/>
+      <w:lvlJc w:val="left"/>
+      <w:pPr>
+        <w:ind w:left="1440" w:hanging="360"/>
+      </w:pPr>
+      <w:rPr>
+        <w:rFonts w:ascii="Courier New" w:hAnsi="Courier New" w:cs="Courier New" w:hint="default"/>
+      </w:rPr>
+    </w:lvl>
+    <w:lvl w:ilvl="2" w:tplc="4C090005" w:tentative="1">
+      <w:start w:val="1"/>
+      <w:numFmt w:val="bullet"/>
+      <w:lvlText w:val=""/>
+      <w:lvlJc w:val="left"/>
+      <w:pPr>
+        <w:ind w:left="2160" w:hanging="360"/>
+      </w:pPr>
+      <w:rPr>
+        <w:rFonts w:ascii="Wingdings" w:hAnsi="Wingdings" w:hint="default"/>
+      </w:rPr>
+    </w:lvl>
+    <w:lvl w:ilvl="3" w:tplc="4C090001" w:tentative="1">
+      <w:start w:val="1"/>
+      <w:numFmt w:val="bullet"/>
+      <w:lvlText w:val=""/>
+      <w:lvlJc w:val="left"/>
+      <w:pPr>
+        <w:ind w:left="2880" w:hanging="360"/>
+      </w:pPr>
+      <w:rPr>
+        <w:rFonts w:ascii="Symbol" w:hAnsi="Symbol" w:hint="default"/>
+      </w:rPr>
+    </w:lvl>
+    <w:lvl w:ilvl="4" w:tplc="4C090003" w:tentative="1">
+      <w:start w:val="1"/>
+      <w:numFmt w:val="bullet"/>
+      <w:lvlText w:val="o"/>
+      <w:lvlJc w:val="left"/>
+      <w:pPr>
+        <w:ind w:left="3600" w:hanging="360"/>
+      </w:pPr>
+      <w:rPr>
+        <w:rFonts w:ascii="Courier New" w:hAnsi="Courier New" w:cs="Courier New" w:hint="default"/>
+      </w:rPr>
+    </w:lvl>
+    <w:lvl w:ilvl="5" w:tplc="4C090005" w:tentative="1">
+      <w:start w:val="1"/>
+      <w:numFmt w:val="bullet"/>
+      <w:lvlText w:val=""/>
+      <w:lvlJc w:val="left"/>
+      <w:pPr>
+        <w:ind w:left="4320" w:hanging="360"/>
+      </w:pPr>
+      <w:rPr>
+        <w:rFonts w:ascii="Wingdings" w:hAnsi="Wingdings" w:hint="default"/>
+      </w:rPr>
+    </w:lvl>
+    <w:lvl w:ilvl="6" w:tplc="4C090001" w:tentative="1">
+      <w:start w:val="1"/>
+      <w:numFmt w:val="bullet"/>
+      <w:lvlText w:val=""/>
+      <w:lvlJc w:val="left"/>
+      <w:pPr>
+        <w:ind w:left="5040" w:hanging="360"/>
+      </w:pPr>
+      <w:rPr>
+        <w:rFonts w:ascii="Symbol" w:hAnsi="Symbol" w:hint="default"/>
+      </w:rPr>
+    </w:lvl>
+    <w:lvl w:ilvl="7" w:tplc="4C090003" w:tentative="1">
+      <w:start w:val="1"/>
+      <w:numFmt w:val="bullet"/>
+      <w:lvlText w:val="o"/>
+      <w:lvlJc w:val="left"/>
+      <w:pPr>
+        <w:ind w:left="5760" w:hanging="360"/>
+      </w:pPr>
+      <w:rPr>
+        <w:rFonts w:ascii="Courier New" w:hAnsi="Courier New" w:cs="Courier New" w:hint="default"/>
+      </w:rPr>
+    </w:lvl>
+    <w:lvl w:ilvl="8" w:tplc="4C090005" w:tentative="1">
+      <w:start w:val="1"/>
+      <w:numFmt w:val="bullet"/>
+      <w:lvlText w:val=""/>
+      <w:lvlJc w:val="left"/>
+      <w:pPr>
+        <w:ind w:left="6480" w:hanging="360"/>
+      </w:pPr>
+      <w:rPr>
+        <w:rFonts w:ascii="Wingdings" w:hAnsi="Wingdings" w:hint="default"/>
+      </w:rPr>
+    </w:lvl>
+  </w:abstractNum>
+  <w:abstractNum w:abstractNumId="10" w15:restartNumberingAfterBreak="0">
     <w:nsid w:val="4AD45C22"/>
     <w:multiLevelType w:val="hybridMultilevel"/>
     <w:tmpl w:val="52D40A80"/>
@@ -5257,7 +6211,7 @@
       </w:pPr>
     </w:lvl>
   </w:abstractNum>
-  <w:abstractNum w:abstractNumId="9" w15:restartNumberingAfterBreak="0">
+  <w:abstractNum w:abstractNumId="11" w15:restartNumberingAfterBreak="0">
     <w:nsid w:val="4E514970"/>
     <w:multiLevelType w:val="multilevel"/>
     <w:tmpl w:val="1968036C"/>
@@ -5406,7 +6360,7 @@
       </w:rPr>
     </w:lvl>
   </w:abstractNum>
-  <w:abstractNum w:abstractNumId="10" w15:restartNumberingAfterBreak="0">
+  <w:abstractNum w:abstractNumId="12" w15:restartNumberingAfterBreak="0">
     <w:nsid w:val="4F4B2D0C"/>
     <w:multiLevelType w:val="hybridMultilevel"/>
     <w:tmpl w:val="A7E6CC6E"/>
@@ -5519,7 +6473,7 @@
       </w:rPr>
     </w:lvl>
   </w:abstractNum>
-  <w:abstractNum w:abstractNumId="11" w15:restartNumberingAfterBreak="0">
+  <w:abstractNum w:abstractNumId="13" w15:restartNumberingAfterBreak="0">
     <w:nsid w:val="6D1B78F7"/>
     <w:multiLevelType w:val="hybridMultilevel"/>
     <w:tmpl w:val="CBDA1688"/>
@@ -5636,13 +6590,13 @@
     <w:abstractNumId w:val="1"/>
   </w:num>
   <w:num w:numId="2" w16cid:durableId="1507593731">
-    <w:abstractNumId w:val="9"/>
+    <w:abstractNumId w:val="11"/>
   </w:num>
   <w:num w:numId="3" w16cid:durableId="1766220376">
     <w:abstractNumId w:val="5"/>
   </w:num>
   <w:num w:numId="4" w16cid:durableId="1776705481">
-    <w:abstractNumId w:val="11"/>
+    <w:abstractNumId w:val="13"/>
   </w:num>
   <w:num w:numId="5" w16cid:durableId="1488595220">
     <w:abstractNumId w:val="7"/>
@@ -5651,10 +6605,10 @@
     <w:abstractNumId w:val="2"/>
   </w:num>
   <w:num w:numId="7" w16cid:durableId="508182660">
-    <w:abstractNumId w:val="10"/>
+    <w:abstractNumId w:val="12"/>
   </w:num>
   <w:num w:numId="8" w16cid:durableId="328095069">
-    <w:abstractNumId w:val="8"/>
+    <w:abstractNumId w:val="10"/>
   </w:num>
   <w:num w:numId="9" w16cid:durableId="2067990462">
     <w:abstractNumId w:val="4"/>
@@ -5667,6 +6621,12 @@
   </w:num>
   <w:num w:numId="12" w16cid:durableId="1349868626">
     <w:abstractNumId w:val="0"/>
+  </w:num>
+  <w:num w:numId="13" w16cid:durableId="1809855376">
+    <w:abstractNumId w:val="9"/>
+  </w:num>
+  <w:num w:numId="14" w16cid:durableId="1527405908">
+    <w:abstractNumId w:val="8"/>
   </w:num>
 </w:numbering>
 </file>
@@ -6122,7 +7082,6 @@
     <w:next w:val="Normal"/>
     <w:link w:val="Heading3Char"/>
     <w:uiPriority w:val="9"/>
-    <w:semiHidden/>
     <w:unhideWhenUsed/>
     <w:qFormat/>
     <w:rsid w:val="00EB2523"/>
@@ -6329,7 +7288,6 @@
     <w:basedOn w:val="DefaultParagraphFont"/>
     <w:link w:val="Heading3"/>
     <w:uiPriority w:val="9"/>
-    <w:semiHidden/>
     <w:rsid w:val="00EB2523"/>
     <w:rPr>
       <w:rFonts w:eastAsiaTheme="majorEastAsia" w:cstheme="majorBidi"/>

</xml_diff>